<commit_message>
enhance: delete header from exam statement pattern
</commit_message>
<xml_diff>
--- a/core/src/main/resources/docs/templates/SingleGroupStatement.docx
+++ b/core/src/main/resources/docs/templates/SingleGroupStatement.docx
@@ -4,151 +4,17 @@
   <w:body>
     <w:p>
       <w:pPr>
-        <w:pStyle w:val="FR2"/>
-        <w:spacing w:before="0"/>
-        <w:ind w:left="6480" w:firstLine="0"/>
+        <w:pStyle w:val="a4"/>
+        <w:ind w:right="229"/>
+        <w:jc w:val="right"/>
         <w:rPr>
-          <w:rFonts w:ascii="Times New Roman" w:hAnsi="Times New Roman" w:cs="Times New Roman"/>
+          <w:b w:val="0"/>
           <w:bCs/>
-          <w:sz w:val="20"/>
-          <w:szCs w:val="20"/>
+          <w:sz w:val="12"/>
+          <w:szCs w:val="12"/>
+          <w:lang w:val="en-US"/>
         </w:rPr>
       </w:pPr>
-      <w:r>
-        <w:rPr>
-          <w:rFonts w:ascii="Times New Roman" w:hAnsi="Times New Roman" w:cs="Times New Roman"/>
-          <w:bCs/>
-          <w:sz w:val="20"/>
-          <w:szCs w:val="20"/>
-        </w:rPr>
-        <w:t>ЗАТВЕРДЖЕНО</w:t>
-      </w:r>
-    </w:p>
-    <w:p>
-      <w:pPr>
-        <w:pStyle w:val="FR2"/>
-        <w:spacing w:before="0"/>
-        <w:ind w:left="6480" w:firstLine="0"/>
-        <w:rPr>
-          <w:rFonts w:ascii="Times New Roman" w:hAnsi="Times New Roman" w:cs="Times New Roman"/>
-          <w:bCs/>
-          <w:sz w:val="20"/>
-          <w:szCs w:val="20"/>
-        </w:rPr>
-      </w:pPr>
-      <w:r>
-        <w:rPr>
-          <w:rFonts w:ascii="Times New Roman" w:hAnsi="Times New Roman" w:cs="Times New Roman"/>
-          <w:bCs/>
-          <w:sz w:val="20"/>
-          <w:szCs w:val="20"/>
-        </w:rPr>
-        <w:t>Наказ Міністерства освіти і науки,</w:t>
-      </w:r>
-    </w:p>
-    <w:p>
-      <w:pPr>
-        <w:pStyle w:val="FR2"/>
-        <w:tabs>
-          <w:tab w:val="left" w:pos="8505"/>
-        </w:tabs>
-        <w:spacing w:before="0"/>
-        <w:ind w:left="6480" w:firstLine="0"/>
-        <w:rPr>
-          <w:rFonts w:ascii="Times New Roman" w:hAnsi="Times New Roman" w:cs="Times New Roman"/>
-          <w:b/>
-          <w:sz w:val="22"/>
-          <w:szCs w:val="22"/>
-          <w:lang w:val="ru-RU"/>
-        </w:rPr>
-      </w:pPr>
-      <w:r>
-        <w:rPr>
-          <w:rFonts w:ascii="Times New Roman" w:hAnsi="Times New Roman" w:cs="Times New Roman"/>
-          <w:bCs/>
-          <w:sz w:val="20"/>
-          <w:szCs w:val="20"/>
-        </w:rPr>
-        <w:t>молоді та спорту України</w:t>
-      </w:r>
-    </w:p>
-    <w:p>
-      <w:pPr>
-        <w:ind w:left="6480"/>
-      </w:pPr>
-      <w:r>
-        <w:t>29 березня 2012 року № 384</w:t>
-      </w:r>
-    </w:p>
-    <w:p>
-      <w:pPr>
-        <w:ind w:left="6480"/>
-      </w:pPr>
-      <w:r>
-        <w:t>(у редакції наказу Міністерства</w:t>
-      </w:r>
-    </w:p>
-    <w:p>
-      <w:pPr>
-        <w:ind w:left="6480"/>
-      </w:pPr>
-      <w:r>
-        <w:t>освіти і науки України</w:t>
-      </w:r>
-    </w:p>
-    <w:p>
-      <w:pPr>
-        <w:ind w:left="6480"/>
-        <w:rPr>
-          <w:bCs/>
-        </w:rPr>
-      </w:pPr>
-      <w:r>
-        <w:t>від 05 червня 2013 року № 683)</w:t>
-      </w:r>
-    </w:p>
-    <w:p>
-      <w:pPr>
-        <w:ind w:left="12303"/>
-        <w:jc w:val="right"/>
-        <w:rPr>
-          <w:b/>
-          <w:sz w:val="8"/>
-          <w:szCs w:val="8"/>
-        </w:rPr>
-      </w:pPr>
-      <w:r>
-        <w:rPr>
-          <w:b/>
-          <w:sz w:val="8"/>
-          <w:szCs w:val="8"/>
-        </w:rPr>
-        <w:t xml:space="preserve">                    </w:t>
-      </w:r>
-    </w:p>
-    <w:p>
-      <w:pPr>
-        <w:ind w:left="8222"/>
-        <w:rPr>
-          <w:b/>
-          <w:sz w:val="28"/>
-          <w:szCs w:val="28"/>
-        </w:rPr>
-      </w:pPr>
-      <w:r>
-        <w:rPr>
-          <w:b/>
-        </w:rPr>
-        <w:t>Форма № Н-5.03</w:t>
-      </w:r>
-      <w:r>
-        <w:rPr>
-          <w:b/>
-          <w:sz w:val="28"/>
-          <w:szCs w:val="28"/>
-        </w:rPr>
-        <w:t xml:space="preserve">  </w:t>
-      </w:r>
     </w:p>
     <w:p>
       <w:pPr>
@@ -160,6 +26,7 @@
           <w:bCs/>
           <w:sz w:val="12"/>
           <w:szCs w:val="12"/>
+          <w:lang w:val="en-US"/>
         </w:rPr>
       </w:pPr>
     </w:p>
@@ -6329,7 +6196,6 @@
                 <w:sz w:val="22"/>
                 <w:lang w:val="en-US"/>
               </w:rPr>
-              <w:lastRenderedPageBreak/>
               <w:t>21</w:t>
             </w:r>
           </w:p>
@@ -7315,6 +7181,7 @@
                 <w:sz w:val="22"/>
                 <w:lang w:val="en-US"/>
               </w:rPr>
+              <w:lastRenderedPageBreak/>
               <w:t>26</w:t>
             </w:r>
           </w:p>
@@ -12525,6 +12392,991 @@
               <w:t>RecBook</w:t>
             </w:r>
             <w:proofErr w:type="spellEnd"/>
+          </w:p>
+        </w:tc>
+        <w:tc>
+          <w:tcPr>
+            <w:tcW w:w="769" w:type="pct"/>
+            <w:shd w:val="clear" w:color="auto" w:fill="auto"/>
+          </w:tcPr>
+          <w:p>
+            <w:pPr>
+              <w:numPr>
+                <w:ilvl w:val="12"/>
+                <w:numId w:val="0"/>
+              </w:numPr>
+              <w:rPr>
+                <w:sz w:val="28"/>
+              </w:rPr>
+            </w:pPr>
+          </w:p>
+        </w:tc>
+        <w:tc>
+          <w:tcPr>
+            <w:tcW w:w="489" w:type="pct"/>
+            <w:shd w:val="clear" w:color="auto" w:fill="auto"/>
+          </w:tcPr>
+          <w:p>
+            <w:pPr>
+              <w:numPr>
+                <w:ilvl w:val="12"/>
+                <w:numId w:val="0"/>
+              </w:numPr>
+              <w:rPr>
+                <w:sz w:val="28"/>
+              </w:rPr>
+            </w:pPr>
+          </w:p>
+        </w:tc>
+        <w:tc>
+          <w:tcPr>
+            <w:tcW w:w="351" w:type="pct"/>
+          </w:tcPr>
+          <w:p>
+            <w:pPr>
+              <w:numPr>
+                <w:ilvl w:val="12"/>
+                <w:numId w:val="0"/>
+              </w:numPr>
+              <w:rPr>
+                <w:sz w:val="28"/>
+              </w:rPr>
+            </w:pPr>
+          </w:p>
+        </w:tc>
+        <w:tc>
+          <w:tcPr>
+            <w:tcW w:w="629" w:type="pct"/>
+            <w:shd w:val="clear" w:color="auto" w:fill="auto"/>
+          </w:tcPr>
+          <w:p>
+            <w:pPr>
+              <w:numPr>
+                <w:ilvl w:val="12"/>
+                <w:numId w:val="0"/>
+              </w:numPr>
+              <w:rPr>
+                <w:sz w:val="28"/>
+              </w:rPr>
+            </w:pPr>
+          </w:p>
+        </w:tc>
+        <w:tc>
+          <w:tcPr>
+            <w:tcW w:w="542" w:type="pct"/>
+            <w:gridSpan w:val="2"/>
+          </w:tcPr>
+          <w:p>
+            <w:pPr>
+              <w:numPr>
+                <w:ilvl w:val="12"/>
+                <w:numId w:val="0"/>
+              </w:numPr>
+              <w:rPr>
+                <w:sz w:val="28"/>
+              </w:rPr>
+            </w:pPr>
+          </w:p>
+        </w:tc>
+      </w:tr>
+      <w:tr>
+        <w:tblPrEx>
+          <w:tblBorders>
+            <w:top w:val="single" w:sz="6" w:space="0" w:color="auto"/>
+            <w:left w:val="single" w:sz="6" w:space="0" w:color="auto"/>
+            <w:bottom w:val="single" w:sz="6" w:space="0" w:color="auto"/>
+            <w:right w:val="single" w:sz="6" w:space="0" w:color="auto"/>
+            <w:insideH w:val="single" w:sz="6" w:space="0" w:color="auto"/>
+            <w:insideV w:val="single" w:sz="6" w:space="0" w:color="auto"/>
+          </w:tblBorders>
+          <w:tblCellMar>
+            <w:left w:w="57" w:type="dxa"/>
+            <w:right w:w="57" w:type="dxa"/>
+          </w:tblCellMar>
+          <w:tblLook w:val="0000"/>
+        </w:tblPrEx>
+        <w:trPr>
+          <w:gridBefore w:val="1"/>
+          <w:wBefore w:w="53" w:type="pct"/>
+        </w:trPr>
+        <w:tc>
+          <w:tcPr>
+            <w:tcW w:w="217" w:type="pct"/>
+          </w:tcPr>
+          <w:p>
+            <w:pPr>
+              <w:jc w:val="center"/>
+              <w:rPr>
+                <w:sz w:val="22"/>
+                <w:lang w:val="en-US"/>
+              </w:rPr>
+            </w:pPr>
+            <w:r>
+              <w:rPr>
+                <w:sz w:val="22"/>
+                <w:lang w:val="en-US"/>
+              </w:rPr>
+              <w:t>53</w:t>
+            </w:r>
+          </w:p>
+        </w:tc>
+        <w:tc>
+          <w:tcPr>
+            <w:tcW w:w="1187" w:type="pct"/>
+            <w:gridSpan w:val="2"/>
+            <w:tcBorders>
+              <w:top w:val="single" w:sz="4" w:space="0" w:color="auto"/>
+              <w:bottom w:val="single" w:sz="4" w:space="0" w:color="auto"/>
+            </w:tcBorders>
+          </w:tcPr>
+          <w:p>
+            <w:pPr>
+              <w:rPr>
+                <w:sz w:val="24"/>
+                <w:szCs w:val="24"/>
+                <w:lang w:val="en-US"/>
+              </w:rPr>
+            </w:pPr>
+            <w:r>
+              <w:rPr>
+                <w:sz w:val="24"/>
+                <w:szCs w:val="24"/>
+                <w:lang w:val="en-US"/>
+              </w:rPr>
+              <w:t>#</w:t>
+            </w:r>
+            <w:proofErr w:type="spellStart"/>
+            <w:r>
+              <w:rPr>
+                <w:sz w:val="24"/>
+                <w:szCs w:val="24"/>
+                <w:lang w:val="en-US"/>
+              </w:rPr>
+              <w:t>StudentInitials</w:t>
+            </w:r>
+            <w:proofErr w:type="spellEnd"/>
+          </w:p>
+        </w:tc>
+        <w:tc>
+          <w:tcPr>
+            <w:tcW w:w="763" w:type="pct"/>
+          </w:tcPr>
+          <w:p>
+            <w:pPr>
+              <w:numPr>
+                <w:ilvl w:val="12"/>
+                <w:numId w:val="0"/>
+              </w:numPr>
+              <w:rPr>
+                <w:sz w:val="24"/>
+                <w:szCs w:val="24"/>
+                <w:lang w:val="en-US"/>
+              </w:rPr>
+            </w:pPr>
+            <w:r>
+              <w:rPr>
+                <w:sz w:val="24"/>
+                <w:szCs w:val="24"/>
+                <w:lang w:val="en-US"/>
+              </w:rPr>
+              <w:t>#</w:t>
+            </w:r>
+            <w:proofErr w:type="spellStart"/>
+            <w:r>
+              <w:rPr>
+                <w:sz w:val="24"/>
+                <w:szCs w:val="24"/>
+                <w:lang w:val="en-US"/>
+              </w:rPr>
+              <w:t>RecBook</w:t>
+            </w:r>
+            <w:proofErr w:type="spellEnd"/>
+          </w:p>
+        </w:tc>
+        <w:tc>
+          <w:tcPr>
+            <w:tcW w:w="769" w:type="pct"/>
+            <w:shd w:val="clear" w:color="auto" w:fill="auto"/>
+          </w:tcPr>
+          <w:p>
+            <w:pPr>
+              <w:numPr>
+                <w:ilvl w:val="12"/>
+                <w:numId w:val="0"/>
+              </w:numPr>
+              <w:rPr>
+                <w:sz w:val="28"/>
+              </w:rPr>
+            </w:pPr>
+          </w:p>
+        </w:tc>
+        <w:tc>
+          <w:tcPr>
+            <w:tcW w:w="489" w:type="pct"/>
+            <w:shd w:val="clear" w:color="auto" w:fill="auto"/>
+          </w:tcPr>
+          <w:p>
+            <w:pPr>
+              <w:numPr>
+                <w:ilvl w:val="12"/>
+                <w:numId w:val="0"/>
+              </w:numPr>
+              <w:rPr>
+                <w:sz w:val="28"/>
+              </w:rPr>
+            </w:pPr>
+          </w:p>
+        </w:tc>
+        <w:tc>
+          <w:tcPr>
+            <w:tcW w:w="351" w:type="pct"/>
+          </w:tcPr>
+          <w:p>
+            <w:pPr>
+              <w:numPr>
+                <w:ilvl w:val="12"/>
+                <w:numId w:val="0"/>
+              </w:numPr>
+              <w:rPr>
+                <w:sz w:val="28"/>
+              </w:rPr>
+            </w:pPr>
+          </w:p>
+        </w:tc>
+        <w:tc>
+          <w:tcPr>
+            <w:tcW w:w="629" w:type="pct"/>
+            <w:shd w:val="clear" w:color="auto" w:fill="auto"/>
+          </w:tcPr>
+          <w:p>
+            <w:pPr>
+              <w:numPr>
+                <w:ilvl w:val="12"/>
+                <w:numId w:val="0"/>
+              </w:numPr>
+              <w:rPr>
+                <w:sz w:val="28"/>
+              </w:rPr>
+            </w:pPr>
+          </w:p>
+        </w:tc>
+        <w:tc>
+          <w:tcPr>
+            <w:tcW w:w="542" w:type="pct"/>
+            <w:gridSpan w:val="2"/>
+          </w:tcPr>
+          <w:p>
+            <w:pPr>
+              <w:numPr>
+                <w:ilvl w:val="12"/>
+                <w:numId w:val="0"/>
+              </w:numPr>
+              <w:rPr>
+                <w:sz w:val="28"/>
+              </w:rPr>
+            </w:pPr>
+          </w:p>
+        </w:tc>
+      </w:tr>
+      <w:tr>
+        <w:tblPrEx>
+          <w:tblBorders>
+            <w:top w:val="single" w:sz="6" w:space="0" w:color="auto"/>
+            <w:left w:val="single" w:sz="6" w:space="0" w:color="auto"/>
+            <w:bottom w:val="single" w:sz="6" w:space="0" w:color="auto"/>
+            <w:right w:val="single" w:sz="6" w:space="0" w:color="auto"/>
+            <w:insideH w:val="single" w:sz="6" w:space="0" w:color="auto"/>
+            <w:insideV w:val="single" w:sz="6" w:space="0" w:color="auto"/>
+          </w:tblBorders>
+          <w:tblCellMar>
+            <w:left w:w="57" w:type="dxa"/>
+            <w:right w:w="57" w:type="dxa"/>
+          </w:tblCellMar>
+          <w:tblLook w:val="0000"/>
+        </w:tblPrEx>
+        <w:trPr>
+          <w:gridBefore w:val="1"/>
+          <w:wBefore w:w="53" w:type="pct"/>
+        </w:trPr>
+        <w:tc>
+          <w:tcPr>
+            <w:tcW w:w="217" w:type="pct"/>
+          </w:tcPr>
+          <w:p>
+            <w:pPr>
+              <w:jc w:val="center"/>
+              <w:rPr>
+                <w:sz w:val="22"/>
+                <w:lang w:val="en-US"/>
+              </w:rPr>
+            </w:pPr>
+            <w:r>
+              <w:rPr>
+                <w:sz w:val="22"/>
+                <w:lang w:val="en-US"/>
+              </w:rPr>
+              <w:t>54</w:t>
+            </w:r>
+          </w:p>
+        </w:tc>
+        <w:tc>
+          <w:tcPr>
+            <w:tcW w:w="1187" w:type="pct"/>
+            <w:gridSpan w:val="2"/>
+            <w:tcBorders>
+              <w:top w:val="single" w:sz="4" w:space="0" w:color="auto"/>
+              <w:bottom w:val="single" w:sz="4" w:space="0" w:color="auto"/>
+            </w:tcBorders>
+          </w:tcPr>
+          <w:p>
+            <w:pPr>
+              <w:rPr>
+                <w:sz w:val="24"/>
+                <w:szCs w:val="24"/>
+                <w:lang w:val="en-US"/>
+              </w:rPr>
+            </w:pPr>
+            <w:r>
+              <w:rPr>
+                <w:sz w:val="24"/>
+                <w:szCs w:val="24"/>
+                <w:lang w:val="en-US"/>
+              </w:rPr>
+              <w:t>#</w:t>
+            </w:r>
+            <w:proofErr w:type="spellStart"/>
+            <w:r>
+              <w:rPr>
+                <w:sz w:val="24"/>
+                <w:szCs w:val="24"/>
+                <w:lang w:val="en-US"/>
+              </w:rPr>
+              <w:t>StudentInitials</w:t>
+            </w:r>
+            <w:proofErr w:type="spellEnd"/>
+          </w:p>
+        </w:tc>
+        <w:tc>
+          <w:tcPr>
+            <w:tcW w:w="763" w:type="pct"/>
+          </w:tcPr>
+          <w:p>
+            <w:pPr>
+              <w:numPr>
+                <w:ilvl w:val="12"/>
+                <w:numId w:val="0"/>
+              </w:numPr>
+              <w:rPr>
+                <w:sz w:val="24"/>
+                <w:szCs w:val="24"/>
+                <w:lang w:val="en-US"/>
+              </w:rPr>
+            </w:pPr>
+            <w:r>
+              <w:rPr>
+                <w:sz w:val="24"/>
+                <w:szCs w:val="24"/>
+                <w:lang w:val="en-US"/>
+              </w:rPr>
+              <w:t>#</w:t>
+            </w:r>
+            <w:proofErr w:type="spellStart"/>
+            <w:r>
+              <w:rPr>
+                <w:sz w:val="24"/>
+                <w:szCs w:val="24"/>
+                <w:lang w:val="en-US"/>
+              </w:rPr>
+              <w:t>RecBook</w:t>
+            </w:r>
+            <w:proofErr w:type="spellEnd"/>
+          </w:p>
+        </w:tc>
+        <w:tc>
+          <w:tcPr>
+            <w:tcW w:w="769" w:type="pct"/>
+            <w:shd w:val="clear" w:color="auto" w:fill="auto"/>
+          </w:tcPr>
+          <w:p>
+            <w:pPr>
+              <w:numPr>
+                <w:ilvl w:val="12"/>
+                <w:numId w:val="0"/>
+              </w:numPr>
+              <w:rPr>
+                <w:sz w:val="28"/>
+              </w:rPr>
+            </w:pPr>
+          </w:p>
+        </w:tc>
+        <w:tc>
+          <w:tcPr>
+            <w:tcW w:w="489" w:type="pct"/>
+            <w:shd w:val="clear" w:color="auto" w:fill="auto"/>
+          </w:tcPr>
+          <w:p>
+            <w:pPr>
+              <w:numPr>
+                <w:ilvl w:val="12"/>
+                <w:numId w:val="0"/>
+              </w:numPr>
+              <w:rPr>
+                <w:sz w:val="28"/>
+              </w:rPr>
+            </w:pPr>
+          </w:p>
+        </w:tc>
+        <w:tc>
+          <w:tcPr>
+            <w:tcW w:w="351" w:type="pct"/>
+          </w:tcPr>
+          <w:p>
+            <w:pPr>
+              <w:numPr>
+                <w:ilvl w:val="12"/>
+                <w:numId w:val="0"/>
+              </w:numPr>
+              <w:rPr>
+                <w:sz w:val="28"/>
+              </w:rPr>
+            </w:pPr>
+          </w:p>
+        </w:tc>
+        <w:tc>
+          <w:tcPr>
+            <w:tcW w:w="629" w:type="pct"/>
+            <w:shd w:val="clear" w:color="auto" w:fill="auto"/>
+          </w:tcPr>
+          <w:p>
+            <w:pPr>
+              <w:numPr>
+                <w:ilvl w:val="12"/>
+                <w:numId w:val="0"/>
+              </w:numPr>
+              <w:rPr>
+                <w:sz w:val="28"/>
+              </w:rPr>
+            </w:pPr>
+          </w:p>
+        </w:tc>
+        <w:tc>
+          <w:tcPr>
+            <w:tcW w:w="542" w:type="pct"/>
+            <w:gridSpan w:val="2"/>
+          </w:tcPr>
+          <w:p>
+            <w:pPr>
+              <w:numPr>
+                <w:ilvl w:val="12"/>
+                <w:numId w:val="0"/>
+              </w:numPr>
+              <w:rPr>
+                <w:sz w:val="28"/>
+              </w:rPr>
+            </w:pPr>
+          </w:p>
+        </w:tc>
+      </w:tr>
+      <w:tr>
+        <w:tblPrEx>
+          <w:tblBorders>
+            <w:top w:val="single" w:sz="6" w:space="0" w:color="auto"/>
+            <w:left w:val="single" w:sz="6" w:space="0" w:color="auto"/>
+            <w:bottom w:val="single" w:sz="6" w:space="0" w:color="auto"/>
+            <w:right w:val="single" w:sz="6" w:space="0" w:color="auto"/>
+            <w:insideH w:val="single" w:sz="6" w:space="0" w:color="auto"/>
+            <w:insideV w:val="single" w:sz="6" w:space="0" w:color="auto"/>
+          </w:tblBorders>
+          <w:tblCellMar>
+            <w:left w:w="57" w:type="dxa"/>
+            <w:right w:w="57" w:type="dxa"/>
+          </w:tblCellMar>
+          <w:tblLook w:val="0000"/>
+        </w:tblPrEx>
+        <w:trPr>
+          <w:gridBefore w:val="1"/>
+          <w:wBefore w:w="53" w:type="pct"/>
+        </w:trPr>
+        <w:tc>
+          <w:tcPr>
+            <w:tcW w:w="217" w:type="pct"/>
+          </w:tcPr>
+          <w:p>
+            <w:pPr>
+              <w:jc w:val="center"/>
+              <w:rPr>
+                <w:sz w:val="22"/>
+                <w:lang w:val="en-US"/>
+              </w:rPr>
+            </w:pPr>
+            <w:r>
+              <w:rPr>
+                <w:sz w:val="22"/>
+                <w:lang w:val="en-US"/>
+              </w:rPr>
+              <w:t>55</w:t>
+            </w:r>
+          </w:p>
+        </w:tc>
+        <w:tc>
+          <w:tcPr>
+            <w:tcW w:w="1187" w:type="pct"/>
+            <w:gridSpan w:val="2"/>
+            <w:tcBorders>
+              <w:top w:val="single" w:sz="4" w:space="0" w:color="auto"/>
+              <w:bottom w:val="single" w:sz="4" w:space="0" w:color="auto"/>
+            </w:tcBorders>
+          </w:tcPr>
+          <w:p>
+            <w:pPr>
+              <w:rPr>
+                <w:sz w:val="24"/>
+                <w:szCs w:val="24"/>
+                <w:lang w:val="en-US"/>
+              </w:rPr>
+            </w:pPr>
+            <w:r>
+              <w:rPr>
+                <w:sz w:val="24"/>
+                <w:szCs w:val="24"/>
+                <w:lang w:val="en-US"/>
+              </w:rPr>
+              <w:t>#</w:t>
+            </w:r>
+            <w:proofErr w:type="spellStart"/>
+            <w:r>
+              <w:rPr>
+                <w:sz w:val="24"/>
+                <w:szCs w:val="24"/>
+                <w:lang w:val="en-US"/>
+              </w:rPr>
+              <w:t>StudentInitials</w:t>
+            </w:r>
+            <w:proofErr w:type="spellEnd"/>
+          </w:p>
+        </w:tc>
+        <w:tc>
+          <w:tcPr>
+            <w:tcW w:w="763" w:type="pct"/>
+          </w:tcPr>
+          <w:p>
+            <w:pPr>
+              <w:numPr>
+                <w:ilvl w:val="12"/>
+                <w:numId w:val="0"/>
+              </w:numPr>
+              <w:rPr>
+                <w:sz w:val="24"/>
+                <w:szCs w:val="24"/>
+                <w:lang w:val="en-US"/>
+              </w:rPr>
+            </w:pPr>
+            <w:r>
+              <w:rPr>
+                <w:sz w:val="24"/>
+                <w:szCs w:val="24"/>
+                <w:lang w:val="en-US"/>
+              </w:rPr>
+              <w:t>#</w:t>
+            </w:r>
+            <w:proofErr w:type="spellStart"/>
+            <w:r>
+              <w:rPr>
+                <w:sz w:val="24"/>
+                <w:szCs w:val="24"/>
+                <w:lang w:val="en-US"/>
+              </w:rPr>
+              <w:t>RecBook</w:t>
+            </w:r>
+            <w:proofErr w:type="spellEnd"/>
+          </w:p>
+        </w:tc>
+        <w:tc>
+          <w:tcPr>
+            <w:tcW w:w="769" w:type="pct"/>
+            <w:shd w:val="clear" w:color="auto" w:fill="auto"/>
+          </w:tcPr>
+          <w:p>
+            <w:pPr>
+              <w:numPr>
+                <w:ilvl w:val="12"/>
+                <w:numId w:val="0"/>
+              </w:numPr>
+              <w:rPr>
+                <w:sz w:val="28"/>
+              </w:rPr>
+            </w:pPr>
+          </w:p>
+        </w:tc>
+        <w:tc>
+          <w:tcPr>
+            <w:tcW w:w="489" w:type="pct"/>
+            <w:shd w:val="clear" w:color="auto" w:fill="auto"/>
+          </w:tcPr>
+          <w:p>
+            <w:pPr>
+              <w:numPr>
+                <w:ilvl w:val="12"/>
+                <w:numId w:val="0"/>
+              </w:numPr>
+              <w:rPr>
+                <w:sz w:val="28"/>
+              </w:rPr>
+            </w:pPr>
+          </w:p>
+        </w:tc>
+        <w:tc>
+          <w:tcPr>
+            <w:tcW w:w="351" w:type="pct"/>
+          </w:tcPr>
+          <w:p>
+            <w:pPr>
+              <w:numPr>
+                <w:ilvl w:val="12"/>
+                <w:numId w:val="0"/>
+              </w:numPr>
+              <w:rPr>
+                <w:sz w:val="28"/>
+              </w:rPr>
+            </w:pPr>
+          </w:p>
+        </w:tc>
+        <w:tc>
+          <w:tcPr>
+            <w:tcW w:w="629" w:type="pct"/>
+            <w:shd w:val="clear" w:color="auto" w:fill="auto"/>
+          </w:tcPr>
+          <w:p>
+            <w:pPr>
+              <w:numPr>
+                <w:ilvl w:val="12"/>
+                <w:numId w:val="0"/>
+              </w:numPr>
+              <w:rPr>
+                <w:sz w:val="28"/>
+              </w:rPr>
+            </w:pPr>
+          </w:p>
+        </w:tc>
+        <w:tc>
+          <w:tcPr>
+            <w:tcW w:w="542" w:type="pct"/>
+            <w:gridSpan w:val="2"/>
+          </w:tcPr>
+          <w:p>
+            <w:pPr>
+              <w:numPr>
+                <w:ilvl w:val="12"/>
+                <w:numId w:val="0"/>
+              </w:numPr>
+              <w:rPr>
+                <w:sz w:val="28"/>
+              </w:rPr>
+            </w:pPr>
+          </w:p>
+        </w:tc>
+      </w:tr>
+      <w:tr>
+        <w:tblPrEx>
+          <w:tblBorders>
+            <w:top w:val="single" w:sz="6" w:space="0" w:color="auto"/>
+            <w:left w:val="single" w:sz="6" w:space="0" w:color="auto"/>
+            <w:bottom w:val="single" w:sz="6" w:space="0" w:color="auto"/>
+            <w:right w:val="single" w:sz="6" w:space="0" w:color="auto"/>
+            <w:insideH w:val="single" w:sz="6" w:space="0" w:color="auto"/>
+            <w:insideV w:val="single" w:sz="6" w:space="0" w:color="auto"/>
+          </w:tblBorders>
+          <w:tblCellMar>
+            <w:left w:w="57" w:type="dxa"/>
+            <w:right w:w="57" w:type="dxa"/>
+          </w:tblCellMar>
+          <w:tblLook w:val="0000"/>
+        </w:tblPrEx>
+        <w:trPr>
+          <w:gridBefore w:val="1"/>
+          <w:wBefore w:w="53" w:type="pct"/>
+        </w:trPr>
+        <w:tc>
+          <w:tcPr>
+            <w:tcW w:w="217" w:type="pct"/>
+          </w:tcPr>
+          <w:p>
+            <w:pPr>
+              <w:jc w:val="center"/>
+              <w:rPr>
+                <w:sz w:val="22"/>
+                <w:lang w:val="en-US"/>
+              </w:rPr>
+            </w:pPr>
+            <w:r>
+              <w:rPr>
+                <w:sz w:val="22"/>
+                <w:lang w:val="en-US"/>
+              </w:rPr>
+              <w:t>56</w:t>
+            </w:r>
+          </w:p>
+        </w:tc>
+        <w:tc>
+          <w:tcPr>
+            <w:tcW w:w="1187" w:type="pct"/>
+            <w:gridSpan w:val="2"/>
+            <w:tcBorders>
+              <w:top w:val="single" w:sz="4" w:space="0" w:color="auto"/>
+              <w:bottom w:val="single" w:sz="4" w:space="0" w:color="auto"/>
+            </w:tcBorders>
+          </w:tcPr>
+          <w:p>
+            <w:pPr>
+              <w:rPr>
+                <w:sz w:val="24"/>
+                <w:szCs w:val="24"/>
+                <w:lang w:val="en-US"/>
+              </w:rPr>
+            </w:pPr>
+            <w:r>
+              <w:rPr>
+                <w:sz w:val="24"/>
+                <w:szCs w:val="24"/>
+                <w:lang w:val="en-US"/>
+              </w:rPr>
+              <w:t>#</w:t>
+            </w:r>
+            <w:proofErr w:type="spellStart"/>
+            <w:r>
+              <w:rPr>
+                <w:sz w:val="24"/>
+                <w:szCs w:val="24"/>
+                <w:lang w:val="en-US"/>
+              </w:rPr>
+              <w:t>StudentInitials</w:t>
+            </w:r>
+            <w:proofErr w:type="spellEnd"/>
+          </w:p>
+        </w:tc>
+        <w:tc>
+          <w:tcPr>
+            <w:tcW w:w="763" w:type="pct"/>
+          </w:tcPr>
+          <w:p>
+            <w:pPr>
+              <w:numPr>
+                <w:ilvl w:val="12"/>
+                <w:numId w:val="0"/>
+              </w:numPr>
+              <w:rPr>
+                <w:sz w:val="24"/>
+                <w:szCs w:val="24"/>
+                <w:lang w:val="en-US"/>
+              </w:rPr>
+            </w:pPr>
+            <w:r>
+              <w:rPr>
+                <w:sz w:val="24"/>
+                <w:szCs w:val="24"/>
+                <w:lang w:val="en-US"/>
+              </w:rPr>
+              <w:t>#</w:t>
+            </w:r>
+            <w:proofErr w:type="spellStart"/>
+            <w:r>
+              <w:rPr>
+                <w:sz w:val="24"/>
+                <w:szCs w:val="24"/>
+                <w:lang w:val="en-US"/>
+              </w:rPr>
+              <w:t>RecBook</w:t>
+            </w:r>
+            <w:proofErr w:type="spellEnd"/>
+          </w:p>
+        </w:tc>
+        <w:tc>
+          <w:tcPr>
+            <w:tcW w:w="769" w:type="pct"/>
+            <w:shd w:val="clear" w:color="auto" w:fill="auto"/>
+          </w:tcPr>
+          <w:p>
+            <w:pPr>
+              <w:numPr>
+                <w:ilvl w:val="12"/>
+                <w:numId w:val="0"/>
+              </w:numPr>
+              <w:rPr>
+                <w:sz w:val="28"/>
+              </w:rPr>
+            </w:pPr>
+          </w:p>
+        </w:tc>
+        <w:tc>
+          <w:tcPr>
+            <w:tcW w:w="489" w:type="pct"/>
+            <w:shd w:val="clear" w:color="auto" w:fill="auto"/>
+          </w:tcPr>
+          <w:p>
+            <w:pPr>
+              <w:numPr>
+                <w:ilvl w:val="12"/>
+                <w:numId w:val="0"/>
+              </w:numPr>
+              <w:rPr>
+                <w:sz w:val="28"/>
+              </w:rPr>
+            </w:pPr>
+          </w:p>
+        </w:tc>
+        <w:tc>
+          <w:tcPr>
+            <w:tcW w:w="351" w:type="pct"/>
+          </w:tcPr>
+          <w:p>
+            <w:pPr>
+              <w:numPr>
+                <w:ilvl w:val="12"/>
+                <w:numId w:val="0"/>
+              </w:numPr>
+              <w:rPr>
+                <w:sz w:val="28"/>
+              </w:rPr>
+            </w:pPr>
+          </w:p>
+        </w:tc>
+        <w:tc>
+          <w:tcPr>
+            <w:tcW w:w="629" w:type="pct"/>
+            <w:shd w:val="clear" w:color="auto" w:fill="auto"/>
+          </w:tcPr>
+          <w:p>
+            <w:pPr>
+              <w:numPr>
+                <w:ilvl w:val="12"/>
+                <w:numId w:val="0"/>
+              </w:numPr>
+              <w:rPr>
+                <w:sz w:val="28"/>
+              </w:rPr>
+            </w:pPr>
+          </w:p>
+        </w:tc>
+        <w:tc>
+          <w:tcPr>
+            <w:tcW w:w="542" w:type="pct"/>
+            <w:gridSpan w:val="2"/>
+          </w:tcPr>
+          <w:p>
+            <w:pPr>
+              <w:numPr>
+                <w:ilvl w:val="12"/>
+                <w:numId w:val="0"/>
+              </w:numPr>
+              <w:rPr>
+                <w:sz w:val="28"/>
+              </w:rPr>
+            </w:pPr>
+          </w:p>
+        </w:tc>
+      </w:tr>
+      <w:tr>
+        <w:tblPrEx>
+          <w:tblBorders>
+            <w:top w:val="single" w:sz="6" w:space="0" w:color="auto"/>
+            <w:left w:val="single" w:sz="6" w:space="0" w:color="auto"/>
+            <w:bottom w:val="single" w:sz="6" w:space="0" w:color="auto"/>
+            <w:right w:val="single" w:sz="6" w:space="0" w:color="auto"/>
+            <w:insideH w:val="single" w:sz="6" w:space="0" w:color="auto"/>
+            <w:insideV w:val="single" w:sz="6" w:space="0" w:color="auto"/>
+          </w:tblBorders>
+          <w:tblCellMar>
+            <w:left w:w="57" w:type="dxa"/>
+            <w:right w:w="57" w:type="dxa"/>
+          </w:tblCellMar>
+          <w:tblLook w:val="0000"/>
+        </w:tblPrEx>
+        <w:trPr>
+          <w:gridBefore w:val="1"/>
+          <w:wBefore w:w="53" w:type="pct"/>
+        </w:trPr>
+        <w:tc>
+          <w:tcPr>
+            <w:tcW w:w="217" w:type="pct"/>
+          </w:tcPr>
+          <w:p>
+            <w:pPr>
+              <w:jc w:val="center"/>
+              <w:rPr>
+                <w:sz w:val="22"/>
+                <w:lang w:val="en-US"/>
+              </w:rPr>
+            </w:pPr>
+            <w:r>
+              <w:rPr>
+                <w:sz w:val="22"/>
+                <w:lang w:val="en-US"/>
+              </w:rPr>
+              <w:t>57</w:t>
+            </w:r>
+          </w:p>
+        </w:tc>
+        <w:tc>
+          <w:tcPr>
+            <w:tcW w:w="1187" w:type="pct"/>
+            <w:gridSpan w:val="2"/>
+            <w:tcBorders>
+              <w:top w:val="single" w:sz="4" w:space="0" w:color="auto"/>
+              <w:bottom w:val="single" w:sz="4" w:space="0" w:color="auto"/>
+            </w:tcBorders>
+          </w:tcPr>
+          <w:p>
+            <w:pPr>
+              <w:rPr>
+                <w:sz w:val="24"/>
+                <w:szCs w:val="24"/>
+                <w:lang w:val="en-US"/>
+              </w:rPr>
+            </w:pPr>
+            <w:r>
+              <w:rPr>
+                <w:sz w:val="24"/>
+                <w:szCs w:val="24"/>
+                <w:lang w:val="en-US"/>
+              </w:rPr>
+              <w:t>#</w:t>
+            </w:r>
+            <w:proofErr w:type="spellStart"/>
+            <w:r>
+              <w:rPr>
+                <w:sz w:val="24"/>
+                <w:szCs w:val="24"/>
+                <w:lang w:val="en-US"/>
+              </w:rPr>
+              <w:t>StudentInitials</w:t>
+            </w:r>
+            <w:proofErr w:type="spellEnd"/>
+          </w:p>
+        </w:tc>
+        <w:tc>
+          <w:tcPr>
+            <w:tcW w:w="763" w:type="pct"/>
+          </w:tcPr>
+          <w:p>
+            <w:pPr>
+              <w:numPr>
+                <w:ilvl w:val="12"/>
+                <w:numId w:val="0"/>
+              </w:numPr>
+              <w:rPr>
+                <w:sz w:val="24"/>
+                <w:szCs w:val="24"/>
+                <w:lang w:val="en-US"/>
+              </w:rPr>
+            </w:pPr>
+            <w:r>
+              <w:rPr>
+                <w:sz w:val="24"/>
+                <w:szCs w:val="24"/>
+                <w:lang w:val="en-US"/>
+              </w:rPr>
+              <w:t>#RecBook</w:t>
+            </w:r>
           </w:p>
         </w:tc>
         <w:tc>

</xml_diff>

<commit_message>
fix: exam report: add specialization
</commit_message>
<xml_diff>
--- a/core/src/main/resources/docs/templates/SingleGroupStatement.docx
+++ b/core/src/main/resources/docs/templates/SingleGroupStatement.docx
@@ -304,6 +304,7 @@
               <w:rPr>
                 <w:sz w:val="22"/>
                 <w:szCs w:val="22"/>
+                <w:lang w:val="en-US"/>
               </w:rPr>
             </w:pPr>
             <w:r>
@@ -319,6 +320,21 @@
                 <w:szCs w:val="22"/>
               </w:rPr>
               <w:t xml:space="preserve"> </w:t>
+            </w:r>
+          </w:p>
+          <w:p>
+            <w:pPr>
+              <w:rPr>
+                <w:sz w:val="22"/>
+                <w:szCs w:val="22"/>
+              </w:rPr>
+            </w:pPr>
+            <w:r>
+              <w:rPr>
+                <w:sz w:val="22"/>
+                <w:szCs w:val="22"/>
+              </w:rPr>
+              <w:t>Освітня програма</w:t>
             </w:r>
           </w:p>
         </w:tc>
@@ -353,6 +369,34 @@
               </w:rPr>
               <w:t>#Degree</w:t>
             </w:r>
+          </w:p>
+          <w:p>
+            <w:pPr>
+              <w:jc w:val="center"/>
+              <w:rPr>
+                <w:sz w:val="22"/>
+                <w:szCs w:val="22"/>
+                <w:lang w:val="en-US"/>
+              </w:rPr>
+            </w:pPr>
+            <w:r>
+              <w:rPr>
+                <w:sz w:val="22"/>
+                <w:szCs w:val="22"/>
+                <w:lang w:val="en-US"/>
+              </w:rPr>
+              <w:t>#</w:t>
+            </w:r>
+            <w:proofErr w:type="spellStart"/>
+            <w:r>
+              <w:rPr>
+                <w:sz w:val="22"/>
+                <w:szCs w:val="22"/>
+                <w:lang w:val="en-US"/>
+              </w:rPr>
+              <w:t>Speciality</w:t>
+            </w:r>
+            <w:proofErr w:type="spellEnd"/>
           </w:p>
           <w:p>
             <w:pPr>
@@ -6984,6 +7028,7 @@
                 <w:sz w:val="22"/>
                 <w:lang w:val="en-US"/>
               </w:rPr>
+              <w:lastRenderedPageBreak/>
               <w:t>25</w:t>
             </w:r>
           </w:p>
@@ -7181,7 +7226,6 @@
                 <w:sz w:val="22"/>
                 <w:lang w:val="en-US"/>
               </w:rPr>
-              <w:lastRenderedPageBreak/>
               <w:t>26</w:t>
             </w:r>
           </w:p>

</xml_diff>

<commit_message>
maintain: exam report: set 2019 year to report pattern file
</commit_message>
<xml_diff>
--- a/core/src/main/resources/docs/templates/SingleGroupStatement.docx
+++ b/core/src/main/resources/docs/templates/SingleGroupStatement.docx
@@ -304,7 +304,7 @@
               <w:rPr>
                 <w:sz w:val="22"/>
                 <w:szCs w:val="22"/>
-                <w:lang w:val="en-US"/>
+                <w:lang w:val="ru-RU"/>
               </w:rPr>
             </w:pPr>
             <w:r>
@@ -832,9 +832,9 @@
           <w:sz w:val="24"/>
           <w:szCs w:val="24"/>
           <w:u w:val="single"/>
-          <w:lang w:val="ru-RU"/>
+          <w:lang w:val="en-US"/>
         </w:rPr>
-        <w:t>8</w:t>
+        <w:t>9</w:t>
       </w:r>
       <w:r>
         <w:rPr>

</xml_diff>

<commit_message>
#337 consolidated report document: change: change template - add #ReportType and #Year
</commit_message>
<xml_diff>
--- a/core/src/main/resources/docs/templates/SingleGroupStatement.docx
+++ b/core/src/main/resources/docs/templates/SingleGroupStatement.docx
@@ -1,6 +1,6 @@
 
 <file path=word/document.xml><?xml version="1.0" encoding="utf-8"?>
-<w:document xmlns:ve="http://schemas.openxmlformats.org/markup-compatibility/2006" xmlns:o="urn:schemas-microsoft-com:office:office" xmlns:r="http://schemas.openxmlformats.org/officeDocument/2006/relationships" xmlns:m="http://schemas.openxmlformats.org/officeDocument/2006/math" xmlns:v="urn:schemas-microsoft-com:vml" xmlns:wp="http://schemas.openxmlformats.org/drawingml/2006/wordprocessingDrawing" xmlns:w10="urn:schemas-microsoft-com:office:word" xmlns:w="http://schemas.openxmlformats.org/wordprocessingml/2006/main" xmlns:wne="http://schemas.microsoft.com/office/word/2006/wordml">
+<w:document xmlns:wpc="http://schemas.microsoft.com/office/word/2010/wordprocessingCanvas" xmlns:cx="http://schemas.microsoft.com/office/drawing/2014/chartex" xmlns:cx1="http://schemas.microsoft.com/office/drawing/2015/9/8/chartex" xmlns:mc="http://schemas.openxmlformats.org/markup-compatibility/2006" xmlns:o="urn:schemas-microsoft-com:office:office" xmlns:r="http://schemas.openxmlformats.org/officeDocument/2006/relationships" xmlns:m="http://schemas.openxmlformats.org/officeDocument/2006/math" xmlns:v="urn:schemas-microsoft-com:vml" xmlns:wp14="http://schemas.microsoft.com/office/word/2010/wordprocessingDrawing" xmlns:wp="http://schemas.openxmlformats.org/drawingml/2006/wordprocessingDrawing" xmlns:w10="urn:schemas-microsoft-com:office:word" xmlns:w="http://schemas.openxmlformats.org/wordprocessingml/2006/main" xmlns:w14="http://schemas.microsoft.com/office/word/2010/wordml" xmlns:w15="http://schemas.microsoft.com/office/word/2012/wordml" xmlns:w16se="http://schemas.microsoft.com/office/word/2015/wordml/symex" xmlns:wpg="http://schemas.microsoft.com/office/word/2010/wordprocessingGroup" xmlns:wpi="http://schemas.microsoft.com/office/word/2010/wordprocessingInk" xmlns:wne="http://schemas.microsoft.com/office/word/2006/wordml" xmlns:wps="http://schemas.microsoft.com/office/word/2010/wordprocessingShape" mc:Ignorable="w14 w15 w16se wp14">
   <w:body>
     <w:p>
       <w:pPr>
@@ -38,7 +38,7 @@
           <w:bottom w:val="single" w:sz="4" w:space="0" w:color="auto"/>
         </w:tblBorders>
         <w:tblLayout w:type="fixed"/>
-        <w:tblLook w:val="0000"/>
+        <w:tblLook w:val="0000" w:firstRow="0" w:lastRow="0" w:firstColumn="0" w:lastColumn="0" w:noHBand="0" w:noVBand="0"/>
       </w:tblPr>
       <w:tblGrid>
         <w:gridCol w:w="9923"/>
@@ -101,7 +101,7 @@
           <w:insideH w:val="single" w:sz="4" w:space="0" w:color="auto"/>
           <w:insideV w:val="single" w:sz="4" w:space="0" w:color="auto"/>
         </w:tblBorders>
-        <w:tblLook w:val="01E0"/>
+        <w:tblLook w:val="01E0" w:firstRow="1" w:lastRow="1" w:firstColumn="1" w:lastColumn="1" w:noHBand="0" w:noVBand="0"/>
       </w:tblPr>
       <w:tblGrid>
         <w:gridCol w:w="1444"/>
@@ -260,7 +260,7 @@
           <w:left w:w="28" w:type="dxa"/>
           <w:right w:w="227" w:type="dxa"/>
         </w:tblCellMar>
-        <w:tblLook w:val="01E0"/>
+        <w:tblLook w:val="01E0" w:firstRow="1" w:lastRow="1" w:firstColumn="1" w:lastColumn="1" w:noHBand="0" w:noVBand="0"/>
       </w:tblPr>
       <w:tblGrid>
         <w:gridCol w:w="1641"/>
@@ -773,6 +773,27 @@
           <w:b w:val="0"/>
         </w:rPr>
       </w:pPr>
+      <w:r>
+        <w:rPr>
+          <w:sz w:val="24"/>
+        </w:rPr>
+        <w:t>#</w:t>
+      </w:r>
+      <w:proofErr w:type="spellStart"/>
+      <w:r>
+        <w:rPr>
+          <w:sz w:val="24"/>
+          <w:lang w:val="en-US"/>
+        </w:rPr>
+        <w:t>ReportType</w:t>
+      </w:r>
+      <w:proofErr w:type="spellEnd"/>
+      <w:r>
+        <w:rPr>
+          <w:sz w:val="24"/>
+        </w:rPr>
+        <w:t xml:space="preserve"> </w:t>
+      </w:r>
       <w:r>
         <w:rPr>
           <w:sz w:val="24"/>
@@ -824,7 +845,7 @@
           <w:szCs w:val="24"/>
           <w:u w:val="single"/>
         </w:rPr>
-        <w:t>.1</w:t>
+        <w:t>.</w:t>
       </w:r>
       <w:r>
         <w:rPr>
@@ -834,8 +855,10 @@
           <w:u w:val="single"/>
           <w:lang w:val="en-US"/>
         </w:rPr>
-        <w:t>9</w:t>
+        <w:t>#Year</w:t>
       </w:r>
+      <w:bookmarkStart w:id="0" w:name="_GoBack"/>
+      <w:bookmarkEnd w:id="0"/>
       <w:r>
         <w:rPr>
           <w:b w:val="0"/>
@@ -872,7 +895,7 @@
           <w:insideH w:val="single" w:sz="4" w:space="0" w:color="auto"/>
           <w:insideV w:val="single" w:sz="4" w:space="0" w:color="auto"/>
         </w:tblBorders>
-        <w:tblLook w:val="01E0"/>
+        <w:tblLook w:val="01E0" w:firstRow="1" w:lastRow="1" w:firstColumn="1" w:lastColumn="1" w:noHBand="0" w:noVBand="0"/>
       </w:tblPr>
       <w:tblGrid>
         <w:gridCol w:w="388"/>
@@ -924,14 +947,12 @@
                 <w:bCs/>
                 <w:sz w:val="28"/>
                 <w:szCs w:val="28"/>
-                <w:lang w:val="en-US"/>
               </w:rPr>
             </w:pPr>
             <w:r>
               <w:rPr>
                 <w:sz w:val="22"/>
                 <w:szCs w:val="22"/>
-                <w:lang w:val="en-US"/>
               </w:rPr>
               <w:t>#</w:t>
             </w:r>
@@ -1001,7 +1022,6 @@
                 <w:bCs/>
                 <w:sz w:val="28"/>
                 <w:szCs w:val="28"/>
-                <w:lang w:val="en-US"/>
               </w:rPr>
             </w:pPr>
             <w:r>
@@ -1010,7 +1030,6 @@
                 <w:bCs/>
                 <w:sz w:val="28"/>
                 <w:szCs w:val="28"/>
-                <w:lang w:val="en-US"/>
               </w:rPr>
               <w:t>#</w:t>
             </w:r>
@@ -1079,9 +1098,23 @@
         <w:rPr>
           <w:sz w:val="22"/>
           <w:u w:val="single"/>
+        </w:rPr>
+        <w:t>#</w:t>
+      </w:r>
+      <w:r>
+        <w:rPr>
+          <w:sz w:val="22"/>
+          <w:u w:val="single"/>
           <w:lang w:val="en-US"/>
         </w:rPr>
-        <w:t xml:space="preserve">#Semester </w:t>
+        <w:t>Semester</w:t>
+      </w:r>
+      <w:r>
+        <w:rPr>
+          <w:sz w:val="22"/>
+          <w:u w:val="single"/>
+        </w:rPr>
+        <w:t xml:space="preserve"> </w:t>
       </w:r>
       <w:r>
         <w:rPr>
@@ -1099,7 +1132,7 @@
     <w:tbl>
       <w:tblPr>
         <w:tblW w:w="0" w:type="auto"/>
-        <w:tblLook w:val="01E0"/>
+        <w:tblLook w:val="01E0" w:firstRow="1" w:lastRow="1" w:firstColumn="1" w:lastColumn="1" w:noHBand="0" w:noVBand="0"/>
       </w:tblPr>
       <w:tblGrid>
         <w:gridCol w:w="6771"/>
@@ -1141,7 +1174,6 @@
               <w:rPr>
                 <w:sz w:val="22"/>
                 <w:u w:val="single"/>
-                <w:lang w:val="ru-RU"/>
               </w:rPr>
               <w:t xml:space="preserve">      </w:t>
             </w:r>
@@ -1276,7 +1308,7 @@
           <w:insideV w:val="single" w:sz="4" w:space="0" w:color="auto"/>
         </w:tblBorders>
         <w:tblLayout w:type="fixed"/>
-        <w:tblLook w:val="01E0"/>
+        <w:tblLook w:val="01E0" w:firstRow="1" w:lastRow="1" w:firstColumn="1" w:lastColumn="1" w:noHBand="0" w:noVBand="0"/>
       </w:tblPr>
       <w:tblGrid>
         <w:gridCol w:w="108"/>
@@ -1535,7 +1567,7 @@
             <w:left w:w="57" w:type="dxa"/>
             <w:right w:w="57" w:type="dxa"/>
           </w:tblCellMar>
-          <w:tblLook w:val="0000"/>
+          <w:tblLook w:val="0000" w:firstRow="0" w:lastRow="0" w:firstColumn="0" w:lastColumn="0" w:noHBand="0" w:noVBand="0"/>
         </w:tblPrEx>
         <w:trPr>
           <w:gridBefore w:val="1"/>
@@ -1794,7 +1826,7 @@
             <w:left w:w="57" w:type="dxa"/>
             <w:right w:w="57" w:type="dxa"/>
           </w:tblCellMar>
-          <w:tblLook w:val="0000"/>
+          <w:tblLook w:val="0000" w:firstRow="0" w:lastRow="0" w:firstColumn="0" w:lastColumn="0" w:noHBand="0" w:noVBand="0"/>
         </w:tblPrEx>
         <w:trPr>
           <w:gridBefore w:val="1"/>
@@ -2012,7 +2044,7 @@
             <w:left w:w="57" w:type="dxa"/>
             <w:right w:w="57" w:type="dxa"/>
           </w:tblCellMar>
-          <w:tblLook w:val="0000"/>
+          <w:tblLook w:val="0000" w:firstRow="0" w:lastRow="0" w:firstColumn="0" w:lastColumn="0" w:noHBand="0" w:noVBand="0"/>
         </w:tblPrEx>
         <w:trPr>
           <w:gridBefore w:val="1"/>
@@ -2249,7 +2281,7 @@
             <w:left w:w="57" w:type="dxa"/>
             <w:right w:w="57" w:type="dxa"/>
           </w:tblCellMar>
-          <w:tblLook w:val="0000"/>
+          <w:tblLook w:val="0000" w:firstRow="0" w:lastRow="0" w:firstColumn="0" w:lastColumn="0" w:noHBand="0" w:noVBand="0"/>
         </w:tblPrEx>
         <w:trPr>
           <w:gridBefore w:val="1"/>
@@ -2456,7 +2488,7 @@
             <w:left w:w="57" w:type="dxa"/>
             <w:right w:w="57" w:type="dxa"/>
           </w:tblCellMar>
-          <w:tblLook w:val="0000"/>
+          <w:tblLook w:val="0000" w:firstRow="0" w:lastRow="0" w:firstColumn="0" w:lastColumn="0" w:noHBand="0" w:noVBand="0"/>
         </w:tblPrEx>
         <w:trPr>
           <w:gridBefore w:val="1"/>
@@ -2662,7 +2694,7 @@
             <w:left w:w="57" w:type="dxa"/>
             <w:right w:w="57" w:type="dxa"/>
           </w:tblCellMar>
-          <w:tblLook w:val="0000"/>
+          <w:tblLook w:val="0000" w:firstRow="0" w:lastRow="0" w:firstColumn="0" w:lastColumn="0" w:noHBand="0" w:noVBand="0"/>
         </w:tblPrEx>
         <w:trPr>
           <w:gridBefore w:val="1"/>
@@ -2865,7 +2897,7 @@
             <w:left w:w="57" w:type="dxa"/>
             <w:right w:w="57" w:type="dxa"/>
           </w:tblCellMar>
-          <w:tblLook w:val="0000"/>
+          <w:tblLook w:val="0000" w:firstRow="0" w:lastRow="0" w:firstColumn="0" w:lastColumn="0" w:noHBand="0" w:noVBand="0"/>
         </w:tblPrEx>
         <w:trPr>
           <w:gridBefore w:val="1"/>
@@ -3062,7 +3094,7 @@
             <w:left w:w="57" w:type="dxa"/>
             <w:right w:w="57" w:type="dxa"/>
           </w:tblCellMar>
-          <w:tblLook w:val="0000"/>
+          <w:tblLook w:val="0000" w:firstRow="0" w:lastRow="0" w:firstColumn="0" w:lastColumn="0" w:noHBand="0" w:noVBand="0"/>
         </w:tblPrEx>
         <w:trPr>
           <w:gridBefore w:val="1"/>
@@ -3259,7 +3291,7 @@
             <w:left w:w="57" w:type="dxa"/>
             <w:right w:w="57" w:type="dxa"/>
           </w:tblCellMar>
-          <w:tblLook w:val="0000"/>
+          <w:tblLook w:val="0000" w:firstRow="0" w:lastRow="0" w:firstColumn="0" w:lastColumn="0" w:noHBand="0" w:noVBand="0"/>
         </w:tblPrEx>
         <w:trPr>
           <w:gridBefore w:val="1"/>
@@ -3456,7 +3488,7 @@
             <w:left w:w="57" w:type="dxa"/>
             <w:right w:w="57" w:type="dxa"/>
           </w:tblCellMar>
-          <w:tblLook w:val="0000"/>
+          <w:tblLook w:val="0000" w:firstRow="0" w:lastRow="0" w:firstColumn="0" w:lastColumn="0" w:noHBand="0" w:noVBand="0"/>
         </w:tblPrEx>
         <w:trPr>
           <w:gridBefore w:val="1"/>
@@ -3653,7 +3685,7 @@
             <w:left w:w="57" w:type="dxa"/>
             <w:right w:w="57" w:type="dxa"/>
           </w:tblCellMar>
-          <w:tblLook w:val="0000"/>
+          <w:tblLook w:val="0000" w:firstRow="0" w:lastRow="0" w:firstColumn="0" w:lastColumn="0" w:noHBand="0" w:noVBand="0"/>
         </w:tblPrEx>
         <w:trPr>
           <w:gridBefore w:val="1"/>
@@ -3850,7 +3882,7 @@
             <w:left w:w="57" w:type="dxa"/>
             <w:right w:w="57" w:type="dxa"/>
           </w:tblCellMar>
-          <w:tblLook w:val="0000"/>
+          <w:tblLook w:val="0000" w:firstRow="0" w:lastRow="0" w:firstColumn="0" w:lastColumn="0" w:noHBand="0" w:noVBand="0"/>
         </w:tblPrEx>
         <w:trPr>
           <w:gridBefore w:val="1"/>
@@ -4047,7 +4079,7 @@
             <w:left w:w="57" w:type="dxa"/>
             <w:right w:w="57" w:type="dxa"/>
           </w:tblCellMar>
-          <w:tblLook w:val="0000"/>
+          <w:tblLook w:val="0000" w:firstRow="0" w:lastRow="0" w:firstColumn="0" w:lastColumn="0" w:noHBand="0" w:noVBand="0"/>
         </w:tblPrEx>
         <w:trPr>
           <w:gridBefore w:val="1"/>
@@ -4247,7 +4279,7 @@
             <w:left w:w="57" w:type="dxa"/>
             <w:right w:w="57" w:type="dxa"/>
           </w:tblCellMar>
-          <w:tblLook w:val="0000"/>
+          <w:tblLook w:val="0000" w:firstRow="0" w:lastRow="0" w:firstColumn="0" w:lastColumn="0" w:noHBand="0" w:noVBand="0"/>
         </w:tblPrEx>
         <w:trPr>
           <w:gridBefore w:val="1"/>
@@ -4446,7 +4478,7 @@
             <w:left w:w="57" w:type="dxa"/>
             <w:right w:w="57" w:type="dxa"/>
           </w:tblCellMar>
-          <w:tblLook w:val="0000"/>
+          <w:tblLook w:val="0000" w:firstRow="0" w:lastRow="0" w:firstColumn="0" w:lastColumn="0" w:noHBand="0" w:noVBand="0"/>
         </w:tblPrEx>
         <w:trPr>
           <w:gridBefore w:val="1"/>
@@ -4645,7 +4677,7 @@
             <w:left w:w="57" w:type="dxa"/>
             <w:right w:w="57" w:type="dxa"/>
           </w:tblCellMar>
-          <w:tblLook w:val="0000"/>
+          <w:tblLook w:val="0000" w:firstRow="0" w:lastRow="0" w:firstColumn="0" w:lastColumn="0" w:noHBand="0" w:noVBand="0"/>
         </w:tblPrEx>
         <w:trPr>
           <w:gridBefore w:val="1"/>
@@ -4844,7 +4876,7 @@
             <w:left w:w="57" w:type="dxa"/>
             <w:right w:w="57" w:type="dxa"/>
           </w:tblCellMar>
-          <w:tblLook w:val="0000"/>
+          <w:tblLook w:val="0000" w:firstRow="0" w:lastRow="0" w:firstColumn="0" w:lastColumn="0" w:noHBand="0" w:noVBand="0"/>
         </w:tblPrEx>
         <w:trPr>
           <w:gridBefore w:val="1"/>
@@ -5035,7 +5067,7 @@
             <w:left w:w="57" w:type="dxa"/>
             <w:right w:w="57" w:type="dxa"/>
           </w:tblCellMar>
-          <w:tblLook w:val="0000"/>
+          <w:tblLook w:val="0000" w:firstRow="0" w:lastRow="0" w:firstColumn="0" w:lastColumn="0" w:noHBand="0" w:noVBand="0"/>
         </w:tblPrEx>
         <w:trPr>
           <w:gridBefore w:val="1"/>
@@ -5230,7 +5262,7 @@
             <w:left w:w="57" w:type="dxa"/>
             <w:right w:w="57" w:type="dxa"/>
           </w:tblCellMar>
-          <w:tblLook w:val="0000"/>
+          <w:tblLook w:val="0000" w:firstRow="0" w:lastRow="0" w:firstColumn="0" w:lastColumn="0" w:noHBand="0" w:noVBand="0"/>
         </w:tblPrEx>
         <w:trPr>
           <w:gridBefore w:val="1"/>
@@ -5425,7 +5457,7 @@
             <w:left w:w="57" w:type="dxa"/>
             <w:right w:w="57" w:type="dxa"/>
           </w:tblCellMar>
-          <w:tblLook w:val="0000"/>
+          <w:tblLook w:val="0000" w:firstRow="0" w:lastRow="0" w:firstColumn="0" w:lastColumn="0" w:noHBand="0" w:noVBand="0"/>
         </w:tblPrEx>
         <w:trPr>
           <w:gridBefore w:val="1"/>
@@ -5620,7 +5652,7 @@
             <w:left w:w="57" w:type="dxa"/>
             <w:right w:w="57" w:type="dxa"/>
           </w:tblCellMar>
-          <w:tblLook w:val="0000"/>
+          <w:tblLook w:val="0000" w:firstRow="0" w:lastRow="0" w:firstColumn="0" w:lastColumn="0" w:noHBand="0" w:noVBand="0"/>
         </w:tblPrEx>
         <w:trPr>
           <w:gridBefore w:val="1"/>
@@ -5815,7 +5847,7 @@
             <w:left w:w="57" w:type="dxa"/>
             <w:right w:w="57" w:type="dxa"/>
           </w:tblCellMar>
-          <w:tblLook w:val="0000"/>
+          <w:tblLook w:val="0000" w:firstRow="0" w:lastRow="0" w:firstColumn="0" w:lastColumn="0" w:noHBand="0" w:noVBand="0"/>
         </w:tblPrEx>
         <w:trPr>
           <w:gridBefore w:val="1"/>
@@ -6016,7 +6048,7 @@
             <w:left w:w="57" w:type="dxa"/>
             <w:right w:w="57" w:type="dxa"/>
           </w:tblCellMar>
-          <w:tblLook w:val="0000"/>
+          <w:tblLook w:val="0000" w:firstRow="0" w:lastRow="0" w:firstColumn="0" w:lastColumn="0" w:noHBand="0" w:noVBand="0"/>
         </w:tblPrEx>
         <w:trPr>
           <w:gridBefore w:val="1"/>
@@ -6217,7 +6249,7 @@
             <w:left w:w="57" w:type="dxa"/>
             <w:right w:w="57" w:type="dxa"/>
           </w:tblCellMar>
-          <w:tblLook w:val="0000"/>
+          <w:tblLook w:val="0000" w:firstRow="0" w:lastRow="0" w:firstColumn="0" w:lastColumn="0" w:noHBand="0" w:noVBand="0"/>
         </w:tblPrEx>
         <w:trPr>
           <w:gridBefore w:val="1"/>
@@ -6418,7 +6450,7 @@
             <w:left w:w="57" w:type="dxa"/>
             <w:right w:w="57" w:type="dxa"/>
           </w:tblCellMar>
-          <w:tblLook w:val="0000"/>
+          <w:tblLook w:val="0000" w:firstRow="0" w:lastRow="0" w:firstColumn="0" w:lastColumn="0" w:noHBand="0" w:noVBand="0"/>
         </w:tblPrEx>
         <w:trPr>
           <w:gridBefore w:val="1"/>
@@ -6611,7 +6643,7 @@
             <w:left w:w="57" w:type="dxa"/>
             <w:right w:w="57" w:type="dxa"/>
           </w:tblCellMar>
-          <w:tblLook w:val="0000"/>
+          <w:tblLook w:val="0000" w:firstRow="0" w:lastRow="0" w:firstColumn="0" w:lastColumn="0" w:noHBand="0" w:noVBand="0"/>
         </w:tblPrEx>
         <w:trPr>
           <w:gridBefore w:val="1"/>
@@ -6808,7 +6840,7 @@
             <w:left w:w="57" w:type="dxa"/>
             <w:right w:w="57" w:type="dxa"/>
           </w:tblCellMar>
-          <w:tblLook w:val="0000"/>
+          <w:tblLook w:val="0000" w:firstRow="0" w:lastRow="0" w:firstColumn="0" w:lastColumn="0" w:noHBand="0" w:noVBand="0"/>
         </w:tblPrEx>
         <w:trPr>
           <w:gridBefore w:val="1"/>
@@ -7005,7 +7037,7 @@
             <w:left w:w="57" w:type="dxa"/>
             <w:right w:w="57" w:type="dxa"/>
           </w:tblCellMar>
-          <w:tblLook w:val="0000"/>
+          <w:tblLook w:val="0000" w:firstRow="0" w:lastRow="0" w:firstColumn="0" w:lastColumn="0" w:noHBand="0" w:noVBand="0"/>
         </w:tblPrEx>
         <w:trPr>
           <w:gridBefore w:val="1"/>
@@ -7203,7 +7235,7 @@
             <w:left w:w="57" w:type="dxa"/>
             <w:right w:w="57" w:type="dxa"/>
           </w:tblCellMar>
-          <w:tblLook w:val="0000"/>
+          <w:tblLook w:val="0000" w:firstRow="0" w:lastRow="0" w:firstColumn="0" w:lastColumn="0" w:noHBand="0" w:noVBand="0"/>
         </w:tblPrEx>
         <w:trPr>
           <w:gridBefore w:val="1"/>
@@ -7400,7 +7432,7 @@
             <w:left w:w="57" w:type="dxa"/>
             <w:right w:w="57" w:type="dxa"/>
           </w:tblCellMar>
-          <w:tblLook w:val="0000"/>
+          <w:tblLook w:val="0000" w:firstRow="0" w:lastRow="0" w:firstColumn="0" w:lastColumn="0" w:noHBand="0" w:noVBand="0"/>
         </w:tblPrEx>
         <w:trPr>
           <w:gridBefore w:val="1"/>
@@ -7601,7 +7633,7 @@
             <w:left w:w="57" w:type="dxa"/>
             <w:right w:w="57" w:type="dxa"/>
           </w:tblCellMar>
-          <w:tblLook w:val="0000"/>
+          <w:tblLook w:val="0000" w:firstRow="0" w:lastRow="0" w:firstColumn="0" w:lastColumn="0" w:noHBand="0" w:noVBand="0"/>
         </w:tblPrEx>
         <w:trPr>
           <w:gridBefore w:val="1"/>
@@ -7802,7 +7834,7 @@
             <w:left w:w="57" w:type="dxa"/>
             <w:right w:w="57" w:type="dxa"/>
           </w:tblCellMar>
-          <w:tblLook w:val="0000"/>
+          <w:tblLook w:val="0000" w:firstRow="0" w:lastRow="0" w:firstColumn="0" w:lastColumn="0" w:noHBand="0" w:noVBand="0"/>
         </w:tblPrEx>
         <w:trPr>
           <w:gridBefore w:val="1"/>
@@ -8003,7 +8035,7 @@
             <w:left w:w="57" w:type="dxa"/>
             <w:right w:w="57" w:type="dxa"/>
           </w:tblCellMar>
-          <w:tblLook w:val="0000"/>
+          <w:tblLook w:val="0000" w:firstRow="0" w:lastRow="0" w:firstColumn="0" w:lastColumn="0" w:noHBand="0" w:noVBand="0"/>
         </w:tblPrEx>
         <w:trPr>
           <w:gridBefore w:val="1"/>
@@ -8196,7 +8228,7 @@
             <w:left w:w="57" w:type="dxa"/>
             <w:right w:w="57" w:type="dxa"/>
           </w:tblCellMar>
-          <w:tblLook w:val="0000"/>
+          <w:tblLook w:val="0000" w:firstRow="0" w:lastRow="0" w:firstColumn="0" w:lastColumn="0" w:noHBand="0" w:noVBand="0"/>
         </w:tblPrEx>
         <w:trPr>
           <w:gridBefore w:val="1"/>
@@ -8393,7 +8425,7 @@
             <w:left w:w="57" w:type="dxa"/>
             <w:right w:w="57" w:type="dxa"/>
           </w:tblCellMar>
-          <w:tblLook w:val="0000"/>
+          <w:tblLook w:val="0000" w:firstRow="0" w:lastRow="0" w:firstColumn="0" w:lastColumn="0" w:noHBand="0" w:noVBand="0"/>
         </w:tblPrEx>
         <w:trPr>
           <w:gridBefore w:val="1"/>
@@ -8590,7 +8622,7 @@
             <w:left w:w="57" w:type="dxa"/>
             <w:right w:w="57" w:type="dxa"/>
           </w:tblCellMar>
-          <w:tblLook w:val="0000"/>
+          <w:tblLook w:val="0000" w:firstRow="0" w:lastRow="0" w:firstColumn="0" w:lastColumn="0" w:noHBand="0" w:noVBand="0"/>
         </w:tblPrEx>
         <w:trPr>
           <w:gridBefore w:val="1"/>
@@ -8787,7 +8819,7 @@
             <w:left w:w="57" w:type="dxa"/>
             <w:right w:w="57" w:type="dxa"/>
           </w:tblCellMar>
-          <w:tblLook w:val="0000"/>
+          <w:tblLook w:val="0000" w:firstRow="0" w:lastRow="0" w:firstColumn="0" w:lastColumn="0" w:noHBand="0" w:noVBand="0"/>
         </w:tblPrEx>
         <w:trPr>
           <w:gridBefore w:val="1"/>
@@ -8984,7 +9016,7 @@
             <w:left w:w="57" w:type="dxa"/>
             <w:right w:w="57" w:type="dxa"/>
           </w:tblCellMar>
-          <w:tblLook w:val="0000"/>
+          <w:tblLook w:val="0000" w:firstRow="0" w:lastRow="0" w:firstColumn="0" w:lastColumn="0" w:noHBand="0" w:noVBand="0"/>
         </w:tblPrEx>
         <w:trPr>
           <w:gridBefore w:val="1"/>
@@ -9185,7 +9217,7 @@
             <w:left w:w="57" w:type="dxa"/>
             <w:right w:w="57" w:type="dxa"/>
           </w:tblCellMar>
-          <w:tblLook w:val="0000"/>
+          <w:tblLook w:val="0000" w:firstRow="0" w:lastRow="0" w:firstColumn="0" w:lastColumn="0" w:noHBand="0" w:noVBand="0"/>
         </w:tblPrEx>
         <w:trPr>
           <w:gridBefore w:val="1"/>
@@ -9386,7 +9418,7 @@
             <w:left w:w="57" w:type="dxa"/>
             <w:right w:w="57" w:type="dxa"/>
           </w:tblCellMar>
-          <w:tblLook w:val="0000"/>
+          <w:tblLook w:val="0000" w:firstRow="0" w:lastRow="0" w:firstColumn="0" w:lastColumn="0" w:noHBand="0" w:noVBand="0"/>
         </w:tblPrEx>
         <w:trPr>
           <w:gridBefore w:val="1"/>
@@ -9587,7 +9619,7 @@
             <w:left w:w="57" w:type="dxa"/>
             <w:right w:w="57" w:type="dxa"/>
           </w:tblCellMar>
-          <w:tblLook w:val="0000"/>
+          <w:tblLook w:val="0000" w:firstRow="0" w:lastRow="0" w:firstColumn="0" w:lastColumn="0" w:noHBand="0" w:noVBand="0"/>
         </w:tblPrEx>
         <w:trPr>
           <w:gridBefore w:val="1"/>
@@ -9780,7 +9812,7 @@
             <w:left w:w="57" w:type="dxa"/>
             <w:right w:w="57" w:type="dxa"/>
           </w:tblCellMar>
-          <w:tblLook w:val="0000"/>
+          <w:tblLook w:val="0000" w:firstRow="0" w:lastRow="0" w:firstColumn="0" w:lastColumn="0" w:noHBand="0" w:noVBand="0"/>
         </w:tblPrEx>
         <w:trPr>
           <w:gridBefore w:val="1"/>
@@ -9977,7 +10009,7 @@
             <w:left w:w="57" w:type="dxa"/>
             <w:right w:w="57" w:type="dxa"/>
           </w:tblCellMar>
-          <w:tblLook w:val="0000"/>
+          <w:tblLook w:val="0000" w:firstRow="0" w:lastRow="0" w:firstColumn="0" w:lastColumn="0" w:noHBand="0" w:noVBand="0"/>
         </w:tblPrEx>
         <w:trPr>
           <w:gridBefore w:val="1"/>
@@ -10174,7 +10206,7 @@
             <w:left w:w="57" w:type="dxa"/>
             <w:right w:w="57" w:type="dxa"/>
           </w:tblCellMar>
-          <w:tblLook w:val="0000"/>
+          <w:tblLook w:val="0000" w:firstRow="0" w:lastRow="0" w:firstColumn="0" w:lastColumn="0" w:noHBand="0" w:noVBand="0"/>
         </w:tblPrEx>
         <w:trPr>
           <w:gridBefore w:val="1"/>
@@ -10371,7 +10403,7 @@
             <w:left w:w="57" w:type="dxa"/>
             <w:right w:w="57" w:type="dxa"/>
           </w:tblCellMar>
-          <w:tblLook w:val="0000"/>
+          <w:tblLook w:val="0000" w:firstRow="0" w:lastRow="0" w:firstColumn="0" w:lastColumn="0" w:noHBand="0" w:noVBand="0"/>
         </w:tblPrEx>
         <w:trPr>
           <w:gridBefore w:val="1"/>
@@ -10568,7 +10600,7 @@
             <w:left w:w="57" w:type="dxa"/>
             <w:right w:w="57" w:type="dxa"/>
           </w:tblCellMar>
-          <w:tblLook w:val="0000"/>
+          <w:tblLook w:val="0000" w:firstRow="0" w:lastRow="0" w:firstColumn="0" w:lastColumn="0" w:noHBand="0" w:noVBand="0"/>
         </w:tblPrEx>
         <w:trPr>
           <w:gridBefore w:val="1"/>
@@ -10769,7 +10801,7 @@
             <w:left w:w="57" w:type="dxa"/>
             <w:right w:w="57" w:type="dxa"/>
           </w:tblCellMar>
-          <w:tblLook w:val="0000"/>
+          <w:tblLook w:val="0000" w:firstRow="0" w:lastRow="0" w:firstColumn="0" w:lastColumn="0" w:noHBand="0" w:noVBand="0"/>
         </w:tblPrEx>
         <w:trPr>
           <w:gridBefore w:val="1"/>
@@ -10970,7 +11002,7 @@
             <w:left w:w="57" w:type="dxa"/>
             <w:right w:w="57" w:type="dxa"/>
           </w:tblCellMar>
-          <w:tblLook w:val="0000"/>
+          <w:tblLook w:val="0000" w:firstRow="0" w:lastRow="0" w:firstColumn="0" w:lastColumn="0" w:noHBand="0" w:noVBand="0"/>
         </w:tblPrEx>
         <w:trPr>
           <w:gridBefore w:val="1"/>
@@ -11171,7 +11203,7 @@
             <w:left w:w="57" w:type="dxa"/>
             <w:right w:w="57" w:type="dxa"/>
           </w:tblCellMar>
-          <w:tblLook w:val="0000"/>
+          <w:tblLook w:val="0000" w:firstRow="0" w:lastRow="0" w:firstColumn="0" w:lastColumn="0" w:noHBand="0" w:noVBand="0"/>
         </w:tblPrEx>
         <w:trPr>
           <w:gridBefore w:val="1"/>
@@ -11364,7 +11396,7 @@
             <w:left w:w="57" w:type="dxa"/>
             <w:right w:w="57" w:type="dxa"/>
           </w:tblCellMar>
-          <w:tblLook w:val="0000"/>
+          <w:tblLook w:val="0000" w:firstRow="0" w:lastRow="0" w:firstColumn="0" w:lastColumn="0" w:noHBand="0" w:noVBand="0"/>
         </w:tblPrEx>
         <w:trPr>
           <w:gridBefore w:val="1"/>
@@ -11561,7 +11593,7 @@
             <w:left w:w="57" w:type="dxa"/>
             <w:right w:w="57" w:type="dxa"/>
           </w:tblCellMar>
-          <w:tblLook w:val="0000"/>
+          <w:tblLook w:val="0000" w:firstRow="0" w:lastRow="0" w:firstColumn="0" w:lastColumn="0" w:noHBand="0" w:noVBand="0"/>
         </w:tblPrEx>
         <w:trPr>
           <w:gridBefore w:val="1"/>
@@ -11758,7 +11790,7 @@
             <w:left w:w="57" w:type="dxa"/>
             <w:right w:w="57" w:type="dxa"/>
           </w:tblCellMar>
-          <w:tblLook w:val="0000"/>
+          <w:tblLook w:val="0000" w:firstRow="0" w:lastRow="0" w:firstColumn="0" w:lastColumn="0" w:noHBand="0" w:noVBand="0"/>
         </w:tblPrEx>
         <w:trPr>
           <w:gridBefore w:val="1"/>
@@ -11955,7 +11987,7 @@
             <w:left w:w="57" w:type="dxa"/>
             <w:right w:w="57" w:type="dxa"/>
           </w:tblCellMar>
-          <w:tblLook w:val="0000"/>
+          <w:tblLook w:val="0000" w:firstRow="0" w:lastRow="0" w:firstColumn="0" w:lastColumn="0" w:noHBand="0" w:noVBand="0"/>
         </w:tblPrEx>
         <w:trPr>
           <w:gridBefore w:val="1"/>
@@ -12152,7 +12184,7 @@
             <w:left w:w="57" w:type="dxa"/>
             <w:right w:w="57" w:type="dxa"/>
           </w:tblCellMar>
-          <w:tblLook w:val="0000"/>
+          <w:tblLook w:val="0000" w:firstRow="0" w:lastRow="0" w:firstColumn="0" w:lastColumn="0" w:noHBand="0" w:noVBand="0"/>
         </w:tblPrEx>
         <w:trPr>
           <w:gridBefore w:val="1"/>
@@ -12341,7 +12373,7 @@
             <w:left w:w="57" w:type="dxa"/>
             <w:right w:w="57" w:type="dxa"/>
           </w:tblCellMar>
-          <w:tblLook w:val="0000"/>
+          <w:tblLook w:val="0000" w:firstRow="0" w:lastRow="0" w:firstColumn="0" w:lastColumn="0" w:noHBand="0" w:noVBand="0"/>
         </w:tblPrEx>
         <w:trPr>
           <w:gridBefore w:val="1"/>
@@ -12537,7 +12569,7 @@
             <w:left w:w="57" w:type="dxa"/>
             <w:right w:w="57" w:type="dxa"/>
           </w:tblCellMar>
-          <w:tblLook w:val="0000"/>
+          <w:tblLook w:val="0000" w:firstRow="0" w:lastRow="0" w:firstColumn="0" w:lastColumn="0" w:noHBand="0" w:noVBand="0"/>
         </w:tblPrEx>
         <w:trPr>
           <w:gridBefore w:val="1"/>
@@ -12736,7 +12768,7 @@
             <w:left w:w="57" w:type="dxa"/>
             <w:right w:w="57" w:type="dxa"/>
           </w:tblCellMar>
-          <w:tblLook w:val="0000"/>
+          <w:tblLook w:val="0000" w:firstRow="0" w:lastRow="0" w:firstColumn="0" w:lastColumn="0" w:noHBand="0" w:noVBand="0"/>
         </w:tblPrEx>
         <w:trPr>
           <w:gridBefore w:val="1"/>
@@ -12935,7 +12967,7 @@
             <w:left w:w="57" w:type="dxa"/>
             <w:right w:w="57" w:type="dxa"/>
           </w:tblCellMar>
-          <w:tblLook w:val="0000"/>
+          <w:tblLook w:val="0000" w:firstRow="0" w:lastRow="0" w:firstColumn="0" w:lastColumn="0" w:noHBand="0" w:noVBand="0"/>
         </w:tblPrEx>
         <w:trPr>
           <w:gridBefore w:val="1"/>
@@ -13134,7 +13166,7 @@
             <w:left w:w="57" w:type="dxa"/>
             <w:right w:w="57" w:type="dxa"/>
           </w:tblCellMar>
-          <w:tblLook w:val="0000"/>
+          <w:tblLook w:val="0000" w:firstRow="0" w:lastRow="0" w:firstColumn="0" w:lastColumn="0" w:noHBand="0" w:noVBand="0"/>
         </w:tblPrEx>
         <w:trPr>
           <w:gridBefore w:val="1"/>
@@ -13333,7 +13365,7 @@
             <w:left w:w="57" w:type="dxa"/>
             <w:right w:w="57" w:type="dxa"/>
           </w:tblCellMar>
-          <w:tblLook w:val="0000"/>
+          <w:tblLook w:val="0000" w:firstRow="0" w:lastRow="0" w:firstColumn="0" w:lastColumn="0" w:noHBand="0" w:noVBand="0"/>
         </w:tblPrEx>
         <w:trPr>
           <w:gridBefore w:val="1"/>
@@ -13529,7 +13561,7 @@
           <w:insideH w:val="single" w:sz="4" w:space="0" w:color="auto"/>
           <w:insideV w:val="single" w:sz="4" w:space="0" w:color="auto"/>
         </w:tblBorders>
-        <w:tblLook w:val="01E0"/>
+        <w:tblLook w:val="01E0" w:firstRow="1" w:lastRow="1" w:firstColumn="1" w:lastColumn="1" w:noHBand="0" w:noVBand="0"/>
       </w:tblPr>
       <w:tblGrid>
         <w:gridCol w:w="3630"/>
@@ -13767,7 +13799,7 @@
           <w:insideV w:val="single" w:sz="4" w:space="0" w:color="auto"/>
         </w:tblBorders>
         <w:tblLayout w:type="fixed"/>
-        <w:tblLook w:val="01E0"/>
+        <w:tblLook w:val="01E0" w:firstRow="1" w:lastRow="1" w:firstColumn="1" w:lastColumn="1" w:noHBand="0" w:noVBand="0"/>
       </w:tblPr>
       <w:tblGrid>
         <w:gridCol w:w="1614"/>
@@ -14527,7 +14559,7 @@
           <w:insideH w:val="single" w:sz="4" w:space="0" w:color="auto"/>
           <w:insideV w:val="single" w:sz="4" w:space="0" w:color="auto"/>
         </w:tblBorders>
-        <w:tblLook w:val="01E0"/>
+        <w:tblLook w:val="01E0" w:firstRow="1" w:lastRow="1" w:firstColumn="1" w:lastColumn="1" w:noHBand="0" w:noVBand="0"/>
       </w:tblPr>
       <w:tblGrid>
         <w:gridCol w:w="3379"/>
@@ -14728,8 +14760,8 @@
 </file>
 
 <file path=word/numbering.xml><?xml version="1.0" encoding="utf-8"?>
-<w:numbering xmlns:ve="http://schemas.openxmlformats.org/markup-compatibility/2006" xmlns:o="urn:schemas-microsoft-com:office:office" xmlns:r="http://schemas.openxmlformats.org/officeDocument/2006/relationships" xmlns:m="http://schemas.openxmlformats.org/officeDocument/2006/math" xmlns:v="urn:schemas-microsoft-com:vml" xmlns:wp="http://schemas.openxmlformats.org/drawingml/2006/wordprocessingDrawing" xmlns:w10="urn:schemas-microsoft-com:office:word" xmlns:w="http://schemas.openxmlformats.org/wordprocessingml/2006/main" xmlns:wne="http://schemas.microsoft.com/office/word/2006/wordml">
-  <w:abstractNum w:abstractNumId="0">
+<w:numbering xmlns:wpc="http://schemas.microsoft.com/office/word/2010/wordprocessingCanvas" xmlns:cx="http://schemas.microsoft.com/office/drawing/2014/chartex" xmlns:cx1="http://schemas.microsoft.com/office/drawing/2015/9/8/chartex" xmlns:mc="http://schemas.openxmlformats.org/markup-compatibility/2006" xmlns:o="urn:schemas-microsoft-com:office:office" xmlns:r="http://schemas.openxmlformats.org/officeDocument/2006/relationships" xmlns:m="http://schemas.openxmlformats.org/officeDocument/2006/math" xmlns:v="urn:schemas-microsoft-com:vml" xmlns:wp14="http://schemas.microsoft.com/office/word/2010/wordprocessingDrawing" xmlns:wp="http://schemas.openxmlformats.org/drawingml/2006/wordprocessingDrawing" xmlns:w10="urn:schemas-microsoft-com:office:word" xmlns:w="http://schemas.openxmlformats.org/wordprocessingml/2006/main" xmlns:w14="http://schemas.microsoft.com/office/word/2010/wordml" xmlns:w15="http://schemas.microsoft.com/office/word/2012/wordml" xmlns:w16se="http://schemas.microsoft.com/office/word/2015/wordml/symex" xmlns:wpg="http://schemas.microsoft.com/office/word/2010/wordprocessingGroup" xmlns:wpi="http://schemas.microsoft.com/office/word/2010/wordprocessingInk" xmlns:wne="http://schemas.microsoft.com/office/word/2006/wordml" xmlns:wps="http://schemas.microsoft.com/office/word/2010/wordprocessingShape" mc:Ignorable="w14 w15 w16se wp14">
+  <w:abstractNum w:abstractNumId="0" w15:restartNumberingAfterBreak="0">
     <w:nsid w:val="09885A7C"/>
     <w:multiLevelType w:val="hybridMultilevel"/>
     <w:tmpl w:val="2CA40D82"/>
@@ -14842,7 +14874,7 @@
       </w:pPr>
     </w:lvl>
   </w:abstractNum>
-  <w:abstractNum w:abstractNumId="1">
+  <w:abstractNum w:abstractNumId="1" w15:restartNumberingAfterBreak="0">
     <w:nsid w:val="14F36C33"/>
     <w:multiLevelType w:val="singleLevel"/>
     <w:tmpl w:val="02921A16"/>
@@ -14859,7 +14891,7 @@
       </w:pPr>
     </w:lvl>
   </w:abstractNum>
-  <w:abstractNum w:abstractNumId="2">
+  <w:abstractNum w:abstractNumId="2" w15:restartNumberingAfterBreak="0">
     <w:nsid w:val="193238E8"/>
     <w:multiLevelType w:val="hybridMultilevel"/>
     <w:tmpl w:val="C6D46BF0"/>
@@ -14972,7 +15004,7 @@
       </w:pPr>
     </w:lvl>
   </w:abstractNum>
-  <w:abstractNum w:abstractNumId="3">
+  <w:abstractNum w:abstractNumId="3" w15:restartNumberingAfterBreak="0">
     <w:nsid w:val="1B123F58"/>
     <w:multiLevelType w:val="singleLevel"/>
     <w:tmpl w:val="427CEA4E"/>
@@ -14987,7 +15019,7 @@
       </w:pPr>
     </w:lvl>
   </w:abstractNum>
-  <w:abstractNum w:abstractNumId="4">
+  <w:abstractNum w:abstractNumId="4" w15:restartNumberingAfterBreak="0">
     <w:nsid w:val="2C48737B"/>
     <w:multiLevelType w:val="singleLevel"/>
     <w:tmpl w:val="63423068"/>
@@ -15004,7 +15036,7 @@
       </w:pPr>
     </w:lvl>
   </w:abstractNum>
-  <w:abstractNum w:abstractNumId="5">
+  <w:abstractNum w:abstractNumId="5" w15:restartNumberingAfterBreak="0">
     <w:nsid w:val="34AC5E39"/>
     <w:multiLevelType w:val="singleLevel"/>
     <w:tmpl w:val="F9A4D43E"/>
@@ -15021,7 +15053,7 @@
       </w:pPr>
     </w:lvl>
   </w:abstractNum>
-  <w:abstractNum w:abstractNumId="6">
+  <w:abstractNum w:abstractNumId="6" w15:restartNumberingAfterBreak="0">
     <w:nsid w:val="4ACC31D6"/>
     <w:multiLevelType w:val="singleLevel"/>
     <w:tmpl w:val="E4DA2944"/>
@@ -15036,7 +15068,7 @@
       </w:pPr>
     </w:lvl>
   </w:abstractNum>
-  <w:abstractNum w:abstractNumId="7">
+  <w:abstractNum w:abstractNumId="7" w15:restartNumberingAfterBreak="0">
     <w:nsid w:val="57FB088A"/>
     <w:multiLevelType w:val="singleLevel"/>
     <w:tmpl w:val="919219FA"/>
@@ -15051,7 +15083,7 @@
       </w:pPr>
     </w:lvl>
   </w:abstractNum>
-  <w:abstractNum w:abstractNumId="8">
+  <w:abstractNum w:abstractNumId="8" w15:restartNumberingAfterBreak="0">
     <w:nsid w:val="6BDD4D8A"/>
     <w:multiLevelType w:val="singleLevel"/>
     <w:tmpl w:val="E4DA2944"/>
@@ -15066,7 +15098,7 @@
       </w:pPr>
     </w:lvl>
   </w:abstractNum>
-  <w:abstractNum w:abstractNumId="9">
+  <w:abstractNum w:abstractNumId="9" w15:restartNumberingAfterBreak="0">
     <w:nsid w:val="788132C7"/>
     <w:multiLevelType w:val="singleLevel"/>
     <w:tmpl w:val="C044977C"/>
@@ -15129,17 +15161,17 @@
 </file>
 
 <file path=word/styles.xml><?xml version="1.0" encoding="utf-8"?>
-<w:styles xmlns:r="http://schemas.openxmlformats.org/officeDocument/2006/relationships" xmlns:w="http://schemas.openxmlformats.org/wordprocessingml/2006/main">
+<w:styles xmlns:mc="http://schemas.openxmlformats.org/markup-compatibility/2006" xmlns:r="http://schemas.openxmlformats.org/officeDocument/2006/relationships" xmlns:w="http://schemas.openxmlformats.org/wordprocessingml/2006/main" xmlns:w14="http://schemas.microsoft.com/office/word/2010/wordml" xmlns:w15="http://schemas.microsoft.com/office/word/2012/wordml" xmlns:w16se="http://schemas.microsoft.com/office/word/2015/wordml/symex" mc:Ignorable="w14 w15 w16se">
   <w:docDefaults>
     <w:rPrDefault>
       <w:rPr>
         <w:rFonts w:ascii="Times New Roman" w:eastAsia="Times New Roman" w:hAnsi="Times New Roman" w:cs="Times New Roman"/>
-        <w:lang w:val="uk-UA" w:eastAsia="uk-UA" w:bidi="ar-SA"/>
+        <w:lang w:val="ru-RU" w:eastAsia="ru-RU" w:bidi="ar-SA"/>
       </w:rPr>
     </w:rPrDefault>
     <w:pPrDefault/>
   </w:docDefaults>
-  <w:latentStyles w:defLockedState="0" w:defUIPriority="0" w:defSemiHidden="0" w:defUnhideWhenUsed="0" w:defQFormat="0" w:count="267">
+  <w:latentStyles w:defLockedState="0" w:defUIPriority="0" w:defSemiHidden="0" w:defUnhideWhenUsed="0" w:defQFormat="0" w:count="371">
     <w:lsdException w:name="Normal" w:qFormat="1"/>
     <w:lsdException w:name="heading 1" w:qFormat="1"/>
     <w:lsdException w:name="heading 2" w:qFormat="1"/>
@@ -15150,11 +15182,145 @@
     <w:lsdException w:name="heading 7" w:semiHidden="1" w:unhideWhenUsed="1" w:qFormat="1"/>
     <w:lsdException w:name="heading 8" w:semiHidden="1" w:unhideWhenUsed="1" w:qFormat="1"/>
     <w:lsdException w:name="heading 9" w:semiHidden="1" w:unhideWhenUsed="1" w:qFormat="1"/>
+    <w:lsdException w:name="index 1" w:semiHidden="1" w:unhideWhenUsed="1"/>
+    <w:lsdException w:name="index 2" w:semiHidden="1" w:unhideWhenUsed="1"/>
+    <w:lsdException w:name="index 3" w:semiHidden="1" w:unhideWhenUsed="1"/>
+    <w:lsdException w:name="index 4" w:semiHidden="1" w:unhideWhenUsed="1"/>
+    <w:lsdException w:name="index 5" w:semiHidden="1" w:unhideWhenUsed="1"/>
+    <w:lsdException w:name="index 6" w:semiHidden="1" w:unhideWhenUsed="1"/>
+    <w:lsdException w:name="index 7" w:semiHidden="1" w:unhideWhenUsed="1"/>
+    <w:lsdException w:name="index 8" w:semiHidden="1" w:unhideWhenUsed="1"/>
+    <w:lsdException w:name="index 9" w:semiHidden="1" w:unhideWhenUsed="1"/>
+    <w:lsdException w:name="toc 1" w:semiHidden="1" w:unhideWhenUsed="1"/>
+    <w:lsdException w:name="toc 2" w:semiHidden="1" w:unhideWhenUsed="1"/>
+    <w:lsdException w:name="toc 3" w:semiHidden="1" w:unhideWhenUsed="1"/>
+    <w:lsdException w:name="toc 4" w:semiHidden="1" w:unhideWhenUsed="1"/>
+    <w:lsdException w:name="toc 5" w:semiHidden="1" w:unhideWhenUsed="1"/>
+    <w:lsdException w:name="toc 6" w:semiHidden="1" w:unhideWhenUsed="1"/>
+    <w:lsdException w:name="toc 7" w:semiHidden="1" w:unhideWhenUsed="1"/>
+    <w:lsdException w:name="toc 8" w:semiHidden="1" w:unhideWhenUsed="1"/>
+    <w:lsdException w:name="toc 9" w:semiHidden="1" w:unhideWhenUsed="1"/>
+    <w:lsdException w:name="Normal Indent" w:semiHidden="1" w:unhideWhenUsed="1"/>
+    <w:lsdException w:name="footnote text" w:semiHidden="1" w:unhideWhenUsed="1"/>
+    <w:lsdException w:name="annotation text" w:semiHidden="1" w:unhideWhenUsed="1"/>
+    <w:lsdException w:name="header" w:semiHidden="1" w:unhideWhenUsed="1"/>
+    <w:lsdException w:name="footer" w:semiHidden="1" w:unhideWhenUsed="1"/>
+    <w:lsdException w:name="index heading" w:semiHidden="1" w:unhideWhenUsed="1"/>
     <w:lsdException w:name="caption" w:semiHidden="1" w:unhideWhenUsed="1" w:qFormat="1"/>
+    <w:lsdException w:name="table of figures" w:semiHidden="1" w:unhideWhenUsed="1"/>
+    <w:lsdException w:name="envelope address" w:semiHidden="1" w:unhideWhenUsed="1"/>
+    <w:lsdException w:name="envelope return" w:semiHidden="1" w:unhideWhenUsed="1"/>
+    <w:lsdException w:name="footnote reference" w:semiHidden="1" w:unhideWhenUsed="1"/>
+    <w:lsdException w:name="annotation reference" w:semiHidden="1" w:unhideWhenUsed="1"/>
+    <w:lsdException w:name="line number" w:semiHidden="1" w:unhideWhenUsed="1"/>
+    <w:lsdException w:name="page number" w:semiHidden="1" w:unhideWhenUsed="1"/>
+    <w:lsdException w:name="endnote reference" w:semiHidden="1" w:unhideWhenUsed="1"/>
+    <w:lsdException w:name="endnote text" w:semiHidden="1" w:unhideWhenUsed="1"/>
+    <w:lsdException w:name="table of authorities" w:semiHidden="1" w:unhideWhenUsed="1"/>
+    <w:lsdException w:name="macro" w:semiHidden="1" w:unhideWhenUsed="1"/>
+    <w:lsdException w:name="toa heading" w:semiHidden="1" w:unhideWhenUsed="1"/>
+    <w:lsdException w:name="List" w:semiHidden="1" w:unhideWhenUsed="1"/>
+    <w:lsdException w:name="List Bullet" w:semiHidden="1" w:unhideWhenUsed="1"/>
+    <w:lsdException w:name="List 2" w:semiHidden="1" w:unhideWhenUsed="1"/>
+    <w:lsdException w:name="List 3" w:semiHidden="1" w:unhideWhenUsed="1"/>
+    <w:lsdException w:name="List Bullet 2" w:semiHidden="1" w:unhideWhenUsed="1"/>
+    <w:lsdException w:name="List Bullet 3" w:semiHidden="1" w:unhideWhenUsed="1"/>
+    <w:lsdException w:name="List Bullet 4" w:semiHidden="1" w:unhideWhenUsed="1"/>
+    <w:lsdException w:name="List Bullet 5" w:semiHidden="1" w:unhideWhenUsed="1"/>
+    <w:lsdException w:name="List Number 2" w:semiHidden="1" w:unhideWhenUsed="1"/>
+    <w:lsdException w:name="List Number 3" w:semiHidden="1" w:unhideWhenUsed="1"/>
+    <w:lsdException w:name="List Number 4" w:semiHidden="1" w:unhideWhenUsed="1"/>
+    <w:lsdException w:name="List Number 5" w:semiHidden="1" w:unhideWhenUsed="1"/>
     <w:lsdException w:name="Title" w:qFormat="1"/>
+    <w:lsdException w:name="Closing" w:semiHidden="1" w:unhideWhenUsed="1"/>
+    <w:lsdException w:name="Signature" w:semiHidden="1" w:unhideWhenUsed="1"/>
+    <w:lsdException w:name="Default Paragraph Font" w:semiHidden="1" w:unhideWhenUsed="1"/>
+    <w:lsdException w:name="Body Text" w:semiHidden="1" w:unhideWhenUsed="1"/>
+    <w:lsdException w:name="Body Text Indent" w:semiHidden="1" w:unhideWhenUsed="1"/>
+    <w:lsdException w:name="List Continue" w:semiHidden="1" w:unhideWhenUsed="1"/>
+    <w:lsdException w:name="List Continue 2" w:semiHidden="1" w:unhideWhenUsed="1"/>
+    <w:lsdException w:name="List Continue 3" w:semiHidden="1" w:unhideWhenUsed="1"/>
+    <w:lsdException w:name="List Continue 4" w:semiHidden="1" w:unhideWhenUsed="1"/>
+    <w:lsdException w:name="List Continue 5" w:semiHidden="1" w:unhideWhenUsed="1"/>
+    <w:lsdException w:name="Message Header" w:semiHidden="1" w:unhideWhenUsed="1"/>
     <w:lsdException w:name="Subtitle" w:qFormat="1"/>
+    <w:lsdException w:name="Body Text First Indent 2" w:semiHidden="1" w:unhideWhenUsed="1"/>
+    <w:lsdException w:name="Note Heading" w:semiHidden="1" w:unhideWhenUsed="1"/>
+    <w:lsdException w:name="Body Text 2" w:semiHidden="1" w:unhideWhenUsed="1"/>
+    <w:lsdException w:name="Body Text 3" w:semiHidden="1" w:unhideWhenUsed="1"/>
+    <w:lsdException w:name="Body Text Indent 2" w:semiHidden="1" w:unhideWhenUsed="1"/>
+    <w:lsdException w:name="Body Text Indent 3" w:semiHidden="1" w:unhideWhenUsed="1"/>
+    <w:lsdException w:name="Block Text" w:semiHidden="1" w:unhideWhenUsed="1"/>
+    <w:lsdException w:name="Hyperlink" w:semiHidden="1" w:unhideWhenUsed="1"/>
+    <w:lsdException w:name="FollowedHyperlink" w:semiHidden="1" w:unhideWhenUsed="1"/>
     <w:lsdException w:name="Strong" w:qFormat="1"/>
     <w:lsdException w:name="Emphasis" w:qFormat="1"/>
+    <w:lsdException w:name="Document Map" w:semiHidden="1" w:unhideWhenUsed="1"/>
+    <w:lsdException w:name="Plain Text" w:semiHidden="1" w:unhideWhenUsed="1"/>
+    <w:lsdException w:name="E-mail Signature" w:semiHidden="1" w:unhideWhenUsed="1"/>
+    <w:lsdException w:name="HTML Top of Form" w:semiHidden="1" w:unhideWhenUsed="1"/>
+    <w:lsdException w:name="HTML Bottom of Form" w:semiHidden="1" w:unhideWhenUsed="1"/>
+    <w:lsdException w:name="Normal (Web)" w:semiHidden="1" w:unhideWhenUsed="1"/>
+    <w:lsdException w:name="HTML Acronym" w:semiHidden="1" w:unhideWhenUsed="1"/>
+    <w:lsdException w:name="HTML Address" w:semiHidden="1" w:unhideWhenUsed="1"/>
+    <w:lsdException w:name="HTML Cite" w:semiHidden="1" w:unhideWhenUsed="1"/>
+    <w:lsdException w:name="HTML Code" w:semiHidden="1" w:unhideWhenUsed="1"/>
+    <w:lsdException w:name="HTML Definition" w:semiHidden="1" w:unhideWhenUsed="1"/>
+    <w:lsdException w:name="HTML Keyboard" w:semiHidden="1" w:unhideWhenUsed="1"/>
+    <w:lsdException w:name="HTML Preformatted" w:semiHidden="1" w:unhideWhenUsed="1"/>
+    <w:lsdException w:name="HTML Sample" w:semiHidden="1" w:unhideWhenUsed="1"/>
+    <w:lsdException w:name="HTML Typewriter" w:semiHidden="1" w:unhideWhenUsed="1"/>
+    <w:lsdException w:name="HTML Variable" w:semiHidden="1" w:unhideWhenUsed="1"/>
+    <w:lsdException w:name="Normal Table" w:semiHidden="1" w:unhideWhenUsed="1"/>
+    <w:lsdException w:name="annotation subject" w:semiHidden="1" w:unhideWhenUsed="1"/>
+    <w:lsdException w:name="No List" w:semiHidden="1" w:unhideWhenUsed="1"/>
+    <w:lsdException w:name="Outline List 1" w:semiHidden="1" w:unhideWhenUsed="1"/>
+    <w:lsdException w:name="Outline List 2" w:semiHidden="1" w:unhideWhenUsed="1"/>
+    <w:lsdException w:name="Outline List 3" w:semiHidden="1" w:unhideWhenUsed="1"/>
+    <w:lsdException w:name="Table Simple 1" w:semiHidden="1" w:unhideWhenUsed="1"/>
+    <w:lsdException w:name="Table Simple 2" w:semiHidden="1" w:unhideWhenUsed="1"/>
+    <w:lsdException w:name="Table Simple 3" w:semiHidden="1" w:unhideWhenUsed="1"/>
+    <w:lsdException w:name="Table Classic 1" w:semiHidden="1" w:unhideWhenUsed="1"/>
+    <w:lsdException w:name="Table Classic 2" w:semiHidden="1" w:unhideWhenUsed="1"/>
+    <w:lsdException w:name="Table Classic 3" w:semiHidden="1" w:unhideWhenUsed="1"/>
+    <w:lsdException w:name="Table Classic 4" w:semiHidden="1" w:unhideWhenUsed="1"/>
+    <w:lsdException w:name="Table Colorful 1" w:semiHidden="1" w:unhideWhenUsed="1"/>
+    <w:lsdException w:name="Table Colorful 2" w:semiHidden="1" w:unhideWhenUsed="1"/>
+    <w:lsdException w:name="Table Colorful 3" w:semiHidden="1" w:unhideWhenUsed="1"/>
+    <w:lsdException w:name="Table Columns 1" w:semiHidden="1" w:unhideWhenUsed="1"/>
+    <w:lsdException w:name="Table Columns 2" w:semiHidden="1" w:unhideWhenUsed="1"/>
+    <w:lsdException w:name="Table Columns 3" w:semiHidden="1" w:unhideWhenUsed="1"/>
+    <w:lsdException w:name="Table Columns 4" w:semiHidden="1" w:unhideWhenUsed="1"/>
+    <w:lsdException w:name="Table Columns 5" w:semiHidden="1" w:unhideWhenUsed="1"/>
+    <w:lsdException w:name="Table Grid 1" w:semiHidden="1" w:unhideWhenUsed="1"/>
+    <w:lsdException w:name="Table Grid 2" w:semiHidden="1" w:unhideWhenUsed="1"/>
+    <w:lsdException w:name="Table Grid 3" w:semiHidden="1" w:unhideWhenUsed="1"/>
+    <w:lsdException w:name="Table Grid 4" w:semiHidden="1" w:unhideWhenUsed="1"/>
+    <w:lsdException w:name="Table Grid 5" w:semiHidden="1" w:unhideWhenUsed="1"/>
+    <w:lsdException w:name="Table Grid 6" w:semiHidden="1" w:unhideWhenUsed="1"/>
+    <w:lsdException w:name="Table Grid 7" w:semiHidden="1" w:unhideWhenUsed="1"/>
+    <w:lsdException w:name="Table Grid 8" w:semiHidden="1" w:unhideWhenUsed="1"/>
+    <w:lsdException w:name="Table List 1" w:semiHidden="1" w:unhideWhenUsed="1"/>
+    <w:lsdException w:name="Table List 2" w:semiHidden="1" w:unhideWhenUsed="1"/>
+    <w:lsdException w:name="Table List 3" w:semiHidden="1" w:unhideWhenUsed="1"/>
+    <w:lsdException w:name="Table List 4" w:semiHidden="1" w:unhideWhenUsed="1"/>
+    <w:lsdException w:name="Table List 5" w:semiHidden="1" w:unhideWhenUsed="1"/>
+    <w:lsdException w:name="Table List 6" w:semiHidden="1" w:unhideWhenUsed="1"/>
+    <w:lsdException w:name="Table List 7" w:semiHidden="1" w:unhideWhenUsed="1"/>
+    <w:lsdException w:name="Table List 8" w:semiHidden="1" w:unhideWhenUsed="1"/>
+    <w:lsdException w:name="Table 3D effects 1" w:semiHidden="1" w:unhideWhenUsed="1"/>
+    <w:lsdException w:name="Table 3D effects 2" w:semiHidden="1" w:unhideWhenUsed="1"/>
+    <w:lsdException w:name="Table 3D effects 3" w:semiHidden="1" w:unhideWhenUsed="1"/>
+    <w:lsdException w:name="Table Contemporary" w:semiHidden="1" w:unhideWhenUsed="1"/>
+    <w:lsdException w:name="Table Elegant" w:semiHidden="1" w:unhideWhenUsed="1"/>
+    <w:lsdException w:name="Table Professional" w:semiHidden="1" w:unhideWhenUsed="1"/>
+    <w:lsdException w:name="Table Subtle 1" w:semiHidden="1" w:unhideWhenUsed="1"/>
+    <w:lsdException w:name="Table Subtle 2" w:semiHidden="1" w:unhideWhenUsed="1"/>
+    <w:lsdException w:name="Table Web 1" w:semiHidden="1" w:unhideWhenUsed="1"/>
+    <w:lsdException w:name="Table Web 2" w:semiHidden="1" w:unhideWhenUsed="1"/>
+    <w:lsdException w:name="Table Web 3" w:semiHidden="1" w:unhideWhenUsed="1"/>
+    <w:lsdException w:name="Balloon Text" w:semiHidden="1" w:unhideWhenUsed="1"/>
+    <w:lsdException w:name="Table Theme" w:semiHidden="1" w:unhideWhenUsed="1"/>
     <w:lsdException w:name="Placeholder Text" w:semiHidden="1" w:uiPriority="99"/>
     <w:lsdException w:name="No Spacing" w:uiPriority="1" w:qFormat="1"/>
     <w:lsdException w:name="Light Shading" w:uiPriority="60"/>
@@ -15266,6 +15432,110 @@
     <w:lsdException w:name="Book Title" w:uiPriority="33" w:qFormat="1"/>
     <w:lsdException w:name="Bibliography" w:semiHidden="1" w:uiPriority="37" w:unhideWhenUsed="1"/>
     <w:lsdException w:name="TOC Heading" w:semiHidden="1" w:uiPriority="39" w:unhideWhenUsed="1" w:qFormat="1"/>
+    <w:lsdException w:name="Plain Table 1" w:uiPriority="41"/>
+    <w:lsdException w:name="Plain Table 2" w:uiPriority="42"/>
+    <w:lsdException w:name="Plain Table 3" w:uiPriority="43"/>
+    <w:lsdException w:name="Plain Table 4" w:uiPriority="44"/>
+    <w:lsdException w:name="Plain Table 5" w:uiPriority="45"/>
+    <w:lsdException w:name="Grid Table Light" w:uiPriority="40"/>
+    <w:lsdException w:name="Grid Table 1 Light" w:uiPriority="46"/>
+    <w:lsdException w:name="Grid Table 2" w:uiPriority="47"/>
+    <w:lsdException w:name="Grid Table 3" w:uiPriority="48"/>
+    <w:lsdException w:name="Grid Table 4" w:uiPriority="49"/>
+    <w:lsdException w:name="Grid Table 5 Dark" w:uiPriority="50"/>
+    <w:lsdException w:name="Grid Table 6 Colorful" w:uiPriority="51"/>
+    <w:lsdException w:name="Grid Table 7 Colorful" w:uiPriority="52"/>
+    <w:lsdException w:name="Grid Table 1 Light Accent 1" w:uiPriority="46"/>
+    <w:lsdException w:name="Grid Table 2 Accent 1" w:uiPriority="47"/>
+    <w:lsdException w:name="Grid Table 3 Accent 1" w:uiPriority="48"/>
+    <w:lsdException w:name="Grid Table 4 Accent 1" w:uiPriority="49"/>
+    <w:lsdException w:name="Grid Table 5 Dark Accent 1" w:uiPriority="50"/>
+    <w:lsdException w:name="Grid Table 6 Colorful Accent 1" w:uiPriority="51"/>
+    <w:lsdException w:name="Grid Table 7 Colorful Accent 1" w:uiPriority="52"/>
+    <w:lsdException w:name="Grid Table 1 Light Accent 2" w:uiPriority="46"/>
+    <w:lsdException w:name="Grid Table 2 Accent 2" w:uiPriority="47"/>
+    <w:lsdException w:name="Grid Table 3 Accent 2" w:uiPriority="48"/>
+    <w:lsdException w:name="Grid Table 4 Accent 2" w:uiPriority="49"/>
+    <w:lsdException w:name="Grid Table 5 Dark Accent 2" w:uiPriority="50"/>
+    <w:lsdException w:name="Grid Table 6 Colorful Accent 2" w:uiPriority="51"/>
+    <w:lsdException w:name="Grid Table 7 Colorful Accent 2" w:uiPriority="52"/>
+    <w:lsdException w:name="Grid Table 1 Light Accent 3" w:uiPriority="46"/>
+    <w:lsdException w:name="Grid Table 2 Accent 3" w:uiPriority="47"/>
+    <w:lsdException w:name="Grid Table 3 Accent 3" w:uiPriority="48"/>
+    <w:lsdException w:name="Grid Table 4 Accent 3" w:uiPriority="49"/>
+    <w:lsdException w:name="Grid Table 5 Dark Accent 3" w:uiPriority="50"/>
+    <w:lsdException w:name="Grid Table 6 Colorful Accent 3" w:uiPriority="51"/>
+    <w:lsdException w:name="Grid Table 7 Colorful Accent 3" w:uiPriority="52"/>
+    <w:lsdException w:name="Grid Table 1 Light Accent 4" w:uiPriority="46"/>
+    <w:lsdException w:name="Grid Table 2 Accent 4" w:uiPriority="47"/>
+    <w:lsdException w:name="Grid Table 3 Accent 4" w:uiPriority="48"/>
+    <w:lsdException w:name="Grid Table 4 Accent 4" w:uiPriority="49"/>
+    <w:lsdException w:name="Grid Table 5 Dark Accent 4" w:uiPriority="50"/>
+    <w:lsdException w:name="Grid Table 6 Colorful Accent 4" w:uiPriority="51"/>
+    <w:lsdException w:name="Grid Table 7 Colorful Accent 4" w:uiPriority="52"/>
+    <w:lsdException w:name="Grid Table 1 Light Accent 5" w:uiPriority="46"/>
+    <w:lsdException w:name="Grid Table 2 Accent 5" w:uiPriority="47"/>
+    <w:lsdException w:name="Grid Table 3 Accent 5" w:uiPriority="48"/>
+    <w:lsdException w:name="Grid Table 4 Accent 5" w:uiPriority="49"/>
+    <w:lsdException w:name="Grid Table 5 Dark Accent 5" w:uiPriority="50"/>
+    <w:lsdException w:name="Grid Table 6 Colorful Accent 5" w:uiPriority="51"/>
+    <w:lsdException w:name="Grid Table 7 Colorful Accent 5" w:uiPriority="52"/>
+    <w:lsdException w:name="Grid Table 1 Light Accent 6" w:uiPriority="46"/>
+    <w:lsdException w:name="Grid Table 2 Accent 6" w:uiPriority="47"/>
+    <w:lsdException w:name="Grid Table 3 Accent 6" w:uiPriority="48"/>
+    <w:lsdException w:name="Grid Table 4 Accent 6" w:uiPriority="49"/>
+    <w:lsdException w:name="Grid Table 5 Dark Accent 6" w:uiPriority="50"/>
+    <w:lsdException w:name="Grid Table 6 Colorful Accent 6" w:uiPriority="51"/>
+    <w:lsdException w:name="Grid Table 7 Colorful Accent 6" w:uiPriority="52"/>
+    <w:lsdException w:name="List Table 1 Light" w:uiPriority="46"/>
+    <w:lsdException w:name="List Table 2" w:uiPriority="47"/>
+    <w:lsdException w:name="List Table 3" w:uiPriority="48"/>
+    <w:lsdException w:name="List Table 4" w:uiPriority="49"/>
+    <w:lsdException w:name="List Table 5 Dark" w:uiPriority="50"/>
+    <w:lsdException w:name="List Table 6 Colorful" w:uiPriority="51"/>
+    <w:lsdException w:name="List Table 7 Colorful" w:uiPriority="52"/>
+    <w:lsdException w:name="List Table 1 Light Accent 1" w:uiPriority="46"/>
+    <w:lsdException w:name="List Table 2 Accent 1" w:uiPriority="47"/>
+    <w:lsdException w:name="List Table 3 Accent 1" w:uiPriority="48"/>
+    <w:lsdException w:name="List Table 4 Accent 1" w:uiPriority="49"/>
+    <w:lsdException w:name="List Table 5 Dark Accent 1" w:uiPriority="50"/>
+    <w:lsdException w:name="List Table 6 Colorful Accent 1" w:uiPriority="51"/>
+    <w:lsdException w:name="List Table 7 Colorful Accent 1" w:uiPriority="52"/>
+    <w:lsdException w:name="List Table 1 Light Accent 2" w:uiPriority="46"/>
+    <w:lsdException w:name="List Table 2 Accent 2" w:uiPriority="47"/>
+    <w:lsdException w:name="List Table 3 Accent 2" w:uiPriority="48"/>
+    <w:lsdException w:name="List Table 4 Accent 2" w:uiPriority="49"/>
+    <w:lsdException w:name="List Table 5 Dark Accent 2" w:uiPriority="50"/>
+    <w:lsdException w:name="List Table 6 Colorful Accent 2" w:uiPriority="51"/>
+    <w:lsdException w:name="List Table 7 Colorful Accent 2" w:uiPriority="52"/>
+    <w:lsdException w:name="List Table 1 Light Accent 3" w:uiPriority="46"/>
+    <w:lsdException w:name="List Table 2 Accent 3" w:uiPriority="47"/>
+    <w:lsdException w:name="List Table 3 Accent 3" w:uiPriority="48"/>
+    <w:lsdException w:name="List Table 4 Accent 3" w:uiPriority="49"/>
+    <w:lsdException w:name="List Table 5 Dark Accent 3" w:uiPriority="50"/>
+    <w:lsdException w:name="List Table 6 Colorful Accent 3" w:uiPriority="51"/>
+    <w:lsdException w:name="List Table 7 Colorful Accent 3" w:uiPriority="52"/>
+    <w:lsdException w:name="List Table 1 Light Accent 4" w:uiPriority="46"/>
+    <w:lsdException w:name="List Table 2 Accent 4" w:uiPriority="47"/>
+    <w:lsdException w:name="List Table 3 Accent 4" w:uiPriority="48"/>
+    <w:lsdException w:name="List Table 4 Accent 4" w:uiPriority="49"/>
+    <w:lsdException w:name="List Table 5 Dark Accent 4" w:uiPriority="50"/>
+    <w:lsdException w:name="List Table 6 Colorful Accent 4" w:uiPriority="51"/>
+    <w:lsdException w:name="List Table 7 Colorful Accent 4" w:uiPriority="52"/>
+    <w:lsdException w:name="List Table 1 Light Accent 5" w:uiPriority="46"/>
+    <w:lsdException w:name="List Table 2 Accent 5" w:uiPriority="47"/>
+    <w:lsdException w:name="List Table 3 Accent 5" w:uiPriority="48"/>
+    <w:lsdException w:name="List Table 4 Accent 5" w:uiPriority="49"/>
+    <w:lsdException w:name="List Table 5 Dark Accent 5" w:uiPriority="50"/>
+    <w:lsdException w:name="List Table 6 Colorful Accent 5" w:uiPriority="51"/>
+    <w:lsdException w:name="List Table 7 Colorful Accent 5" w:uiPriority="52"/>
+    <w:lsdException w:name="List Table 1 Light Accent 6" w:uiPriority="46"/>
+    <w:lsdException w:name="List Table 2 Accent 6" w:uiPriority="47"/>
+    <w:lsdException w:name="List Table 3 Accent 6" w:uiPriority="48"/>
+    <w:lsdException w:name="List Table 4 Accent 6" w:uiPriority="49"/>
+    <w:lsdException w:name="List Table 5 Dark Accent 6" w:uiPriority="50"/>
+    <w:lsdException w:name="List Table 6 Colorful Accent 6" w:uiPriority="51"/>
+    <w:lsdException w:name="List Table 7 Colorful Accent 6" w:uiPriority="52"/>
   </w:latentStyles>
   <w:style w:type="paragraph" w:default="1" w:styleId="a">
     <w:name w:val="Normal"/>
@@ -15276,7 +15546,7 @@
       <w:autoSpaceDN w:val="0"/>
     </w:pPr>
     <w:rPr>
-      <w:lang w:eastAsia="ru-RU"/>
+      <w:lang w:val="uk-UA"/>
     </w:rPr>
   </w:style>
   <w:style w:type="paragraph" w:styleId="1">
@@ -15340,7 +15610,6 @@
     <w:uiPriority w:val="99"/>
     <w:semiHidden/>
     <w:unhideWhenUsed/>
-    <w:qFormat/>
     <w:tblPr>
       <w:tblInd w:w="0" w:type="dxa"/>
       <w:tblCellMar>
@@ -15426,7 +15695,6 @@
   </w:style>
   <w:style w:type="character" w:styleId="a7">
     <w:name w:val="page number"/>
-    <w:basedOn w:val="a0"/>
     <w:rsid w:val="004B32F8"/>
     <w:rPr>
       <w:rFonts w:ascii="Times New Roman" w:hAnsi="Times New Roman"/>
@@ -15439,7 +15707,6 @@
     <w:basedOn w:val="a1"/>
     <w:rsid w:val="005C5043"/>
     <w:tblPr>
-      <w:tblInd w:w="0" w:type="dxa"/>
       <w:tblBorders>
         <w:top w:val="single" w:sz="4" w:space="0" w:color="auto"/>
         <w:left w:val="single" w:sz="4" w:space="0" w:color="auto"/>
@@ -15448,12 +15715,6 @@
         <w:insideH w:val="single" w:sz="4" w:space="0" w:color="auto"/>
         <w:insideV w:val="single" w:sz="4" w:space="0" w:color="auto"/>
       </w:tblBorders>
-      <w:tblCellMar>
-        <w:top w:w="0" w:type="dxa"/>
-        <w:left w:w="108" w:type="dxa"/>
-        <w:bottom w:w="0" w:type="dxa"/>
-        <w:right w:w="108" w:type="dxa"/>
-      </w:tblCellMar>
     </w:tblPr>
   </w:style>
   <w:style w:type="paragraph" w:customStyle="1" w:styleId="FR2">
@@ -15471,6 +15732,7 @@
       <w:rFonts w:ascii="Arial" w:hAnsi="Arial" w:cs="Arial"/>
       <w:sz w:val="18"/>
       <w:szCs w:val="18"/>
+      <w:lang w:val="uk-UA" w:eastAsia="uk-UA"/>
     </w:rPr>
   </w:style>
 </w:styles>

</xml_diff>

<commit_message>
#337 consolidated exam report: refactor: delete excessive template file, correct template and result file name
</commit_message>
<xml_diff>
--- a/core/src/main/resources/docs/templates/SingleGroupStatement.docx
+++ b/core/src/main/resources/docs/templates/SingleGroupStatement.docx
@@ -1,6 +1,6 @@
 
 <file path=word/document.xml><?xml version="1.0" encoding="utf-8"?>
-<w:document xmlns:wpc="http://schemas.microsoft.com/office/word/2010/wordprocessingCanvas" xmlns:cx="http://schemas.microsoft.com/office/drawing/2014/chartex" xmlns:cx1="http://schemas.microsoft.com/office/drawing/2015/9/8/chartex" xmlns:mc="http://schemas.openxmlformats.org/markup-compatibility/2006" xmlns:o="urn:schemas-microsoft-com:office:office" xmlns:r="http://schemas.openxmlformats.org/officeDocument/2006/relationships" xmlns:m="http://schemas.openxmlformats.org/officeDocument/2006/math" xmlns:v="urn:schemas-microsoft-com:vml" xmlns:wp14="http://schemas.microsoft.com/office/word/2010/wordprocessingDrawing" xmlns:wp="http://schemas.openxmlformats.org/drawingml/2006/wordprocessingDrawing" xmlns:w10="urn:schemas-microsoft-com:office:word" xmlns:w="http://schemas.openxmlformats.org/wordprocessingml/2006/main" xmlns:w14="http://schemas.microsoft.com/office/word/2010/wordml" xmlns:w15="http://schemas.microsoft.com/office/word/2012/wordml" xmlns:w16se="http://schemas.microsoft.com/office/word/2015/wordml/symex" xmlns:wpg="http://schemas.microsoft.com/office/word/2010/wordprocessingGroup" xmlns:wpi="http://schemas.microsoft.com/office/word/2010/wordprocessingInk" xmlns:wne="http://schemas.microsoft.com/office/word/2006/wordml" xmlns:wps="http://schemas.microsoft.com/office/word/2010/wordprocessingShape" mc:Ignorable="w14 w15 w16se wp14">
+<w:document xmlns:ve="http://schemas.openxmlformats.org/markup-compatibility/2006" xmlns:o="urn:schemas-microsoft-com:office:office" xmlns:r="http://schemas.openxmlformats.org/officeDocument/2006/relationships" xmlns:m="http://schemas.openxmlformats.org/officeDocument/2006/math" xmlns:v="urn:schemas-microsoft-com:vml" xmlns:wp="http://schemas.openxmlformats.org/drawingml/2006/wordprocessingDrawing" xmlns:w10="urn:schemas-microsoft-com:office:word" xmlns:w="http://schemas.openxmlformats.org/wordprocessingml/2006/main" xmlns:wne="http://schemas.microsoft.com/office/word/2006/wordml">
   <w:body>
     <w:p>
       <w:pPr>
@@ -38,7 +38,7 @@
           <w:bottom w:val="single" w:sz="4" w:space="0" w:color="auto"/>
         </w:tblBorders>
         <w:tblLayout w:type="fixed"/>
-        <w:tblLook w:val="0000" w:firstRow="0" w:lastRow="0" w:firstColumn="0" w:lastColumn="0" w:noHBand="0" w:noVBand="0"/>
+        <w:tblLook w:val="0000"/>
       </w:tblPr>
       <w:tblGrid>
         <w:gridCol w:w="9923"/>
@@ -101,7 +101,7 @@
           <w:insideH w:val="single" w:sz="4" w:space="0" w:color="auto"/>
           <w:insideV w:val="single" w:sz="4" w:space="0" w:color="auto"/>
         </w:tblBorders>
-        <w:tblLook w:val="01E0" w:firstRow="1" w:lastRow="1" w:firstColumn="1" w:lastColumn="1" w:noHBand="0" w:noVBand="0"/>
+        <w:tblLook w:val="01E0"/>
       </w:tblPr>
       <w:tblGrid>
         <w:gridCol w:w="1444"/>
@@ -260,12 +260,12 @@
           <w:left w:w="28" w:type="dxa"/>
           <w:right w:w="227" w:type="dxa"/>
         </w:tblCellMar>
-        <w:tblLook w:val="01E0" w:firstRow="1" w:lastRow="1" w:firstColumn="1" w:lastColumn="1" w:noHBand="0" w:noVBand="0"/>
+        <w:tblLook w:val="01E0"/>
       </w:tblPr>
       <w:tblGrid>
-        <w:gridCol w:w="1641"/>
+        <w:gridCol w:w="1639"/>
         <w:gridCol w:w="1363"/>
-        <w:gridCol w:w="1363"/>
+        <w:gridCol w:w="1365"/>
         <w:gridCol w:w="1100"/>
         <w:gridCol w:w="2468"/>
         <w:gridCol w:w="853"/>
@@ -421,7 +421,7 @@
       <w:tr>
         <w:tc>
           <w:tcPr>
-            <w:tcW w:w="793" w:type="pct"/>
+            <w:tcW w:w="792" w:type="pct"/>
             <w:tcBorders>
               <w:top w:val="nil"/>
               <w:left w:val="nil"/>
@@ -523,7 +523,8 @@
         </w:tc>
         <w:tc>
           <w:tcPr>
-            <w:tcW w:w="1192" w:type="pct"/>
+            <w:tcW w:w="2360" w:type="pct"/>
+            <w:gridSpan w:val="3"/>
             <w:tcBorders>
               <w:top w:val="single" w:sz="4" w:space="0" w:color="auto"/>
               <w:left w:val="nil"/>
@@ -534,65 +535,6 @@
           </w:tcPr>
           <w:p>
             <w:pPr>
-              <w:jc w:val="center"/>
-              <w:rPr>
-                <w:sz w:val="22"/>
-                <w:szCs w:val="22"/>
-                <w:lang w:val="en-US"/>
-              </w:rPr>
-            </w:pPr>
-            <w:r>
-              <w:rPr>
-                <w:sz w:val="22"/>
-                <w:lang w:val="en-US"/>
-              </w:rPr>
-              <w:t>#</w:t>
-            </w:r>
-            <w:proofErr w:type="spellStart"/>
-            <w:r>
-              <w:rPr>
-                <w:sz w:val="22"/>
-                <w:lang w:val="en-US"/>
-              </w:rPr>
-              <w:t>GroupName</w:t>
-            </w:r>
-            <w:proofErr w:type="spellEnd"/>
-          </w:p>
-        </w:tc>
-        <w:tc>
-          <w:tcPr>
-            <w:tcW w:w="412" w:type="pct"/>
-            <w:tcBorders>
-              <w:top w:val="single" w:sz="4" w:space="0" w:color="auto"/>
-              <w:left w:val="nil"/>
-              <w:bottom w:val="nil"/>
-              <w:right w:val="nil"/>
-            </w:tcBorders>
-            <w:vAlign w:val="bottom"/>
-          </w:tcPr>
-          <w:p>
-            <w:pPr>
-              <w:rPr>
-                <w:sz w:val="22"/>
-                <w:szCs w:val="22"/>
-              </w:rPr>
-            </w:pPr>
-          </w:p>
-        </w:tc>
-        <w:tc>
-          <w:tcPr>
-            <w:tcW w:w="756" w:type="pct"/>
-            <w:tcBorders>
-              <w:top w:val="single" w:sz="4" w:space="0" w:color="auto"/>
-              <w:left w:val="nil"/>
-              <w:bottom w:val="nil"/>
-              <w:right w:val="nil"/>
-            </w:tcBorders>
-            <w:vAlign w:val="bottom"/>
-          </w:tcPr>
-          <w:p>
-            <w:pPr>
-              <w:jc w:val="center"/>
               <w:rPr>
                 <w:b/>
                 <w:bCs/>
@@ -600,13 +542,29 @@
                 <w:szCs w:val="22"/>
               </w:rPr>
             </w:pPr>
+            <w:r>
+              <w:rPr>
+                <w:sz w:val="22"/>
+                <w:lang w:val="en-US"/>
+              </w:rPr>
+              <w:t>#</w:t>
+            </w:r>
+            <w:proofErr w:type="spellStart"/>
+            <w:r>
+              <w:rPr>
+                <w:sz w:val="22"/>
+                <w:lang w:val="en-US"/>
+              </w:rPr>
+              <w:t>GroupName</w:t>
+            </w:r>
+            <w:proofErr w:type="spellEnd"/>
           </w:p>
         </w:tc>
       </w:tr>
       <w:tr>
         <w:tc>
           <w:tcPr>
-            <w:tcW w:w="793" w:type="pct"/>
+            <w:tcW w:w="792" w:type="pct"/>
             <w:tcBorders>
               <w:top w:val="nil"/>
               <w:left w:val="nil"/>
@@ -853,9 +811,18 @@
           <w:sz w:val="24"/>
           <w:szCs w:val="24"/>
           <w:u w:val="single"/>
+        </w:rPr>
+        <w:t>#</w:t>
+      </w:r>
+      <w:r>
+        <w:rPr>
+          <w:b w:val="0"/>
+          <w:sz w:val="24"/>
+          <w:szCs w:val="24"/>
+          <w:u w:val="single"/>
           <w:lang w:val="en-US"/>
         </w:rPr>
-        <w:t>#Year</w:t>
+        <w:t>Year</w:t>
       </w:r>
       <w:bookmarkStart w:id="0" w:name="_GoBack"/>
       <w:bookmarkEnd w:id="0"/>
@@ -895,7 +862,7 @@
           <w:insideH w:val="single" w:sz="4" w:space="0" w:color="auto"/>
           <w:insideV w:val="single" w:sz="4" w:space="0" w:color="auto"/>
         </w:tblBorders>
-        <w:tblLook w:val="01E0" w:firstRow="1" w:lastRow="1" w:firstColumn="1" w:lastColumn="1" w:noHBand="0" w:noVBand="0"/>
+        <w:tblLook w:val="01E0"/>
       </w:tblPr>
       <w:tblGrid>
         <w:gridCol w:w="388"/>
@@ -1132,7 +1099,7 @@
     <w:tbl>
       <w:tblPr>
         <w:tblW w:w="0" w:type="auto"/>
-        <w:tblLook w:val="01E0" w:firstRow="1" w:lastRow="1" w:firstColumn="1" w:lastColumn="1" w:noHBand="0" w:noVBand="0"/>
+        <w:tblLook w:val="01E0"/>
       </w:tblPr>
       <w:tblGrid>
         <w:gridCol w:w="6771"/>
@@ -1308,7 +1275,7 @@
           <w:insideV w:val="single" w:sz="4" w:space="0" w:color="auto"/>
         </w:tblBorders>
         <w:tblLayout w:type="fixed"/>
-        <w:tblLook w:val="01E0" w:firstRow="1" w:lastRow="1" w:firstColumn="1" w:lastColumn="1" w:noHBand="0" w:noVBand="0"/>
+        <w:tblLook w:val="01E0"/>
       </w:tblPr>
       <w:tblGrid>
         <w:gridCol w:w="108"/>
@@ -1567,7 +1534,7 @@
             <w:left w:w="57" w:type="dxa"/>
             <w:right w:w="57" w:type="dxa"/>
           </w:tblCellMar>
-          <w:tblLook w:val="0000" w:firstRow="0" w:lastRow="0" w:firstColumn="0" w:lastColumn="0" w:noHBand="0" w:noVBand="0"/>
+          <w:tblLook w:val="0000"/>
         </w:tblPrEx>
         <w:trPr>
           <w:gridBefore w:val="1"/>
@@ -1826,7 +1793,7 @@
             <w:left w:w="57" w:type="dxa"/>
             <w:right w:w="57" w:type="dxa"/>
           </w:tblCellMar>
-          <w:tblLook w:val="0000" w:firstRow="0" w:lastRow="0" w:firstColumn="0" w:lastColumn="0" w:noHBand="0" w:noVBand="0"/>
+          <w:tblLook w:val="0000"/>
         </w:tblPrEx>
         <w:trPr>
           <w:gridBefore w:val="1"/>
@@ -2044,7 +2011,7 @@
             <w:left w:w="57" w:type="dxa"/>
             <w:right w:w="57" w:type="dxa"/>
           </w:tblCellMar>
-          <w:tblLook w:val="0000" w:firstRow="0" w:lastRow="0" w:firstColumn="0" w:lastColumn="0" w:noHBand="0" w:noVBand="0"/>
+          <w:tblLook w:val="0000"/>
         </w:tblPrEx>
         <w:trPr>
           <w:gridBefore w:val="1"/>
@@ -2281,7 +2248,7 @@
             <w:left w:w="57" w:type="dxa"/>
             <w:right w:w="57" w:type="dxa"/>
           </w:tblCellMar>
-          <w:tblLook w:val="0000" w:firstRow="0" w:lastRow="0" w:firstColumn="0" w:lastColumn="0" w:noHBand="0" w:noVBand="0"/>
+          <w:tblLook w:val="0000"/>
         </w:tblPrEx>
         <w:trPr>
           <w:gridBefore w:val="1"/>
@@ -2488,7 +2455,7 @@
             <w:left w:w="57" w:type="dxa"/>
             <w:right w:w="57" w:type="dxa"/>
           </w:tblCellMar>
-          <w:tblLook w:val="0000" w:firstRow="0" w:lastRow="0" w:firstColumn="0" w:lastColumn="0" w:noHBand="0" w:noVBand="0"/>
+          <w:tblLook w:val="0000"/>
         </w:tblPrEx>
         <w:trPr>
           <w:gridBefore w:val="1"/>
@@ -2694,7 +2661,7 @@
             <w:left w:w="57" w:type="dxa"/>
             <w:right w:w="57" w:type="dxa"/>
           </w:tblCellMar>
-          <w:tblLook w:val="0000" w:firstRow="0" w:lastRow="0" w:firstColumn="0" w:lastColumn="0" w:noHBand="0" w:noVBand="0"/>
+          <w:tblLook w:val="0000"/>
         </w:tblPrEx>
         <w:trPr>
           <w:gridBefore w:val="1"/>
@@ -2897,7 +2864,7 @@
             <w:left w:w="57" w:type="dxa"/>
             <w:right w:w="57" w:type="dxa"/>
           </w:tblCellMar>
-          <w:tblLook w:val="0000" w:firstRow="0" w:lastRow="0" w:firstColumn="0" w:lastColumn="0" w:noHBand="0" w:noVBand="0"/>
+          <w:tblLook w:val="0000"/>
         </w:tblPrEx>
         <w:trPr>
           <w:gridBefore w:val="1"/>
@@ -3094,7 +3061,7 @@
             <w:left w:w="57" w:type="dxa"/>
             <w:right w:w="57" w:type="dxa"/>
           </w:tblCellMar>
-          <w:tblLook w:val="0000" w:firstRow="0" w:lastRow="0" w:firstColumn="0" w:lastColumn="0" w:noHBand="0" w:noVBand="0"/>
+          <w:tblLook w:val="0000"/>
         </w:tblPrEx>
         <w:trPr>
           <w:gridBefore w:val="1"/>
@@ -3291,7 +3258,7 @@
             <w:left w:w="57" w:type="dxa"/>
             <w:right w:w="57" w:type="dxa"/>
           </w:tblCellMar>
-          <w:tblLook w:val="0000" w:firstRow="0" w:lastRow="0" w:firstColumn="0" w:lastColumn="0" w:noHBand="0" w:noVBand="0"/>
+          <w:tblLook w:val="0000"/>
         </w:tblPrEx>
         <w:trPr>
           <w:gridBefore w:val="1"/>
@@ -3488,7 +3455,7 @@
             <w:left w:w="57" w:type="dxa"/>
             <w:right w:w="57" w:type="dxa"/>
           </w:tblCellMar>
-          <w:tblLook w:val="0000" w:firstRow="0" w:lastRow="0" w:firstColumn="0" w:lastColumn="0" w:noHBand="0" w:noVBand="0"/>
+          <w:tblLook w:val="0000"/>
         </w:tblPrEx>
         <w:trPr>
           <w:gridBefore w:val="1"/>
@@ -3685,7 +3652,7 @@
             <w:left w:w="57" w:type="dxa"/>
             <w:right w:w="57" w:type="dxa"/>
           </w:tblCellMar>
-          <w:tblLook w:val="0000" w:firstRow="0" w:lastRow="0" w:firstColumn="0" w:lastColumn="0" w:noHBand="0" w:noVBand="0"/>
+          <w:tblLook w:val="0000"/>
         </w:tblPrEx>
         <w:trPr>
           <w:gridBefore w:val="1"/>
@@ -3882,7 +3849,7 @@
             <w:left w:w="57" w:type="dxa"/>
             <w:right w:w="57" w:type="dxa"/>
           </w:tblCellMar>
-          <w:tblLook w:val="0000" w:firstRow="0" w:lastRow="0" w:firstColumn="0" w:lastColumn="0" w:noHBand="0" w:noVBand="0"/>
+          <w:tblLook w:val="0000"/>
         </w:tblPrEx>
         <w:trPr>
           <w:gridBefore w:val="1"/>
@@ -4079,7 +4046,7 @@
             <w:left w:w="57" w:type="dxa"/>
             <w:right w:w="57" w:type="dxa"/>
           </w:tblCellMar>
-          <w:tblLook w:val="0000" w:firstRow="0" w:lastRow="0" w:firstColumn="0" w:lastColumn="0" w:noHBand="0" w:noVBand="0"/>
+          <w:tblLook w:val="0000"/>
         </w:tblPrEx>
         <w:trPr>
           <w:gridBefore w:val="1"/>
@@ -4279,7 +4246,7 @@
             <w:left w:w="57" w:type="dxa"/>
             <w:right w:w="57" w:type="dxa"/>
           </w:tblCellMar>
-          <w:tblLook w:val="0000" w:firstRow="0" w:lastRow="0" w:firstColumn="0" w:lastColumn="0" w:noHBand="0" w:noVBand="0"/>
+          <w:tblLook w:val="0000"/>
         </w:tblPrEx>
         <w:trPr>
           <w:gridBefore w:val="1"/>
@@ -4478,7 +4445,7 @@
             <w:left w:w="57" w:type="dxa"/>
             <w:right w:w="57" w:type="dxa"/>
           </w:tblCellMar>
-          <w:tblLook w:val="0000" w:firstRow="0" w:lastRow="0" w:firstColumn="0" w:lastColumn="0" w:noHBand="0" w:noVBand="0"/>
+          <w:tblLook w:val="0000"/>
         </w:tblPrEx>
         <w:trPr>
           <w:gridBefore w:val="1"/>
@@ -4677,7 +4644,7 @@
             <w:left w:w="57" w:type="dxa"/>
             <w:right w:w="57" w:type="dxa"/>
           </w:tblCellMar>
-          <w:tblLook w:val="0000" w:firstRow="0" w:lastRow="0" w:firstColumn="0" w:lastColumn="0" w:noHBand="0" w:noVBand="0"/>
+          <w:tblLook w:val="0000"/>
         </w:tblPrEx>
         <w:trPr>
           <w:gridBefore w:val="1"/>
@@ -4876,7 +4843,7 @@
             <w:left w:w="57" w:type="dxa"/>
             <w:right w:w="57" w:type="dxa"/>
           </w:tblCellMar>
-          <w:tblLook w:val="0000" w:firstRow="0" w:lastRow="0" w:firstColumn="0" w:lastColumn="0" w:noHBand="0" w:noVBand="0"/>
+          <w:tblLook w:val="0000"/>
         </w:tblPrEx>
         <w:trPr>
           <w:gridBefore w:val="1"/>
@@ -5067,7 +5034,7 @@
             <w:left w:w="57" w:type="dxa"/>
             <w:right w:w="57" w:type="dxa"/>
           </w:tblCellMar>
-          <w:tblLook w:val="0000" w:firstRow="0" w:lastRow="0" w:firstColumn="0" w:lastColumn="0" w:noHBand="0" w:noVBand="0"/>
+          <w:tblLook w:val="0000"/>
         </w:tblPrEx>
         <w:trPr>
           <w:gridBefore w:val="1"/>
@@ -5262,7 +5229,7 @@
             <w:left w:w="57" w:type="dxa"/>
             <w:right w:w="57" w:type="dxa"/>
           </w:tblCellMar>
-          <w:tblLook w:val="0000" w:firstRow="0" w:lastRow="0" w:firstColumn="0" w:lastColumn="0" w:noHBand="0" w:noVBand="0"/>
+          <w:tblLook w:val="0000"/>
         </w:tblPrEx>
         <w:trPr>
           <w:gridBefore w:val="1"/>
@@ -5457,7 +5424,7 @@
             <w:left w:w="57" w:type="dxa"/>
             <w:right w:w="57" w:type="dxa"/>
           </w:tblCellMar>
-          <w:tblLook w:val="0000" w:firstRow="0" w:lastRow="0" w:firstColumn="0" w:lastColumn="0" w:noHBand="0" w:noVBand="0"/>
+          <w:tblLook w:val="0000"/>
         </w:tblPrEx>
         <w:trPr>
           <w:gridBefore w:val="1"/>
@@ -5652,7 +5619,7 @@
             <w:left w:w="57" w:type="dxa"/>
             <w:right w:w="57" w:type="dxa"/>
           </w:tblCellMar>
-          <w:tblLook w:val="0000" w:firstRow="0" w:lastRow="0" w:firstColumn="0" w:lastColumn="0" w:noHBand="0" w:noVBand="0"/>
+          <w:tblLook w:val="0000"/>
         </w:tblPrEx>
         <w:trPr>
           <w:gridBefore w:val="1"/>
@@ -5847,7 +5814,7 @@
             <w:left w:w="57" w:type="dxa"/>
             <w:right w:w="57" w:type="dxa"/>
           </w:tblCellMar>
-          <w:tblLook w:val="0000" w:firstRow="0" w:lastRow="0" w:firstColumn="0" w:lastColumn="0" w:noHBand="0" w:noVBand="0"/>
+          <w:tblLook w:val="0000"/>
         </w:tblPrEx>
         <w:trPr>
           <w:gridBefore w:val="1"/>
@@ -6048,7 +6015,7 @@
             <w:left w:w="57" w:type="dxa"/>
             <w:right w:w="57" w:type="dxa"/>
           </w:tblCellMar>
-          <w:tblLook w:val="0000" w:firstRow="0" w:lastRow="0" w:firstColumn="0" w:lastColumn="0" w:noHBand="0" w:noVBand="0"/>
+          <w:tblLook w:val="0000"/>
         </w:tblPrEx>
         <w:trPr>
           <w:gridBefore w:val="1"/>
@@ -6249,7 +6216,7 @@
             <w:left w:w="57" w:type="dxa"/>
             <w:right w:w="57" w:type="dxa"/>
           </w:tblCellMar>
-          <w:tblLook w:val="0000" w:firstRow="0" w:lastRow="0" w:firstColumn="0" w:lastColumn="0" w:noHBand="0" w:noVBand="0"/>
+          <w:tblLook w:val="0000"/>
         </w:tblPrEx>
         <w:trPr>
           <w:gridBefore w:val="1"/>
@@ -6450,7 +6417,7 @@
             <w:left w:w="57" w:type="dxa"/>
             <w:right w:w="57" w:type="dxa"/>
           </w:tblCellMar>
-          <w:tblLook w:val="0000" w:firstRow="0" w:lastRow="0" w:firstColumn="0" w:lastColumn="0" w:noHBand="0" w:noVBand="0"/>
+          <w:tblLook w:val="0000"/>
         </w:tblPrEx>
         <w:trPr>
           <w:gridBefore w:val="1"/>
@@ -6643,7 +6610,7 @@
             <w:left w:w="57" w:type="dxa"/>
             <w:right w:w="57" w:type="dxa"/>
           </w:tblCellMar>
-          <w:tblLook w:val="0000" w:firstRow="0" w:lastRow="0" w:firstColumn="0" w:lastColumn="0" w:noHBand="0" w:noVBand="0"/>
+          <w:tblLook w:val="0000"/>
         </w:tblPrEx>
         <w:trPr>
           <w:gridBefore w:val="1"/>
@@ -6840,7 +6807,7 @@
             <w:left w:w="57" w:type="dxa"/>
             <w:right w:w="57" w:type="dxa"/>
           </w:tblCellMar>
-          <w:tblLook w:val="0000" w:firstRow="0" w:lastRow="0" w:firstColumn="0" w:lastColumn="0" w:noHBand="0" w:noVBand="0"/>
+          <w:tblLook w:val="0000"/>
         </w:tblPrEx>
         <w:trPr>
           <w:gridBefore w:val="1"/>
@@ -7037,7 +7004,7 @@
             <w:left w:w="57" w:type="dxa"/>
             <w:right w:w="57" w:type="dxa"/>
           </w:tblCellMar>
-          <w:tblLook w:val="0000" w:firstRow="0" w:lastRow="0" w:firstColumn="0" w:lastColumn="0" w:noHBand="0" w:noVBand="0"/>
+          <w:tblLook w:val="0000"/>
         </w:tblPrEx>
         <w:trPr>
           <w:gridBefore w:val="1"/>
@@ -7235,7 +7202,7 @@
             <w:left w:w="57" w:type="dxa"/>
             <w:right w:w="57" w:type="dxa"/>
           </w:tblCellMar>
-          <w:tblLook w:val="0000" w:firstRow="0" w:lastRow="0" w:firstColumn="0" w:lastColumn="0" w:noHBand="0" w:noVBand="0"/>
+          <w:tblLook w:val="0000"/>
         </w:tblPrEx>
         <w:trPr>
           <w:gridBefore w:val="1"/>
@@ -7432,7 +7399,7 @@
             <w:left w:w="57" w:type="dxa"/>
             <w:right w:w="57" w:type="dxa"/>
           </w:tblCellMar>
-          <w:tblLook w:val="0000" w:firstRow="0" w:lastRow="0" w:firstColumn="0" w:lastColumn="0" w:noHBand="0" w:noVBand="0"/>
+          <w:tblLook w:val="0000"/>
         </w:tblPrEx>
         <w:trPr>
           <w:gridBefore w:val="1"/>
@@ -7633,7 +7600,7 @@
             <w:left w:w="57" w:type="dxa"/>
             <w:right w:w="57" w:type="dxa"/>
           </w:tblCellMar>
-          <w:tblLook w:val="0000" w:firstRow="0" w:lastRow="0" w:firstColumn="0" w:lastColumn="0" w:noHBand="0" w:noVBand="0"/>
+          <w:tblLook w:val="0000"/>
         </w:tblPrEx>
         <w:trPr>
           <w:gridBefore w:val="1"/>
@@ -7834,7 +7801,7 @@
             <w:left w:w="57" w:type="dxa"/>
             <w:right w:w="57" w:type="dxa"/>
           </w:tblCellMar>
-          <w:tblLook w:val="0000" w:firstRow="0" w:lastRow="0" w:firstColumn="0" w:lastColumn="0" w:noHBand="0" w:noVBand="0"/>
+          <w:tblLook w:val="0000"/>
         </w:tblPrEx>
         <w:trPr>
           <w:gridBefore w:val="1"/>
@@ -8035,7 +8002,7 @@
             <w:left w:w="57" w:type="dxa"/>
             <w:right w:w="57" w:type="dxa"/>
           </w:tblCellMar>
-          <w:tblLook w:val="0000" w:firstRow="0" w:lastRow="0" w:firstColumn="0" w:lastColumn="0" w:noHBand="0" w:noVBand="0"/>
+          <w:tblLook w:val="0000"/>
         </w:tblPrEx>
         <w:trPr>
           <w:gridBefore w:val="1"/>
@@ -8228,7 +8195,7 @@
             <w:left w:w="57" w:type="dxa"/>
             <w:right w:w="57" w:type="dxa"/>
           </w:tblCellMar>
-          <w:tblLook w:val="0000" w:firstRow="0" w:lastRow="0" w:firstColumn="0" w:lastColumn="0" w:noHBand="0" w:noVBand="0"/>
+          <w:tblLook w:val="0000"/>
         </w:tblPrEx>
         <w:trPr>
           <w:gridBefore w:val="1"/>
@@ -8425,7 +8392,7 @@
             <w:left w:w="57" w:type="dxa"/>
             <w:right w:w="57" w:type="dxa"/>
           </w:tblCellMar>
-          <w:tblLook w:val="0000" w:firstRow="0" w:lastRow="0" w:firstColumn="0" w:lastColumn="0" w:noHBand="0" w:noVBand="0"/>
+          <w:tblLook w:val="0000"/>
         </w:tblPrEx>
         <w:trPr>
           <w:gridBefore w:val="1"/>
@@ -8622,7 +8589,7 @@
             <w:left w:w="57" w:type="dxa"/>
             <w:right w:w="57" w:type="dxa"/>
           </w:tblCellMar>
-          <w:tblLook w:val="0000" w:firstRow="0" w:lastRow="0" w:firstColumn="0" w:lastColumn="0" w:noHBand="0" w:noVBand="0"/>
+          <w:tblLook w:val="0000"/>
         </w:tblPrEx>
         <w:trPr>
           <w:gridBefore w:val="1"/>
@@ -8819,7 +8786,7 @@
             <w:left w:w="57" w:type="dxa"/>
             <w:right w:w="57" w:type="dxa"/>
           </w:tblCellMar>
-          <w:tblLook w:val="0000" w:firstRow="0" w:lastRow="0" w:firstColumn="0" w:lastColumn="0" w:noHBand="0" w:noVBand="0"/>
+          <w:tblLook w:val="0000"/>
         </w:tblPrEx>
         <w:trPr>
           <w:gridBefore w:val="1"/>
@@ -9016,7 +8983,7 @@
             <w:left w:w="57" w:type="dxa"/>
             <w:right w:w="57" w:type="dxa"/>
           </w:tblCellMar>
-          <w:tblLook w:val="0000" w:firstRow="0" w:lastRow="0" w:firstColumn="0" w:lastColumn="0" w:noHBand="0" w:noVBand="0"/>
+          <w:tblLook w:val="0000"/>
         </w:tblPrEx>
         <w:trPr>
           <w:gridBefore w:val="1"/>
@@ -9217,7 +9184,7 @@
             <w:left w:w="57" w:type="dxa"/>
             <w:right w:w="57" w:type="dxa"/>
           </w:tblCellMar>
-          <w:tblLook w:val="0000" w:firstRow="0" w:lastRow="0" w:firstColumn="0" w:lastColumn="0" w:noHBand="0" w:noVBand="0"/>
+          <w:tblLook w:val="0000"/>
         </w:tblPrEx>
         <w:trPr>
           <w:gridBefore w:val="1"/>
@@ -9418,7 +9385,7 @@
             <w:left w:w="57" w:type="dxa"/>
             <w:right w:w="57" w:type="dxa"/>
           </w:tblCellMar>
-          <w:tblLook w:val="0000" w:firstRow="0" w:lastRow="0" w:firstColumn="0" w:lastColumn="0" w:noHBand="0" w:noVBand="0"/>
+          <w:tblLook w:val="0000"/>
         </w:tblPrEx>
         <w:trPr>
           <w:gridBefore w:val="1"/>
@@ -9619,7 +9586,7 @@
             <w:left w:w="57" w:type="dxa"/>
             <w:right w:w="57" w:type="dxa"/>
           </w:tblCellMar>
-          <w:tblLook w:val="0000" w:firstRow="0" w:lastRow="0" w:firstColumn="0" w:lastColumn="0" w:noHBand="0" w:noVBand="0"/>
+          <w:tblLook w:val="0000"/>
         </w:tblPrEx>
         <w:trPr>
           <w:gridBefore w:val="1"/>
@@ -9812,7 +9779,7 @@
             <w:left w:w="57" w:type="dxa"/>
             <w:right w:w="57" w:type="dxa"/>
           </w:tblCellMar>
-          <w:tblLook w:val="0000" w:firstRow="0" w:lastRow="0" w:firstColumn="0" w:lastColumn="0" w:noHBand="0" w:noVBand="0"/>
+          <w:tblLook w:val="0000"/>
         </w:tblPrEx>
         <w:trPr>
           <w:gridBefore w:val="1"/>
@@ -10009,7 +9976,7 @@
             <w:left w:w="57" w:type="dxa"/>
             <w:right w:w="57" w:type="dxa"/>
           </w:tblCellMar>
-          <w:tblLook w:val="0000" w:firstRow="0" w:lastRow="0" w:firstColumn="0" w:lastColumn="0" w:noHBand="0" w:noVBand="0"/>
+          <w:tblLook w:val="0000"/>
         </w:tblPrEx>
         <w:trPr>
           <w:gridBefore w:val="1"/>
@@ -10206,7 +10173,7 @@
             <w:left w:w="57" w:type="dxa"/>
             <w:right w:w="57" w:type="dxa"/>
           </w:tblCellMar>
-          <w:tblLook w:val="0000" w:firstRow="0" w:lastRow="0" w:firstColumn="0" w:lastColumn="0" w:noHBand="0" w:noVBand="0"/>
+          <w:tblLook w:val="0000"/>
         </w:tblPrEx>
         <w:trPr>
           <w:gridBefore w:val="1"/>
@@ -10403,7 +10370,7 @@
             <w:left w:w="57" w:type="dxa"/>
             <w:right w:w="57" w:type="dxa"/>
           </w:tblCellMar>
-          <w:tblLook w:val="0000" w:firstRow="0" w:lastRow="0" w:firstColumn="0" w:lastColumn="0" w:noHBand="0" w:noVBand="0"/>
+          <w:tblLook w:val="0000"/>
         </w:tblPrEx>
         <w:trPr>
           <w:gridBefore w:val="1"/>
@@ -10600,7 +10567,7 @@
             <w:left w:w="57" w:type="dxa"/>
             <w:right w:w="57" w:type="dxa"/>
           </w:tblCellMar>
-          <w:tblLook w:val="0000" w:firstRow="0" w:lastRow="0" w:firstColumn="0" w:lastColumn="0" w:noHBand="0" w:noVBand="0"/>
+          <w:tblLook w:val="0000"/>
         </w:tblPrEx>
         <w:trPr>
           <w:gridBefore w:val="1"/>
@@ -10801,7 +10768,7 @@
             <w:left w:w="57" w:type="dxa"/>
             <w:right w:w="57" w:type="dxa"/>
           </w:tblCellMar>
-          <w:tblLook w:val="0000" w:firstRow="0" w:lastRow="0" w:firstColumn="0" w:lastColumn="0" w:noHBand="0" w:noVBand="0"/>
+          <w:tblLook w:val="0000"/>
         </w:tblPrEx>
         <w:trPr>
           <w:gridBefore w:val="1"/>
@@ -11002,7 +10969,7 @@
             <w:left w:w="57" w:type="dxa"/>
             <w:right w:w="57" w:type="dxa"/>
           </w:tblCellMar>
-          <w:tblLook w:val="0000" w:firstRow="0" w:lastRow="0" w:firstColumn="0" w:lastColumn="0" w:noHBand="0" w:noVBand="0"/>
+          <w:tblLook w:val="0000"/>
         </w:tblPrEx>
         <w:trPr>
           <w:gridBefore w:val="1"/>
@@ -11203,7 +11170,7 @@
             <w:left w:w="57" w:type="dxa"/>
             <w:right w:w="57" w:type="dxa"/>
           </w:tblCellMar>
-          <w:tblLook w:val="0000" w:firstRow="0" w:lastRow="0" w:firstColumn="0" w:lastColumn="0" w:noHBand="0" w:noVBand="0"/>
+          <w:tblLook w:val="0000"/>
         </w:tblPrEx>
         <w:trPr>
           <w:gridBefore w:val="1"/>
@@ -11396,7 +11363,7 @@
             <w:left w:w="57" w:type="dxa"/>
             <w:right w:w="57" w:type="dxa"/>
           </w:tblCellMar>
-          <w:tblLook w:val="0000" w:firstRow="0" w:lastRow="0" w:firstColumn="0" w:lastColumn="0" w:noHBand="0" w:noVBand="0"/>
+          <w:tblLook w:val="0000"/>
         </w:tblPrEx>
         <w:trPr>
           <w:gridBefore w:val="1"/>
@@ -11593,7 +11560,7 @@
             <w:left w:w="57" w:type="dxa"/>
             <w:right w:w="57" w:type="dxa"/>
           </w:tblCellMar>
-          <w:tblLook w:val="0000" w:firstRow="0" w:lastRow="0" w:firstColumn="0" w:lastColumn="0" w:noHBand="0" w:noVBand="0"/>
+          <w:tblLook w:val="0000"/>
         </w:tblPrEx>
         <w:trPr>
           <w:gridBefore w:val="1"/>
@@ -11790,7 +11757,7 @@
             <w:left w:w="57" w:type="dxa"/>
             <w:right w:w="57" w:type="dxa"/>
           </w:tblCellMar>
-          <w:tblLook w:val="0000" w:firstRow="0" w:lastRow="0" w:firstColumn="0" w:lastColumn="0" w:noHBand="0" w:noVBand="0"/>
+          <w:tblLook w:val="0000"/>
         </w:tblPrEx>
         <w:trPr>
           <w:gridBefore w:val="1"/>
@@ -11987,7 +11954,7 @@
             <w:left w:w="57" w:type="dxa"/>
             <w:right w:w="57" w:type="dxa"/>
           </w:tblCellMar>
-          <w:tblLook w:val="0000" w:firstRow="0" w:lastRow="0" w:firstColumn="0" w:lastColumn="0" w:noHBand="0" w:noVBand="0"/>
+          <w:tblLook w:val="0000"/>
         </w:tblPrEx>
         <w:trPr>
           <w:gridBefore w:val="1"/>
@@ -12184,7 +12151,7 @@
             <w:left w:w="57" w:type="dxa"/>
             <w:right w:w="57" w:type="dxa"/>
           </w:tblCellMar>
-          <w:tblLook w:val="0000" w:firstRow="0" w:lastRow="0" w:firstColumn="0" w:lastColumn="0" w:noHBand="0" w:noVBand="0"/>
+          <w:tblLook w:val="0000"/>
         </w:tblPrEx>
         <w:trPr>
           <w:gridBefore w:val="1"/>
@@ -12373,7 +12340,7 @@
             <w:left w:w="57" w:type="dxa"/>
             <w:right w:w="57" w:type="dxa"/>
           </w:tblCellMar>
-          <w:tblLook w:val="0000" w:firstRow="0" w:lastRow="0" w:firstColumn="0" w:lastColumn="0" w:noHBand="0" w:noVBand="0"/>
+          <w:tblLook w:val="0000"/>
         </w:tblPrEx>
         <w:trPr>
           <w:gridBefore w:val="1"/>
@@ -12569,7 +12536,7 @@
             <w:left w:w="57" w:type="dxa"/>
             <w:right w:w="57" w:type="dxa"/>
           </w:tblCellMar>
-          <w:tblLook w:val="0000" w:firstRow="0" w:lastRow="0" w:firstColumn="0" w:lastColumn="0" w:noHBand="0" w:noVBand="0"/>
+          <w:tblLook w:val="0000"/>
         </w:tblPrEx>
         <w:trPr>
           <w:gridBefore w:val="1"/>
@@ -12768,7 +12735,7 @@
             <w:left w:w="57" w:type="dxa"/>
             <w:right w:w="57" w:type="dxa"/>
           </w:tblCellMar>
-          <w:tblLook w:val="0000" w:firstRow="0" w:lastRow="0" w:firstColumn="0" w:lastColumn="0" w:noHBand="0" w:noVBand="0"/>
+          <w:tblLook w:val="0000"/>
         </w:tblPrEx>
         <w:trPr>
           <w:gridBefore w:val="1"/>
@@ -12967,7 +12934,7 @@
             <w:left w:w="57" w:type="dxa"/>
             <w:right w:w="57" w:type="dxa"/>
           </w:tblCellMar>
-          <w:tblLook w:val="0000" w:firstRow="0" w:lastRow="0" w:firstColumn="0" w:lastColumn="0" w:noHBand="0" w:noVBand="0"/>
+          <w:tblLook w:val="0000"/>
         </w:tblPrEx>
         <w:trPr>
           <w:gridBefore w:val="1"/>
@@ -13166,7 +13133,7 @@
             <w:left w:w="57" w:type="dxa"/>
             <w:right w:w="57" w:type="dxa"/>
           </w:tblCellMar>
-          <w:tblLook w:val="0000" w:firstRow="0" w:lastRow="0" w:firstColumn="0" w:lastColumn="0" w:noHBand="0" w:noVBand="0"/>
+          <w:tblLook w:val="0000"/>
         </w:tblPrEx>
         <w:trPr>
           <w:gridBefore w:val="1"/>
@@ -13365,7 +13332,7 @@
             <w:left w:w="57" w:type="dxa"/>
             <w:right w:w="57" w:type="dxa"/>
           </w:tblCellMar>
-          <w:tblLook w:val="0000" w:firstRow="0" w:lastRow="0" w:firstColumn="0" w:lastColumn="0" w:noHBand="0" w:noVBand="0"/>
+          <w:tblLook w:val="0000"/>
         </w:tblPrEx>
         <w:trPr>
           <w:gridBefore w:val="1"/>
@@ -13561,7 +13528,7 @@
           <w:insideH w:val="single" w:sz="4" w:space="0" w:color="auto"/>
           <w:insideV w:val="single" w:sz="4" w:space="0" w:color="auto"/>
         </w:tblBorders>
-        <w:tblLook w:val="01E0" w:firstRow="1" w:lastRow="1" w:firstColumn="1" w:lastColumn="1" w:noHBand="0" w:noVBand="0"/>
+        <w:tblLook w:val="01E0"/>
       </w:tblPr>
       <w:tblGrid>
         <w:gridCol w:w="3630"/>
@@ -13799,7 +13766,7 @@
           <w:insideV w:val="single" w:sz="4" w:space="0" w:color="auto"/>
         </w:tblBorders>
         <w:tblLayout w:type="fixed"/>
-        <w:tblLook w:val="01E0" w:firstRow="1" w:lastRow="1" w:firstColumn="1" w:lastColumn="1" w:noHBand="0" w:noVBand="0"/>
+        <w:tblLook w:val="01E0"/>
       </w:tblPr>
       <w:tblGrid>
         <w:gridCol w:w="1614"/>
@@ -14559,7 +14526,7 @@
           <w:insideH w:val="single" w:sz="4" w:space="0" w:color="auto"/>
           <w:insideV w:val="single" w:sz="4" w:space="0" w:color="auto"/>
         </w:tblBorders>
-        <w:tblLook w:val="01E0" w:firstRow="1" w:lastRow="1" w:firstColumn="1" w:lastColumn="1" w:noHBand="0" w:noVBand="0"/>
+        <w:tblLook w:val="01E0"/>
       </w:tblPr>
       <w:tblGrid>
         <w:gridCol w:w="3379"/>
@@ -14760,8 +14727,8 @@
 </file>
 
 <file path=word/numbering.xml><?xml version="1.0" encoding="utf-8"?>
-<w:numbering xmlns:wpc="http://schemas.microsoft.com/office/word/2010/wordprocessingCanvas" xmlns:cx="http://schemas.microsoft.com/office/drawing/2014/chartex" xmlns:cx1="http://schemas.microsoft.com/office/drawing/2015/9/8/chartex" xmlns:mc="http://schemas.openxmlformats.org/markup-compatibility/2006" xmlns:o="urn:schemas-microsoft-com:office:office" xmlns:r="http://schemas.openxmlformats.org/officeDocument/2006/relationships" xmlns:m="http://schemas.openxmlformats.org/officeDocument/2006/math" xmlns:v="urn:schemas-microsoft-com:vml" xmlns:wp14="http://schemas.microsoft.com/office/word/2010/wordprocessingDrawing" xmlns:wp="http://schemas.openxmlformats.org/drawingml/2006/wordprocessingDrawing" xmlns:w10="urn:schemas-microsoft-com:office:word" xmlns:w="http://schemas.openxmlformats.org/wordprocessingml/2006/main" xmlns:w14="http://schemas.microsoft.com/office/word/2010/wordml" xmlns:w15="http://schemas.microsoft.com/office/word/2012/wordml" xmlns:w16se="http://schemas.microsoft.com/office/word/2015/wordml/symex" xmlns:wpg="http://schemas.microsoft.com/office/word/2010/wordprocessingGroup" xmlns:wpi="http://schemas.microsoft.com/office/word/2010/wordprocessingInk" xmlns:wne="http://schemas.microsoft.com/office/word/2006/wordml" xmlns:wps="http://schemas.microsoft.com/office/word/2010/wordprocessingShape" mc:Ignorable="w14 w15 w16se wp14">
-  <w:abstractNum w:abstractNumId="0" w15:restartNumberingAfterBreak="0">
+<w:numbering xmlns:ve="http://schemas.openxmlformats.org/markup-compatibility/2006" xmlns:o="urn:schemas-microsoft-com:office:office" xmlns:r="http://schemas.openxmlformats.org/officeDocument/2006/relationships" xmlns:m="http://schemas.openxmlformats.org/officeDocument/2006/math" xmlns:v="urn:schemas-microsoft-com:vml" xmlns:wp="http://schemas.openxmlformats.org/drawingml/2006/wordprocessingDrawing" xmlns:w10="urn:schemas-microsoft-com:office:word" xmlns:w="http://schemas.openxmlformats.org/wordprocessingml/2006/main" xmlns:wne="http://schemas.microsoft.com/office/word/2006/wordml">
+  <w:abstractNum w:abstractNumId="0">
     <w:nsid w:val="09885A7C"/>
     <w:multiLevelType w:val="hybridMultilevel"/>
     <w:tmpl w:val="2CA40D82"/>
@@ -14874,7 +14841,7 @@
       </w:pPr>
     </w:lvl>
   </w:abstractNum>
-  <w:abstractNum w:abstractNumId="1" w15:restartNumberingAfterBreak="0">
+  <w:abstractNum w:abstractNumId="1">
     <w:nsid w:val="14F36C33"/>
     <w:multiLevelType w:val="singleLevel"/>
     <w:tmpl w:val="02921A16"/>
@@ -14891,7 +14858,7 @@
       </w:pPr>
     </w:lvl>
   </w:abstractNum>
-  <w:abstractNum w:abstractNumId="2" w15:restartNumberingAfterBreak="0">
+  <w:abstractNum w:abstractNumId="2">
     <w:nsid w:val="193238E8"/>
     <w:multiLevelType w:val="hybridMultilevel"/>
     <w:tmpl w:val="C6D46BF0"/>
@@ -15004,7 +14971,7 @@
       </w:pPr>
     </w:lvl>
   </w:abstractNum>
-  <w:abstractNum w:abstractNumId="3" w15:restartNumberingAfterBreak="0">
+  <w:abstractNum w:abstractNumId="3">
     <w:nsid w:val="1B123F58"/>
     <w:multiLevelType w:val="singleLevel"/>
     <w:tmpl w:val="427CEA4E"/>
@@ -15019,7 +14986,7 @@
       </w:pPr>
     </w:lvl>
   </w:abstractNum>
-  <w:abstractNum w:abstractNumId="4" w15:restartNumberingAfterBreak="0">
+  <w:abstractNum w:abstractNumId="4">
     <w:nsid w:val="2C48737B"/>
     <w:multiLevelType w:val="singleLevel"/>
     <w:tmpl w:val="63423068"/>
@@ -15036,7 +15003,7 @@
       </w:pPr>
     </w:lvl>
   </w:abstractNum>
-  <w:abstractNum w:abstractNumId="5" w15:restartNumberingAfterBreak="0">
+  <w:abstractNum w:abstractNumId="5">
     <w:nsid w:val="34AC5E39"/>
     <w:multiLevelType w:val="singleLevel"/>
     <w:tmpl w:val="F9A4D43E"/>
@@ -15053,7 +15020,7 @@
       </w:pPr>
     </w:lvl>
   </w:abstractNum>
-  <w:abstractNum w:abstractNumId="6" w15:restartNumberingAfterBreak="0">
+  <w:abstractNum w:abstractNumId="6">
     <w:nsid w:val="4ACC31D6"/>
     <w:multiLevelType w:val="singleLevel"/>
     <w:tmpl w:val="E4DA2944"/>
@@ -15068,7 +15035,7 @@
       </w:pPr>
     </w:lvl>
   </w:abstractNum>
-  <w:abstractNum w:abstractNumId="7" w15:restartNumberingAfterBreak="0">
+  <w:abstractNum w:abstractNumId="7">
     <w:nsid w:val="57FB088A"/>
     <w:multiLevelType w:val="singleLevel"/>
     <w:tmpl w:val="919219FA"/>
@@ -15083,7 +15050,7 @@
       </w:pPr>
     </w:lvl>
   </w:abstractNum>
-  <w:abstractNum w:abstractNumId="8" w15:restartNumberingAfterBreak="0">
+  <w:abstractNum w:abstractNumId="8">
     <w:nsid w:val="6BDD4D8A"/>
     <w:multiLevelType w:val="singleLevel"/>
     <w:tmpl w:val="E4DA2944"/>
@@ -15098,7 +15065,7 @@
       </w:pPr>
     </w:lvl>
   </w:abstractNum>
-  <w:abstractNum w:abstractNumId="9" w15:restartNumberingAfterBreak="0">
+  <w:abstractNum w:abstractNumId="9">
     <w:nsid w:val="788132C7"/>
     <w:multiLevelType w:val="singleLevel"/>
     <w:tmpl w:val="C044977C"/>
@@ -15161,381 +15128,150 @@
 </file>
 
 <file path=word/styles.xml><?xml version="1.0" encoding="utf-8"?>
-<w:styles xmlns:mc="http://schemas.openxmlformats.org/markup-compatibility/2006" xmlns:r="http://schemas.openxmlformats.org/officeDocument/2006/relationships" xmlns:w="http://schemas.openxmlformats.org/wordprocessingml/2006/main" xmlns:w14="http://schemas.microsoft.com/office/word/2010/wordml" xmlns:w15="http://schemas.microsoft.com/office/word/2012/wordml" xmlns:w16se="http://schemas.microsoft.com/office/word/2015/wordml/symex" mc:Ignorable="w14 w15 w16se">
+<w:styles xmlns:r="http://schemas.openxmlformats.org/officeDocument/2006/relationships" xmlns:w="http://schemas.openxmlformats.org/wordprocessingml/2006/main">
   <w:docDefaults>
     <w:rPrDefault>
       <w:rPr>
         <w:rFonts w:ascii="Times New Roman" w:eastAsia="Times New Roman" w:hAnsi="Times New Roman" w:cs="Times New Roman"/>
-        <w:lang w:val="ru-RU" w:eastAsia="ru-RU" w:bidi="ar-SA"/>
+        <w:lang w:val="uk-UA" w:eastAsia="uk-UA" w:bidi="ar-SA"/>
       </w:rPr>
     </w:rPrDefault>
     <w:pPrDefault/>
   </w:docDefaults>
-  <w:latentStyles w:defLockedState="0" w:defUIPriority="0" w:defSemiHidden="0" w:defUnhideWhenUsed="0" w:defQFormat="0" w:count="371">
-    <w:lsdException w:name="Normal" w:qFormat="1"/>
-    <w:lsdException w:name="heading 1" w:qFormat="1"/>
-    <w:lsdException w:name="heading 2" w:qFormat="1"/>
-    <w:lsdException w:name="heading 3" w:qFormat="1"/>
-    <w:lsdException w:name="heading 4" w:semiHidden="1" w:unhideWhenUsed="1" w:qFormat="1"/>
-    <w:lsdException w:name="heading 5" w:semiHidden="1" w:unhideWhenUsed="1" w:qFormat="1"/>
-    <w:lsdException w:name="heading 6" w:semiHidden="1" w:unhideWhenUsed="1" w:qFormat="1"/>
-    <w:lsdException w:name="heading 7" w:semiHidden="1" w:unhideWhenUsed="1" w:qFormat="1"/>
-    <w:lsdException w:name="heading 8" w:semiHidden="1" w:unhideWhenUsed="1" w:qFormat="1"/>
-    <w:lsdException w:name="heading 9" w:semiHidden="1" w:unhideWhenUsed="1" w:qFormat="1"/>
-    <w:lsdException w:name="index 1" w:semiHidden="1" w:unhideWhenUsed="1"/>
-    <w:lsdException w:name="index 2" w:semiHidden="1" w:unhideWhenUsed="1"/>
-    <w:lsdException w:name="index 3" w:semiHidden="1" w:unhideWhenUsed="1"/>
-    <w:lsdException w:name="index 4" w:semiHidden="1" w:unhideWhenUsed="1"/>
-    <w:lsdException w:name="index 5" w:semiHidden="1" w:unhideWhenUsed="1"/>
-    <w:lsdException w:name="index 6" w:semiHidden="1" w:unhideWhenUsed="1"/>
-    <w:lsdException w:name="index 7" w:semiHidden="1" w:unhideWhenUsed="1"/>
-    <w:lsdException w:name="index 8" w:semiHidden="1" w:unhideWhenUsed="1"/>
-    <w:lsdException w:name="index 9" w:semiHidden="1" w:unhideWhenUsed="1"/>
-    <w:lsdException w:name="toc 1" w:semiHidden="1" w:unhideWhenUsed="1"/>
-    <w:lsdException w:name="toc 2" w:semiHidden="1" w:unhideWhenUsed="1"/>
-    <w:lsdException w:name="toc 3" w:semiHidden="1" w:unhideWhenUsed="1"/>
-    <w:lsdException w:name="toc 4" w:semiHidden="1" w:unhideWhenUsed="1"/>
-    <w:lsdException w:name="toc 5" w:semiHidden="1" w:unhideWhenUsed="1"/>
-    <w:lsdException w:name="toc 6" w:semiHidden="1" w:unhideWhenUsed="1"/>
-    <w:lsdException w:name="toc 7" w:semiHidden="1" w:unhideWhenUsed="1"/>
-    <w:lsdException w:name="toc 8" w:semiHidden="1" w:unhideWhenUsed="1"/>
-    <w:lsdException w:name="toc 9" w:semiHidden="1" w:unhideWhenUsed="1"/>
-    <w:lsdException w:name="Normal Indent" w:semiHidden="1" w:unhideWhenUsed="1"/>
-    <w:lsdException w:name="footnote text" w:semiHidden="1" w:unhideWhenUsed="1"/>
-    <w:lsdException w:name="annotation text" w:semiHidden="1" w:unhideWhenUsed="1"/>
-    <w:lsdException w:name="header" w:semiHidden="1" w:unhideWhenUsed="1"/>
-    <w:lsdException w:name="footer" w:semiHidden="1" w:unhideWhenUsed="1"/>
-    <w:lsdException w:name="index heading" w:semiHidden="1" w:unhideWhenUsed="1"/>
-    <w:lsdException w:name="caption" w:semiHidden="1" w:unhideWhenUsed="1" w:qFormat="1"/>
-    <w:lsdException w:name="table of figures" w:semiHidden="1" w:unhideWhenUsed="1"/>
-    <w:lsdException w:name="envelope address" w:semiHidden="1" w:unhideWhenUsed="1"/>
-    <w:lsdException w:name="envelope return" w:semiHidden="1" w:unhideWhenUsed="1"/>
-    <w:lsdException w:name="footnote reference" w:semiHidden="1" w:unhideWhenUsed="1"/>
-    <w:lsdException w:name="annotation reference" w:semiHidden="1" w:unhideWhenUsed="1"/>
-    <w:lsdException w:name="line number" w:semiHidden="1" w:unhideWhenUsed="1"/>
-    <w:lsdException w:name="page number" w:semiHidden="1" w:unhideWhenUsed="1"/>
-    <w:lsdException w:name="endnote reference" w:semiHidden="1" w:unhideWhenUsed="1"/>
-    <w:lsdException w:name="endnote text" w:semiHidden="1" w:unhideWhenUsed="1"/>
-    <w:lsdException w:name="table of authorities" w:semiHidden="1" w:unhideWhenUsed="1"/>
-    <w:lsdException w:name="macro" w:semiHidden="1" w:unhideWhenUsed="1"/>
-    <w:lsdException w:name="toa heading" w:semiHidden="1" w:unhideWhenUsed="1"/>
-    <w:lsdException w:name="List" w:semiHidden="1" w:unhideWhenUsed="1"/>
-    <w:lsdException w:name="List Bullet" w:semiHidden="1" w:unhideWhenUsed="1"/>
-    <w:lsdException w:name="List 2" w:semiHidden="1" w:unhideWhenUsed="1"/>
-    <w:lsdException w:name="List 3" w:semiHidden="1" w:unhideWhenUsed="1"/>
-    <w:lsdException w:name="List Bullet 2" w:semiHidden="1" w:unhideWhenUsed="1"/>
-    <w:lsdException w:name="List Bullet 3" w:semiHidden="1" w:unhideWhenUsed="1"/>
-    <w:lsdException w:name="List Bullet 4" w:semiHidden="1" w:unhideWhenUsed="1"/>
-    <w:lsdException w:name="List Bullet 5" w:semiHidden="1" w:unhideWhenUsed="1"/>
-    <w:lsdException w:name="List Number 2" w:semiHidden="1" w:unhideWhenUsed="1"/>
-    <w:lsdException w:name="List Number 3" w:semiHidden="1" w:unhideWhenUsed="1"/>
-    <w:lsdException w:name="List Number 4" w:semiHidden="1" w:unhideWhenUsed="1"/>
-    <w:lsdException w:name="List Number 5" w:semiHidden="1" w:unhideWhenUsed="1"/>
-    <w:lsdException w:name="Title" w:qFormat="1"/>
-    <w:lsdException w:name="Closing" w:semiHidden="1" w:unhideWhenUsed="1"/>
-    <w:lsdException w:name="Signature" w:semiHidden="1" w:unhideWhenUsed="1"/>
-    <w:lsdException w:name="Default Paragraph Font" w:semiHidden="1" w:unhideWhenUsed="1"/>
-    <w:lsdException w:name="Body Text" w:semiHidden="1" w:unhideWhenUsed="1"/>
-    <w:lsdException w:name="Body Text Indent" w:semiHidden="1" w:unhideWhenUsed="1"/>
-    <w:lsdException w:name="List Continue" w:semiHidden="1" w:unhideWhenUsed="1"/>
-    <w:lsdException w:name="List Continue 2" w:semiHidden="1" w:unhideWhenUsed="1"/>
-    <w:lsdException w:name="List Continue 3" w:semiHidden="1" w:unhideWhenUsed="1"/>
-    <w:lsdException w:name="List Continue 4" w:semiHidden="1" w:unhideWhenUsed="1"/>
-    <w:lsdException w:name="List Continue 5" w:semiHidden="1" w:unhideWhenUsed="1"/>
-    <w:lsdException w:name="Message Header" w:semiHidden="1" w:unhideWhenUsed="1"/>
-    <w:lsdException w:name="Subtitle" w:qFormat="1"/>
-    <w:lsdException w:name="Body Text First Indent 2" w:semiHidden="1" w:unhideWhenUsed="1"/>
-    <w:lsdException w:name="Note Heading" w:semiHidden="1" w:unhideWhenUsed="1"/>
-    <w:lsdException w:name="Body Text 2" w:semiHidden="1" w:unhideWhenUsed="1"/>
-    <w:lsdException w:name="Body Text 3" w:semiHidden="1" w:unhideWhenUsed="1"/>
-    <w:lsdException w:name="Body Text Indent 2" w:semiHidden="1" w:unhideWhenUsed="1"/>
-    <w:lsdException w:name="Body Text Indent 3" w:semiHidden="1" w:unhideWhenUsed="1"/>
-    <w:lsdException w:name="Block Text" w:semiHidden="1" w:unhideWhenUsed="1"/>
-    <w:lsdException w:name="Hyperlink" w:semiHidden="1" w:unhideWhenUsed="1"/>
-    <w:lsdException w:name="FollowedHyperlink" w:semiHidden="1" w:unhideWhenUsed="1"/>
-    <w:lsdException w:name="Strong" w:qFormat="1"/>
-    <w:lsdException w:name="Emphasis" w:qFormat="1"/>
-    <w:lsdException w:name="Document Map" w:semiHidden="1" w:unhideWhenUsed="1"/>
-    <w:lsdException w:name="Plain Text" w:semiHidden="1" w:unhideWhenUsed="1"/>
-    <w:lsdException w:name="E-mail Signature" w:semiHidden="1" w:unhideWhenUsed="1"/>
-    <w:lsdException w:name="HTML Top of Form" w:semiHidden="1" w:unhideWhenUsed="1"/>
-    <w:lsdException w:name="HTML Bottom of Form" w:semiHidden="1" w:unhideWhenUsed="1"/>
-    <w:lsdException w:name="Normal (Web)" w:semiHidden="1" w:unhideWhenUsed="1"/>
-    <w:lsdException w:name="HTML Acronym" w:semiHidden="1" w:unhideWhenUsed="1"/>
-    <w:lsdException w:name="HTML Address" w:semiHidden="1" w:unhideWhenUsed="1"/>
-    <w:lsdException w:name="HTML Cite" w:semiHidden="1" w:unhideWhenUsed="1"/>
-    <w:lsdException w:name="HTML Code" w:semiHidden="1" w:unhideWhenUsed="1"/>
-    <w:lsdException w:name="HTML Definition" w:semiHidden="1" w:unhideWhenUsed="1"/>
-    <w:lsdException w:name="HTML Keyboard" w:semiHidden="1" w:unhideWhenUsed="1"/>
-    <w:lsdException w:name="HTML Preformatted" w:semiHidden="1" w:unhideWhenUsed="1"/>
-    <w:lsdException w:name="HTML Sample" w:semiHidden="1" w:unhideWhenUsed="1"/>
-    <w:lsdException w:name="HTML Typewriter" w:semiHidden="1" w:unhideWhenUsed="1"/>
-    <w:lsdException w:name="HTML Variable" w:semiHidden="1" w:unhideWhenUsed="1"/>
-    <w:lsdException w:name="Normal Table" w:semiHidden="1" w:unhideWhenUsed="1"/>
-    <w:lsdException w:name="annotation subject" w:semiHidden="1" w:unhideWhenUsed="1"/>
-    <w:lsdException w:name="No List" w:semiHidden="1" w:unhideWhenUsed="1"/>
-    <w:lsdException w:name="Outline List 1" w:semiHidden="1" w:unhideWhenUsed="1"/>
-    <w:lsdException w:name="Outline List 2" w:semiHidden="1" w:unhideWhenUsed="1"/>
-    <w:lsdException w:name="Outline List 3" w:semiHidden="1" w:unhideWhenUsed="1"/>
-    <w:lsdException w:name="Table Simple 1" w:semiHidden="1" w:unhideWhenUsed="1"/>
-    <w:lsdException w:name="Table Simple 2" w:semiHidden="1" w:unhideWhenUsed="1"/>
-    <w:lsdException w:name="Table Simple 3" w:semiHidden="1" w:unhideWhenUsed="1"/>
-    <w:lsdException w:name="Table Classic 1" w:semiHidden="1" w:unhideWhenUsed="1"/>
-    <w:lsdException w:name="Table Classic 2" w:semiHidden="1" w:unhideWhenUsed="1"/>
-    <w:lsdException w:name="Table Classic 3" w:semiHidden="1" w:unhideWhenUsed="1"/>
-    <w:lsdException w:name="Table Classic 4" w:semiHidden="1" w:unhideWhenUsed="1"/>
-    <w:lsdException w:name="Table Colorful 1" w:semiHidden="1" w:unhideWhenUsed="1"/>
-    <w:lsdException w:name="Table Colorful 2" w:semiHidden="1" w:unhideWhenUsed="1"/>
-    <w:lsdException w:name="Table Colorful 3" w:semiHidden="1" w:unhideWhenUsed="1"/>
-    <w:lsdException w:name="Table Columns 1" w:semiHidden="1" w:unhideWhenUsed="1"/>
-    <w:lsdException w:name="Table Columns 2" w:semiHidden="1" w:unhideWhenUsed="1"/>
-    <w:lsdException w:name="Table Columns 3" w:semiHidden="1" w:unhideWhenUsed="1"/>
-    <w:lsdException w:name="Table Columns 4" w:semiHidden="1" w:unhideWhenUsed="1"/>
-    <w:lsdException w:name="Table Columns 5" w:semiHidden="1" w:unhideWhenUsed="1"/>
-    <w:lsdException w:name="Table Grid 1" w:semiHidden="1" w:unhideWhenUsed="1"/>
-    <w:lsdException w:name="Table Grid 2" w:semiHidden="1" w:unhideWhenUsed="1"/>
-    <w:lsdException w:name="Table Grid 3" w:semiHidden="1" w:unhideWhenUsed="1"/>
-    <w:lsdException w:name="Table Grid 4" w:semiHidden="1" w:unhideWhenUsed="1"/>
-    <w:lsdException w:name="Table Grid 5" w:semiHidden="1" w:unhideWhenUsed="1"/>
-    <w:lsdException w:name="Table Grid 6" w:semiHidden="1" w:unhideWhenUsed="1"/>
-    <w:lsdException w:name="Table Grid 7" w:semiHidden="1" w:unhideWhenUsed="1"/>
-    <w:lsdException w:name="Table Grid 8" w:semiHidden="1" w:unhideWhenUsed="1"/>
-    <w:lsdException w:name="Table List 1" w:semiHidden="1" w:unhideWhenUsed="1"/>
-    <w:lsdException w:name="Table List 2" w:semiHidden="1" w:unhideWhenUsed="1"/>
-    <w:lsdException w:name="Table List 3" w:semiHidden="1" w:unhideWhenUsed="1"/>
-    <w:lsdException w:name="Table List 4" w:semiHidden="1" w:unhideWhenUsed="1"/>
-    <w:lsdException w:name="Table List 5" w:semiHidden="1" w:unhideWhenUsed="1"/>
-    <w:lsdException w:name="Table List 6" w:semiHidden="1" w:unhideWhenUsed="1"/>
-    <w:lsdException w:name="Table List 7" w:semiHidden="1" w:unhideWhenUsed="1"/>
-    <w:lsdException w:name="Table List 8" w:semiHidden="1" w:unhideWhenUsed="1"/>
-    <w:lsdException w:name="Table 3D effects 1" w:semiHidden="1" w:unhideWhenUsed="1"/>
-    <w:lsdException w:name="Table 3D effects 2" w:semiHidden="1" w:unhideWhenUsed="1"/>
-    <w:lsdException w:name="Table 3D effects 3" w:semiHidden="1" w:unhideWhenUsed="1"/>
-    <w:lsdException w:name="Table Contemporary" w:semiHidden="1" w:unhideWhenUsed="1"/>
-    <w:lsdException w:name="Table Elegant" w:semiHidden="1" w:unhideWhenUsed="1"/>
-    <w:lsdException w:name="Table Professional" w:semiHidden="1" w:unhideWhenUsed="1"/>
-    <w:lsdException w:name="Table Subtle 1" w:semiHidden="1" w:unhideWhenUsed="1"/>
-    <w:lsdException w:name="Table Subtle 2" w:semiHidden="1" w:unhideWhenUsed="1"/>
-    <w:lsdException w:name="Table Web 1" w:semiHidden="1" w:unhideWhenUsed="1"/>
-    <w:lsdException w:name="Table Web 2" w:semiHidden="1" w:unhideWhenUsed="1"/>
-    <w:lsdException w:name="Table Web 3" w:semiHidden="1" w:unhideWhenUsed="1"/>
-    <w:lsdException w:name="Balloon Text" w:semiHidden="1" w:unhideWhenUsed="1"/>
-    <w:lsdException w:name="Table Theme" w:semiHidden="1" w:unhideWhenUsed="1"/>
-    <w:lsdException w:name="Placeholder Text" w:semiHidden="1" w:uiPriority="99"/>
-    <w:lsdException w:name="No Spacing" w:uiPriority="1" w:qFormat="1"/>
-    <w:lsdException w:name="Light Shading" w:uiPriority="60"/>
-    <w:lsdException w:name="Light List" w:uiPriority="61"/>
-    <w:lsdException w:name="Light Grid" w:uiPriority="62"/>
-    <w:lsdException w:name="Medium Shading 1" w:uiPriority="63"/>
-    <w:lsdException w:name="Medium Shading 2" w:uiPriority="64"/>
-    <w:lsdException w:name="Medium List 1" w:uiPriority="65"/>
-    <w:lsdException w:name="Medium List 2" w:uiPriority="66"/>
-    <w:lsdException w:name="Medium Grid 1" w:uiPriority="67"/>
-    <w:lsdException w:name="Medium Grid 2" w:uiPriority="68"/>
-    <w:lsdException w:name="Medium Grid 3" w:uiPriority="69"/>
-    <w:lsdException w:name="Dark List" w:uiPriority="70"/>
-    <w:lsdException w:name="Colorful Shading" w:uiPriority="71"/>
-    <w:lsdException w:name="Colorful List" w:uiPriority="72"/>
-    <w:lsdException w:name="Colorful Grid" w:uiPriority="73"/>
-    <w:lsdException w:name="Light Shading Accent 1" w:uiPriority="60"/>
-    <w:lsdException w:name="Light List Accent 1" w:uiPriority="61"/>
-    <w:lsdException w:name="Light Grid Accent 1" w:uiPriority="62"/>
-    <w:lsdException w:name="Medium Shading 1 Accent 1" w:uiPriority="63"/>
-    <w:lsdException w:name="Medium Shading 2 Accent 1" w:uiPriority="64"/>
-    <w:lsdException w:name="Medium List 1 Accent 1" w:uiPriority="65"/>
-    <w:lsdException w:name="Revision" w:semiHidden="1" w:uiPriority="99"/>
-    <w:lsdException w:name="List Paragraph" w:uiPriority="34" w:qFormat="1"/>
-    <w:lsdException w:name="Quote" w:uiPriority="29" w:qFormat="1"/>
-    <w:lsdException w:name="Intense Quote" w:uiPriority="30" w:qFormat="1"/>
-    <w:lsdException w:name="Medium List 2 Accent 1" w:uiPriority="66"/>
-    <w:lsdException w:name="Medium Grid 1 Accent 1" w:uiPriority="67"/>
-    <w:lsdException w:name="Medium Grid 2 Accent 1" w:uiPriority="68"/>
-    <w:lsdException w:name="Medium Grid 3 Accent 1" w:uiPriority="69"/>
-    <w:lsdException w:name="Dark List Accent 1" w:uiPriority="70"/>
-    <w:lsdException w:name="Colorful Shading Accent 1" w:uiPriority="71"/>
-    <w:lsdException w:name="Colorful List Accent 1" w:uiPriority="72"/>
-    <w:lsdException w:name="Colorful Grid Accent 1" w:uiPriority="73"/>
-    <w:lsdException w:name="Light Shading Accent 2" w:uiPriority="60"/>
-    <w:lsdException w:name="Light List Accent 2" w:uiPriority="61"/>
-    <w:lsdException w:name="Light Grid Accent 2" w:uiPriority="62"/>
-    <w:lsdException w:name="Medium Shading 1 Accent 2" w:uiPriority="63"/>
-    <w:lsdException w:name="Medium Shading 2 Accent 2" w:uiPriority="64"/>
-    <w:lsdException w:name="Medium List 1 Accent 2" w:uiPriority="65"/>
-    <w:lsdException w:name="Medium List 2 Accent 2" w:uiPriority="66"/>
-    <w:lsdException w:name="Medium Grid 1 Accent 2" w:uiPriority="67"/>
-    <w:lsdException w:name="Medium Grid 2 Accent 2" w:uiPriority="68"/>
-    <w:lsdException w:name="Medium Grid 3 Accent 2" w:uiPriority="69"/>
-    <w:lsdException w:name="Dark List Accent 2" w:uiPriority="70"/>
-    <w:lsdException w:name="Colorful Shading Accent 2" w:uiPriority="71"/>
-    <w:lsdException w:name="Colorful List Accent 2" w:uiPriority="72"/>
-    <w:lsdException w:name="Colorful Grid Accent 2" w:uiPriority="73"/>
-    <w:lsdException w:name="Light Shading Accent 3" w:uiPriority="60"/>
-    <w:lsdException w:name="Light List Accent 3" w:uiPriority="61"/>
-    <w:lsdException w:name="Light Grid Accent 3" w:uiPriority="62"/>
-    <w:lsdException w:name="Medium Shading 1 Accent 3" w:uiPriority="63"/>
-    <w:lsdException w:name="Medium Shading 2 Accent 3" w:uiPriority="64"/>
-    <w:lsdException w:name="Medium List 1 Accent 3" w:uiPriority="65"/>
-    <w:lsdException w:name="Medium List 2 Accent 3" w:uiPriority="66"/>
-    <w:lsdException w:name="Medium Grid 1 Accent 3" w:uiPriority="67"/>
-    <w:lsdException w:name="Medium Grid 2 Accent 3" w:uiPriority="68"/>
-    <w:lsdException w:name="Medium Grid 3 Accent 3" w:uiPriority="69"/>
-    <w:lsdException w:name="Dark List Accent 3" w:uiPriority="70"/>
-    <w:lsdException w:name="Colorful Shading Accent 3" w:uiPriority="71"/>
-    <w:lsdException w:name="Colorful List Accent 3" w:uiPriority="72"/>
-    <w:lsdException w:name="Colorful Grid Accent 3" w:uiPriority="73"/>
-    <w:lsdException w:name="Light Shading Accent 4" w:uiPriority="60"/>
-    <w:lsdException w:name="Light List Accent 4" w:uiPriority="61"/>
-    <w:lsdException w:name="Light Grid Accent 4" w:uiPriority="62"/>
-    <w:lsdException w:name="Medium Shading 1 Accent 4" w:uiPriority="63"/>
-    <w:lsdException w:name="Medium Shading 2 Accent 4" w:uiPriority="64"/>
-    <w:lsdException w:name="Medium List 1 Accent 4" w:uiPriority="65"/>
-    <w:lsdException w:name="Medium List 2 Accent 4" w:uiPriority="66"/>
-    <w:lsdException w:name="Medium Grid 1 Accent 4" w:uiPriority="67"/>
-    <w:lsdException w:name="Medium Grid 2 Accent 4" w:uiPriority="68"/>
-    <w:lsdException w:name="Medium Grid 3 Accent 4" w:uiPriority="69"/>
-    <w:lsdException w:name="Dark List Accent 4" w:uiPriority="70"/>
-    <w:lsdException w:name="Colorful Shading Accent 4" w:uiPriority="71"/>
-    <w:lsdException w:name="Colorful List Accent 4" w:uiPriority="72"/>
-    <w:lsdException w:name="Colorful Grid Accent 4" w:uiPriority="73"/>
-    <w:lsdException w:name="Light Shading Accent 5" w:uiPriority="60"/>
-    <w:lsdException w:name="Light List Accent 5" w:uiPriority="61"/>
-    <w:lsdException w:name="Light Grid Accent 5" w:uiPriority="62"/>
-    <w:lsdException w:name="Medium Shading 1 Accent 5" w:uiPriority="63"/>
-    <w:lsdException w:name="Medium Shading 2 Accent 5" w:uiPriority="64"/>
-    <w:lsdException w:name="Medium List 1 Accent 5" w:uiPriority="65"/>
-    <w:lsdException w:name="Medium List 2 Accent 5" w:uiPriority="66"/>
-    <w:lsdException w:name="Medium Grid 1 Accent 5" w:uiPriority="67"/>
-    <w:lsdException w:name="Medium Grid 2 Accent 5" w:uiPriority="68"/>
-    <w:lsdException w:name="Medium Grid 3 Accent 5" w:uiPriority="69"/>
-    <w:lsdException w:name="Dark List Accent 5" w:uiPriority="70"/>
-    <w:lsdException w:name="Colorful Shading Accent 5" w:uiPriority="71"/>
-    <w:lsdException w:name="Colorful List Accent 5" w:uiPriority="72"/>
-    <w:lsdException w:name="Colorful Grid Accent 5" w:uiPriority="73"/>
-    <w:lsdException w:name="Light Shading Accent 6" w:uiPriority="60"/>
-    <w:lsdException w:name="Light List Accent 6" w:uiPriority="61"/>
-    <w:lsdException w:name="Light Grid Accent 6" w:uiPriority="62"/>
-    <w:lsdException w:name="Medium Shading 1 Accent 6" w:uiPriority="63"/>
-    <w:lsdException w:name="Medium Shading 2 Accent 6" w:uiPriority="64"/>
-    <w:lsdException w:name="Medium List 1 Accent 6" w:uiPriority="65"/>
-    <w:lsdException w:name="Medium List 2 Accent 6" w:uiPriority="66"/>
-    <w:lsdException w:name="Medium Grid 1 Accent 6" w:uiPriority="67"/>
-    <w:lsdException w:name="Medium Grid 2 Accent 6" w:uiPriority="68"/>
-    <w:lsdException w:name="Medium Grid 3 Accent 6" w:uiPriority="69"/>
-    <w:lsdException w:name="Dark List Accent 6" w:uiPriority="70"/>
-    <w:lsdException w:name="Colorful Shading Accent 6" w:uiPriority="71"/>
-    <w:lsdException w:name="Colorful List Accent 6" w:uiPriority="72"/>
-    <w:lsdException w:name="Colorful Grid Accent 6" w:uiPriority="73"/>
-    <w:lsdException w:name="Subtle Emphasis" w:uiPriority="19" w:qFormat="1"/>
-    <w:lsdException w:name="Intense Emphasis" w:uiPriority="21" w:qFormat="1"/>
-    <w:lsdException w:name="Subtle Reference" w:uiPriority="31" w:qFormat="1"/>
-    <w:lsdException w:name="Intense Reference" w:uiPriority="32" w:qFormat="1"/>
-    <w:lsdException w:name="Book Title" w:uiPriority="33" w:qFormat="1"/>
-    <w:lsdException w:name="Bibliography" w:semiHidden="1" w:uiPriority="37" w:unhideWhenUsed="1"/>
-    <w:lsdException w:name="TOC Heading" w:semiHidden="1" w:uiPriority="39" w:unhideWhenUsed="1" w:qFormat="1"/>
-    <w:lsdException w:name="Plain Table 1" w:uiPriority="41"/>
-    <w:lsdException w:name="Plain Table 2" w:uiPriority="42"/>
-    <w:lsdException w:name="Plain Table 3" w:uiPriority="43"/>
-    <w:lsdException w:name="Plain Table 4" w:uiPriority="44"/>
-    <w:lsdException w:name="Plain Table 5" w:uiPriority="45"/>
-    <w:lsdException w:name="Grid Table Light" w:uiPriority="40"/>
-    <w:lsdException w:name="Grid Table 1 Light" w:uiPriority="46"/>
-    <w:lsdException w:name="Grid Table 2" w:uiPriority="47"/>
-    <w:lsdException w:name="Grid Table 3" w:uiPriority="48"/>
-    <w:lsdException w:name="Grid Table 4" w:uiPriority="49"/>
-    <w:lsdException w:name="Grid Table 5 Dark" w:uiPriority="50"/>
-    <w:lsdException w:name="Grid Table 6 Colorful" w:uiPriority="51"/>
-    <w:lsdException w:name="Grid Table 7 Colorful" w:uiPriority="52"/>
-    <w:lsdException w:name="Grid Table 1 Light Accent 1" w:uiPriority="46"/>
-    <w:lsdException w:name="Grid Table 2 Accent 1" w:uiPriority="47"/>
-    <w:lsdException w:name="Grid Table 3 Accent 1" w:uiPriority="48"/>
-    <w:lsdException w:name="Grid Table 4 Accent 1" w:uiPriority="49"/>
-    <w:lsdException w:name="Grid Table 5 Dark Accent 1" w:uiPriority="50"/>
-    <w:lsdException w:name="Grid Table 6 Colorful Accent 1" w:uiPriority="51"/>
-    <w:lsdException w:name="Grid Table 7 Colorful Accent 1" w:uiPriority="52"/>
-    <w:lsdException w:name="Grid Table 1 Light Accent 2" w:uiPriority="46"/>
-    <w:lsdException w:name="Grid Table 2 Accent 2" w:uiPriority="47"/>
-    <w:lsdException w:name="Grid Table 3 Accent 2" w:uiPriority="48"/>
-    <w:lsdException w:name="Grid Table 4 Accent 2" w:uiPriority="49"/>
-    <w:lsdException w:name="Grid Table 5 Dark Accent 2" w:uiPriority="50"/>
-    <w:lsdException w:name="Grid Table 6 Colorful Accent 2" w:uiPriority="51"/>
-    <w:lsdException w:name="Grid Table 7 Colorful Accent 2" w:uiPriority="52"/>
-    <w:lsdException w:name="Grid Table 1 Light Accent 3" w:uiPriority="46"/>
-    <w:lsdException w:name="Grid Table 2 Accent 3" w:uiPriority="47"/>
-    <w:lsdException w:name="Grid Table 3 Accent 3" w:uiPriority="48"/>
-    <w:lsdException w:name="Grid Table 4 Accent 3" w:uiPriority="49"/>
-    <w:lsdException w:name="Grid Table 5 Dark Accent 3" w:uiPriority="50"/>
-    <w:lsdException w:name="Grid Table 6 Colorful Accent 3" w:uiPriority="51"/>
-    <w:lsdException w:name="Grid Table 7 Colorful Accent 3" w:uiPriority="52"/>
-    <w:lsdException w:name="Grid Table 1 Light Accent 4" w:uiPriority="46"/>
-    <w:lsdException w:name="Grid Table 2 Accent 4" w:uiPriority="47"/>
-    <w:lsdException w:name="Grid Table 3 Accent 4" w:uiPriority="48"/>
-    <w:lsdException w:name="Grid Table 4 Accent 4" w:uiPriority="49"/>
-    <w:lsdException w:name="Grid Table 5 Dark Accent 4" w:uiPriority="50"/>
-    <w:lsdException w:name="Grid Table 6 Colorful Accent 4" w:uiPriority="51"/>
-    <w:lsdException w:name="Grid Table 7 Colorful Accent 4" w:uiPriority="52"/>
-    <w:lsdException w:name="Grid Table 1 Light Accent 5" w:uiPriority="46"/>
-    <w:lsdException w:name="Grid Table 2 Accent 5" w:uiPriority="47"/>
-    <w:lsdException w:name="Grid Table 3 Accent 5" w:uiPriority="48"/>
-    <w:lsdException w:name="Grid Table 4 Accent 5" w:uiPriority="49"/>
-    <w:lsdException w:name="Grid Table 5 Dark Accent 5" w:uiPriority="50"/>
-    <w:lsdException w:name="Grid Table 6 Colorful Accent 5" w:uiPriority="51"/>
-    <w:lsdException w:name="Grid Table 7 Colorful Accent 5" w:uiPriority="52"/>
-    <w:lsdException w:name="Grid Table 1 Light Accent 6" w:uiPriority="46"/>
-    <w:lsdException w:name="Grid Table 2 Accent 6" w:uiPriority="47"/>
-    <w:lsdException w:name="Grid Table 3 Accent 6" w:uiPriority="48"/>
-    <w:lsdException w:name="Grid Table 4 Accent 6" w:uiPriority="49"/>
-    <w:lsdException w:name="Grid Table 5 Dark Accent 6" w:uiPriority="50"/>
-    <w:lsdException w:name="Grid Table 6 Colorful Accent 6" w:uiPriority="51"/>
-    <w:lsdException w:name="Grid Table 7 Colorful Accent 6" w:uiPriority="52"/>
-    <w:lsdException w:name="List Table 1 Light" w:uiPriority="46"/>
-    <w:lsdException w:name="List Table 2" w:uiPriority="47"/>
-    <w:lsdException w:name="List Table 3" w:uiPriority="48"/>
-    <w:lsdException w:name="List Table 4" w:uiPriority="49"/>
-    <w:lsdException w:name="List Table 5 Dark" w:uiPriority="50"/>
-    <w:lsdException w:name="List Table 6 Colorful" w:uiPriority="51"/>
-    <w:lsdException w:name="List Table 7 Colorful" w:uiPriority="52"/>
-    <w:lsdException w:name="List Table 1 Light Accent 1" w:uiPriority="46"/>
-    <w:lsdException w:name="List Table 2 Accent 1" w:uiPriority="47"/>
-    <w:lsdException w:name="List Table 3 Accent 1" w:uiPriority="48"/>
-    <w:lsdException w:name="List Table 4 Accent 1" w:uiPriority="49"/>
-    <w:lsdException w:name="List Table 5 Dark Accent 1" w:uiPriority="50"/>
-    <w:lsdException w:name="List Table 6 Colorful Accent 1" w:uiPriority="51"/>
-    <w:lsdException w:name="List Table 7 Colorful Accent 1" w:uiPriority="52"/>
-    <w:lsdException w:name="List Table 1 Light Accent 2" w:uiPriority="46"/>
-    <w:lsdException w:name="List Table 2 Accent 2" w:uiPriority="47"/>
-    <w:lsdException w:name="List Table 3 Accent 2" w:uiPriority="48"/>
-    <w:lsdException w:name="List Table 4 Accent 2" w:uiPriority="49"/>
-    <w:lsdException w:name="List Table 5 Dark Accent 2" w:uiPriority="50"/>
-    <w:lsdException w:name="List Table 6 Colorful Accent 2" w:uiPriority="51"/>
-    <w:lsdException w:name="List Table 7 Colorful Accent 2" w:uiPriority="52"/>
-    <w:lsdException w:name="List Table 1 Light Accent 3" w:uiPriority="46"/>
-    <w:lsdException w:name="List Table 2 Accent 3" w:uiPriority="47"/>
-    <w:lsdException w:name="List Table 3 Accent 3" w:uiPriority="48"/>
-    <w:lsdException w:name="List Table 4 Accent 3" w:uiPriority="49"/>
-    <w:lsdException w:name="List Table 5 Dark Accent 3" w:uiPriority="50"/>
-    <w:lsdException w:name="List Table 6 Colorful Accent 3" w:uiPriority="51"/>
-    <w:lsdException w:name="List Table 7 Colorful Accent 3" w:uiPriority="52"/>
-    <w:lsdException w:name="List Table 1 Light Accent 4" w:uiPriority="46"/>
-    <w:lsdException w:name="List Table 2 Accent 4" w:uiPriority="47"/>
-    <w:lsdException w:name="List Table 3 Accent 4" w:uiPriority="48"/>
-    <w:lsdException w:name="List Table 4 Accent 4" w:uiPriority="49"/>
-    <w:lsdException w:name="List Table 5 Dark Accent 4" w:uiPriority="50"/>
-    <w:lsdException w:name="List Table 6 Colorful Accent 4" w:uiPriority="51"/>
-    <w:lsdException w:name="List Table 7 Colorful Accent 4" w:uiPriority="52"/>
-    <w:lsdException w:name="List Table 1 Light Accent 5" w:uiPriority="46"/>
-    <w:lsdException w:name="List Table 2 Accent 5" w:uiPriority="47"/>
-    <w:lsdException w:name="List Table 3 Accent 5" w:uiPriority="48"/>
-    <w:lsdException w:name="List Table 4 Accent 5" w:uiPriority="49"/>
-    <w:lsdException w:name="List Table 5 Dark Accent 5" w:uiPriority="50"/>
-    <w:lsdException w:name="List Table 6 Colorful Accent 5" w:uiPriority="51"/>
-    <w:lsdException w:name="List Table 7 Colorful Accent 5" w:uiPriority="52"/>
-    <w:lsdException w:name="List Table 1 Light Accent 6" w:uiPriority="46"/>
-    <w:lsdException w:name="List Table 2 Accent 6" w:uiPriority="47"/>
-    <w:lsdException w:name="List Table 3 Accent 6" w:uiPriority="48"/>
-    <w:lsdException w:name="List Table 4 Accent 6" w:uiPriority="49"/>
-    <w:lsdException w:name="List Table 5 Dark Accent 6" w:uiPriority="50"/>
-    <w:lsdException w:name="List Table 6 Colorful Accent 6" w:uiPriority="51"/>
-    <w:lsdException w:name="List Table 7 Colorful Accent 6" w:uiPriority="52"/>
+  <w:latentStyles w:defLockedState="0" w:defUIPriority="0" w:defSemiHidden="1" w:defUnhideWhenUsed="1" w:defQFormat="0" w:count="267">
+    <w:lsdException w:name="Normal" w:semiHidden="0" w:unhideWhenUsed="0" w:qFormat="1"/>
+    <w:lsdException w:name="heading 1" w:semiHidden="0" w:unhideWhenUsed="0" w:qFormat="1"/>
+    <w:lsdException w:name="heading 2" w:semiHidden="0" w:unhideWhenUsed="0" w:qFormat="1"/>
+    <w:lsdException w:name="heading 3" w:semiHidden="0" w:unhideWhenUsed="0" w:qFormat="1"/>
+    <w:lsdException w:name="heading 4" w:qFormat="1"/>
+    <w:lsdException w:name="heading 5" w:qFormat="1"/>
+    <w:lsdException w:name="heading 6" w:qFormat="1"/>
+    <w:lsdException w:name="heading 7" w:qFormat="1"/>
+    <w:lsdException w:name="heading 8" w:qFormat="1"/>
+    <w:lsdException w:name="heading 9" w:qFormat="1"/>
+    <w:lsdException w:name="caption" w:qFormat="1"/>
+    <w:lsdException w:name="List Number" w:semiHidden="0" w:unhideWhenUsed="0"/>
+    <w:lsdException w:name="List 4" w:semiHidden="0" w:unhideWhenUsed="0"/>
+    <w:lsdException w:name="List 5" w:semiHidden="0" w:unhideWhenUsed="0"/>
+    <w:lsdException w:name="Title" w:semiHidden="0" w:unhideWhenUsed="0" w:qFormat="1"/>
+    <w:lsdException w:name="Subtitle" w:semiHidden="0" w:unhideWhenUsed="0" w:qFormat="1"/>
+    <w:lsdException w:name="Salutation" w:semiHidden="0" w:unhideWhenUsed="0"/>
+    <w:lsdException w:name="Date" w:semiHidden="0" w:unhideWhenUsed="0"/>
+    <w:lsdException w:name="Body Text First Indent" w:semiHidden="0" w:unhideWhenUsed="0"/>
+    <w:lsdException w:name="Strong" w:semiHidden="0" w:unhideWhenUsed="0" w:qFormat="1"/>
+    <w:lsdException w:name="Emphasis" w:semiHidden="0" w:unhideWhenUsed="0" w:qFormat="1"/>
+    <w:lsdException w:name="Table Grid" w:semiHidden="0" w:unhideWhenUsed="0"/>
+    <w:lsdException w:name="Placeholder Text" w:uiPriority="99" w:unhideWhenUsed="0"/>
+    <w:lsdException w:name="No Spacing" w:semiHidden="0" w:uiPriority="1" w:unhideWhenUsed="0" w:qFormat="1"/>
+    <w:lsdException w:name="Light Shading" w:semiHidden="0" w:uiPriority="60" w:unhideWhenUsed="0"/>
+    <w:lsdException w:name="Light List" w:semiHidden="0" w:uiPriority="61" w:unhideWhenUsed="0"/>
+    <w:lsdException w:name="Light Grid" w:semiHidden="0" w:uiPriority="62" w:unhideWhenUsed="0"/>
+    <w:lsdException w:name="Medium Shading 1" w:semiHidden="0" w:uiPriority="63" w:unhideWhenUsed="0"/>
+    <w:lsdException w:name="Medium Shading 2" w:semiHidden="0" w:uiPriority="64" w:unhideWhenUsed="0"/>
+    <w:lsdException w:name="Medium List 1" w:semiHidden="0" w:uiPriority="65" w:unhideWhenUsed="0"/>
+    <w:lsdException w:name="Medium List 2" w:semiHidden="0" w:uiPriority="66" w:unhideWhenUsed="0"/>
+    <w:lsdException w:name="Medium Grid 1" w:semiHidden="0" w:uiPriority="67" w:unhideWhenUsed="0"/>
+    <w:lsdException w:name="Medium Grid 2" w:semiHidden="0" w:uiPriority="68" w:unhideWhenUsed="0"/>
+    <w:lsdException w:name="Medium Grid 3" w:semiHidden="0" w:uiPriority="69" w:unhideWhenUsed="0"/>
+    <w:lsdException w:name="Dark List" w:semiHidden="0" w:uiPriority="70" w:unhideWhenUsed="0"/>
+    <w:lsdException w:name="Colorful Shading" w:semiHidden="0" w:uiPriority="71" w:unhideWhenUsed="0"/>
+    <w:lsdException w:name="Colorful List" w:semiHidden="0" w:uiPriority="72" w:unhideWhenUsed="0"/>
+    <w:lsdException w:name="Colorful Grid" w:semiHidden="0" w:uiPriority="73" w:unhideWhenUsed="0"/>
+    <w:lsdException w:name="Light Shading Accent 1" w:semiHidden="0" w:uiPriority="60" w:unhideWhenUsed="0"/>
+    <w:lsdException w:name="Light List Accent 1" w:semiHidden="0" w:uiPriority="61" w:unhideWhenUsed="0"/>
+    <w:lsdException w:name="Light Grid Accent 1" w:semiHidden="0" w:uiPriority="62" w:unhideWhenUsed="0"/>
+    <w:lsdException w:name="Medium Shading 1 Accent 1" w:semiHidden="0" w:uiPriority="63" w:unhideWhenUsed="0"/>
+    <w:lsdException w:name="Medium Shading 2 Accent 1" w:semiHidden="0" w:uiPriority="64" w:unhideWhenUsed="0"/>
+    <w:lsdException w:name="Medium List 1 Accent 1" w:semiHidden="0" w:uiPriority="65" w:unhideWhenUsed="0"/>
+    <w:lsdException w:name="Revision" w:uiPriority="99" w:unhideWhenUsed="0"/>
+    <w:lsdException w:name="List Paragraph" w:semiHidden="0" w:uiPriority="34" w:unhideWhenUsed="0" w:qFormat="1"/>
+    <w:lsdException w:name="Quote" w:semiHidden="0" w:uiPriority="29" w:unhideWhenUsed="0" w:qFormat="1"/>
+    <w:lsdException w:name="Intense Quote" w:semiHidden="0" w:uiPriority="30" w:unhideWhenUsed="0" w:qFormat="1"/>
+    <w:lsdException w:name="Medium List 2 Accent 1" w:semiHidden="0" w:uiPriority="66" w:unhideWhenUsed="0"/>
+    <w:lsdException w:name="Medium Grid 1 Accent 1" w:semiHidden="0" w:uiPriority="67" w:unhideWhenUsed="0"/>
+    <w:lsdException w:name="Medium Grid 2 Accent 1" w:semiHidden="0" w:uiPriority="68" w:unhideWhenUsed="0"/>
+    <w:lsdException w:name="Medium Grid 3 Accent 1" w:semiHidden="0" w:uiPriority="69" w:unhideWhenUsed="0"/>
+    <w:lsdException w:name="Dark List Accent 1" w:semiHidden="0" w:uiPriority="70" w:unhideWhenUsed="0"/>
+    <w:lsdException w:name="Colorful Shading Accent 1" w:semiHidden="0" w:uiPriority="71" w:unhideWhenUsed="0"/>
+    <w:lsdException w:name="Colorful List Accent 1" w:semiHidden="0" w:uiPriority="72" w:unhideWhenUsed="0"/>
+    <w:lsdException w:name="Colorful Grid Accent 1" w:semiHidden="0" w:uiPriority="73" w:unhideWhenUsed="0"/>
+    <w:lsdException w:name="Light Shading Accent 2" w:semiHidden="0" w:uiPriority="60" w:unhideWhenUsed="0"/>
+    <w:lsdException w:name="Light List Accent 2" w:semiHidden="0" w:uiPriority="61" w:unhideWhenUsed="0"/>
+    <w:lsdException w:name="Light Grid Accent 2" w:semiHidden="0" w:uiPriority="62" w:unhideWhenUsed="0"/>
+    <w:lsdException w:name="Medium Shading 1 Accent 2" w:semiHidden="0" w:uiPriority="63" w:unhideWhenUsed="0"/>
+    <w:lsdException w:name="Medium Shading 2 Accent 2" w:semiHidden="0" w:uiPriority="64" w:unhideWhenUsed="0"/>
+    <w:lsdException w:name="Medium List 1 Accent 2" w:semiHidden="0" w:uiPriority="65" w:unhideWhenUsed="0"/>
+    <w:lsdException w:name="Medium List 2 Accent 2" w:semiHidden="0" w:uiPriority="66" w:unhideWhenUsed="0"/>
+    <w:lsdException w:name="Medium Grid 1 Accent 2" w:semiHidden="0" w:uiPriority="67" w:unhideWhenUsed="0"/>
+    <w:lsdException w:name="Medium Grid 2 Accent 2" w:semiHidden="0" w:uiPriority="68" w:unhideWhenUsed="0"/>
+    <w:lsdException w:name="Medium Grid 3 Accent 2" w:semiHidden="0" w:uiPriority="69" w:unhideWhenUsed="0"/>
+    <w:lsdException w:name="Dark List Accent 2" w:semiHidden="0" w:uiPriority="70" w:unhideWhenUsed="0"/>
+    <w:lsdException w:name="Colorful Shading Accent 2" w:semiHidden="0" w:uiPriority="71" w:unhideWhenUsed="0"/>
+    <w:lsdException w:name="Colorful List Accent 2" w:semiHidden="0" w:uiPriority="72" w:unhideWhenUsed="0"/>
+    <w:lsdException w:name="Colorful Grid Accent 2" w:semiHidden="0" w:uiPriority="73" w:unhideWhenUsed="0"/>
+    <w:lsdException w:name="Light Shading Accent 3" w:semiHidden="0" w:uiPriority="60" w:unhideWhenUsed="0"/>
+    <w:lsdException w:name="Light List Accent 3" w:semiHidden="0" w:uiPriority="61" w:unhideWhenUsed="0"/>
+    <w:lsdException w:name="Light Grid Accent 3" w:semiHidden="0" w:uiPriority="62" w:unhideWhenUsed="0"/>
+    <w:lsdException w:name="Medium Shading 1 Accent 3" w:semiHidden="0" w:uiPriority="63" w:unhideWhenUsed="0"/>
+    <w:lsdException w:name="Medium Shading 2 Accent 3" w:semiHidden="0" w:uiPriority="64" w:unhideWhenUsed="0"/>
+    <w:lsdException w:name="Medium List 1 Accent 3" w:semiHidden="0" w:uiPriority="65" w:unhideWhenUsed="0"/>
+    <w:lsdException w:name="Medium List 2 Accent 3" w:semiHidden="0" w:uiPriority="66" w:unhideWhenUsed="0"/>
+    <w:lsdException w:name="Medium Grid 1 Accent 3" w:semiHidden="0" w:uiPriority="67" w:unhideWhenUsed="0"/>
+    <w:lsdException w:name="Medium Grid 2 Accent 3" w:semiHidden="0" w:uiPriority="68" w:unhideWhenUsed="0"/>
+    <w:lsdException w:name="Medium Grid 3 Accent 3" w:semiHidden="0" w:uiPriority="69" w:unhideWhenUsed="0"/>
+    <w:lsdException w:name="Dark List Accent 3" w:semiHidden="0" w:uiPriority="70" w:unhideWhenUsed="0"/>
+    <w:lsdException w:name="Colorful Shading Accent 3" w:semiHidden="0" w:uiPriority="71" w:unhideWhenUsed="0"/>
+    <w:lsdException w:name="Colorful List Accent 3" w:semiHidden="0" w:uiPriority="72" w:unhideWhenUsed="0"/>
+    <w:lsdException w:name="Colorful Grid Accent 3" w:semiHidden="0" w:uiPriority="73" w:unhideWhenUsed="0"/>
+    <w:lsdException w:name="Light Shading Accent 4" w:semiHidden="0" w:uiPriority="60" w:unhideWhenUsed="0"/>
+    <w:lsdException w:name="Light List Accent 4" w:semiHidden="0" w:uiPriority="61" w:unhideWhenUsed="0"/>
+    <w:lsdException w:name="Light Grid Accent 4" w:semiHidden="0" w:uiPriority="62" w:unhideWhenUsed="0"/>
+    <w:lsdException w:name="Medium Shading 1 Accent 4" w:semiHidden="0" w:uiPriority="63" w:unhideWhenUsed="0"/>
+    <w:lsdException w:name="Medium Shading 2 Accent 4" w:semiHidden="0" w:uiPriority="64" w:unhideWhenUsed="0"/>
+    <w:lsdException w:name="Medium List 1 Accent 4" w:semiHidden="0" w:uiPriority="65" w:unhideWhenUsed="0"/>
+    <w:lsdException w:name="Medium List 2 Accent 4" w:semiHidden="0" w:uiPriority="66" w:unhideWhenUsed="0"/>
+    <w:lsdException w:name="Medium Grid 1 Accent 4" w:semiHidden="0" w:uiPriority="67" w:unhideWhenUsed="0"/>
+    <w:lsdException w:name="Medium Grid 2 Accent 4" w:semiHidden="0" w:uiPriority="68" w:unhideWhenUsed="0"/>
+    <w:lsdException w:name="Medium Grid 3 Accent 4" w:semiHidden="0" w:uiPriority="69" w:unhideWhenUsed="0"/>
+    <w:lsdException w:name="Dark List Accent 4" w:semiHidden="0" w:uiPriority="70" w:unhideWhenUsed="0"/>
+    <w:lsdException w:name="Colorful Shading Accent 4" w:semiHidden="0" w:uiPriority="71" w:unhideWhenUsed="0"/>
+    <w:lsdException w:name="Colorful List Accent 4" w:semiHidden="0" w:uiPriority="72" w:unhideWhenUsed="0"/>
+    <w:lsdException w:name="Colorful Grid Accent 4" w:semiHidden="0" w:uiPriority="73" w:unhideWhenUsed="0"/>
+    <w:lsdException w:name="Light Shading Accent 5" w:semiHidden="0" w:uiPriority="60" w:unhideWhenUsed="0"/>
+    <w:lsdException w:name="Light List Accent 5" w:semiHidden="0" w:uiPriority="61" w:unhideWhenUsed="0"/>
+    <w:lsdException w:name="Light Grid Accent 5" w:semiHidden="0" w:uiPriority="62" w:unhideWhenUsed="0"/>
+    <w:lsdException w:name="Medium Shading 1 Accent 5" w:semiHidden="0" w:uiPriority="63" w:unhideWhenUsed="0"/>
+    <w:lsdException w:name="Medium Shading 2 Accent 5" w:semiHidden="0" w:uiPriority="64" w:unhideWhenUsed="0"/>
+    <w:lsdException w:name="Medium List 1 Accent 5" w:semiHidden="0" w:uiPriority="65" w:unhideWhenUsed="0"/>
+    <w:lsdException w:name="Medium List 2 Accent 5" w:semiHidden="0" w:uiPriority="66" w:unhideWhenUsed="0"/>
+    <w:lsdException w:name="Medium Grid 1 Accent 5" w:semiHidden="0" w:uiPriority="67" w:unhideWhenUsed="0"/>
+    <w:lsdException w:name="Medium Grid 2 Accent 5" w:semiHidden="0" w:uiPriority="68" w:unhideWhenUsed="0"/>
+    <w:lsdException w:name="Medium Grid 3 Accent 5" w:semiHidden="0" w:uiPriority="69" w:unhideWhenUsed="0"/>
+    <w:lsdException w:name="Dark List Accent 5" w:semiHidden="0" w:uiPriority="70" w:unhideWhenUsed="0"/>
+    <w:lsdException w:name="Colorful Shading Accent 5" w:semiHidden="0" w:uiPriority="71" w:unhideWhenUsed="0"/>
+    <w:lsdException w:name="Colorful List Accent 5" w:semiHidden="0" w:uiPriority="72" w:unhideWhenUsed="0"/>
+    <w:lsdException w:name="Colorful Grid Accent 5" w:semiHidden="0" w:uiPriority="73" w:unhideWhenUsed="0"/>
+    <w:lsdException w:name="Light Shading Accent 6" w:semiHidden="0" w:uiPriority="60" w:unhideWhenUsed="0"/>
+    <w:lsdException w:name="Light List Accent 6" w:semiHidden="0" w:uiPriority="61" w:unhideWhenUsed="0"/>
+    <w:lsdException w:name="Light Grid Accent 6" w:semiHidden="0" w:uiPriority="62" w:unhideWhenUsed="0"/>
+    <w:lsdException w:name="Medium Shading 1 Accent 6" w:semiHidden="0" w:uiPriority="63" w:unhideWhenUsed="0"/>
+    <w:lsdException w:name="Medium Shading 2 Accent 6" w:semiHidden="0" w:uiPriority="64" w:unhideWhenUsed="0"/>
+    <w:lsdException w:name="Medium List 1 Accent 6" w:semiHidden="0" w:uiPriority="65" w:unhideWhenUsed="0"/>
+    <w:lsdException w:name="Medium List 2 Accent 6" w:semiHidden="0" w:uiPriority="66" w:unhideWhenUsed="0"/>
+    <w:lsdException w:name="Medium Grid 1 Accent 6" w:semiHidden="0" w:uiPriority="67" w:unhideWhenUsed="0"/>
+    <w:lsdException w:name="Medium Grid 2 Accent 6" w:semiHidden="0" w:uiPriority="68" w:unhideWhenUsed="0"/>
+    <w:lsdException w:name="Medium Grid 3 Accent 6" w:semiHidden="0" w:uiPriority="69" w:unhideWhenUsed="0"/>
+    <w:lsdException w:name="Dark List Accent 6" w:semiHidden="0" w:uiPriority="70" w:unhideWhenUsed="0"/>
+    <w:lsdException w:name="Colorful Shading Accent 6" w:semiHidden="0" w:uiPriority="71" w:unhideWhenUsed="0"/>
+    <w:lsdException w:name="Colorful List Accent 6" w:semiHidden="0" w:uiPriority="72" w:unhideWhenUsed="0"/>
+    <w:lsdException w:name="Colorful Grid Accent 6" w:semiHidden="0" w:uiPriority="73" w:unhideWhenUsed="0"/>
+    <w:lsdException w:name="Subtle Emphasis" w:semiHidden="0" w:uiPriority="19" w:unhideWhenUsed="0" w:qFormat="1"/>
+    <w:lsdException w:name="Intense Emphasis" w:semiHidden="0" w:uiPriority="21" w:unhideWhenUsed="0" w:qFormat="1"/>
+    <w:lsdException w:name="Subtle Reference" w:semiHidden="0" w:uiPriority="31" w:unhideWhenUsed="0" w:qFormat="1"/>
+    <w:lsdException w:name="Intense Reference" w:semiHidden="0" w:uiPriority="32" w:unhideWhenUsed="0" w:qFormat="1"/>
+    <w:lsdException w:name="Book Title" w:semiHidden="0" w:uiPriority="33" w:unhideWhenUsed="0" w:qFormat="1"/>
+    <w:lsdException w:name="Bibliography" w:uiPriority="37"/>
+    <w:lsdException w:name="TOC Heading" w:uiPriority="39" w:qFormat="1"/>
   </w:latentStyles>
   <w:style w:type="paragraph" w:default="1" w:styleId="a">
     <w:name w:val="Normal"/>
@@ -15546,7 +15282,7 @@
       <w:autoSpaceDN w:val="0"/>
     </w:pPr>
     <w:rPr>
-      <w:lang w:val="uk-UA"/>
+      <w:lang w:eastAsia="ru-RU"/>
     </w:rPr>
   </w:style>
   <w:style w:type="paragraph" w:styleId="1">
@@ -15610,6 +15346,7 @@
     <w:uiPriority w:val="99"/>
     <w:semiHidden/>
     <w:unhideWhenUsed/>
+    <w:qFormat/>
     <w:tblPr>
       <w:tblInd w:w="0" w:type="dxa"/>
       <w:tblCellMar>
@@ -15707,6 +15444,7 @@
     <w:basedOn w:val="a1"/>
     <w:rsid w:val="005C5043"/>
     <w:tblPr>
+      <w:tblInd w:w="0" w:type="dxa"/>
       <w:tblBorders>
         <w:top w:val="single" w:sz="4" w:space="0" w:color="auto"/>
         <w:left w:val="single" w:sz="4" w:space="0" w:color="auto"/>
@@ -15715,6 +15453,12 @@
         <w:insideH w:val="single" w:sz="4" w:space="0" w:color="auto"/>
         <w:insideV w:val="single" w:sz="4" w:space="0" w:color="auto"/>
       </w:tblBorders>
+      <w:tblCellMar>
+        <w:top w:w="0" w:type="dxa"/>
+        <w:left w:w="108" w:type="dxa"/>
+        <w:bottom w:w="0" w:type="dxa"/>
+        <w:right w:w="108" w:type="dxa"/>
+      </w:tblCellMar>
     </w:tblPr>
   </w:style>
   <w:style w:type="paragraph" w:customStyle="1" w:styleId="FR2">
@@ -15732,7 +15476,6 @@
       <w:rFonts w:ascii="Arial" w:hAnsi="Arial" w:cs="Arial"/>
       <w:sz w:val="18"/>
       <w:szCs w:val="18"/>
-      <w:lang w:val="uk-UA" w:eastAsia="uk-UA"/>
     </w:rPr>
   </w:style>
 </w:styles>

</xml_diff>